<commit_message>
Changed constraints and added function, trigger
</commit_message>
<xml_diff>
--- a/DB theory.docx
+++ b/DB theory.docx
@@ -5374,7 +5374,6 @@
         </w:rPr>
         <w:t xml:space="preserve"> Autoincrement = </w:t>
       </w:r>
-      <w:proofErr w:type="gramStart"/>
       <w:r>
         <w:rPr>
           <w:rStyle w:val="sqlkeywordcolor"/>
@@ -5396,7 +5395,6 @@
         </w:rPr>
         <w:t>(</w:t>
       </w:r>
-      <w:proofErr w:type="gramEnd"/>
       <w:r>
         <w:rPr>
           <w:rStyle w:val="sqlnumbercolor"/>
@@ -5892,13 +5890,77 @@
           <w:rFonts w:ascii="Google Sans" w:hAnsi="Google Sans"/>
           <w:sz w:val="28"/>
           <w:szCs w:val="28"/>
+          <w:lang w:val="uk-UA"/>
+        </w:rPr>
+      </w:pPr>
+    </w:p>
+    <w:p>
+      <w:pPr>
+        <w:ind w:right="284"/>
+        <w:jc w:val="center"/>
+        <w:rPr>
+          <w:rFonts w:ascii="Google Sans" w:hAnsi="Google Sans"/>
+          <w:sz w:val="28"/>
+          <w:szCs w:val="28"/>
           <w:lang w:val="ru-RU"/>
         </w:rPr>
       </w:pPr>
+      <w:r>
+        <w:rPr>
+          <w:noProof/>
+        </w:rPr>
+        <w:drawing>
+          <wp:inline distT="0" distB="0" distL="0" distR="0" wp14:anchorId="313BF6EB" wp14:editId="647C7068">
+            <wp:extent cx="3133725" cy="1076325"/>
+            <wp:effectExtent l="0" t="0" r="9525" b="9525"/>
+            <wp:docPr id="2" name="Рисунок 2"/>
+            <wp:cNvGraphicFramePr>
+              <a:graphicFrameLocks xmlns:a="http://schemas.openxmlformats.org/drawingml/2006/main" noChangeAspect="1"/>
+            </wp:cNvGraphicFramePr>
+            <a:graphic xmlns:a="http://schemas.openxmlformats.org/drawingml/2006/main">
+              <a:graphicData uri="http://schemas.openxmlformats.org/drawingml/2006/picture">
+                <pic:pic xmlns:pic="http://schemas.openxmlformats.org/drawingml/2006/picture">
+                  <pic:nvPicPr>
+                    <pic:cNvPr id="1" name=""/>
+                    <pic:cNvPicPr/>
+                  </pic:nvPicPr>
+                  <pic:blipFill>
+                    <a:blip r:embed="rId7"/>
+                    <a:stretch>
+                      <a:fillRect/>
+                    </a:stretch>
+                  </pic:blipFill>
+                  <pic:spPr>
+                    <a:xfrm>
+                      <a:off x="0" y="0"/>
+                      <a:ext cx="3133725" cy="1076325"/>
+                    </a:xfrm>
+                    <a:prstGeom prst="rect">
+                      <a:avLst/>
+                    </a:prstGeom>
+                  </pic:spPr>
+                </pic:pic>
+              </a:graphicData>
+            </a:graphic>
+          </wp:inline>
+        </w:drawing>
+      </w:r>
     </w:p>
     <w:p>
       <w:pPr>
         <w:ind w:right="284"/>
+        <w:jc w:val="center"/>
+        <w:rPr>
+          <w:rFonts w:ascii="Google Sans" w:hAnsi="Google Sans"/>
+          <w:sz w:val="28"/>
+          <w:szCs w:val="28"/>
+          <w:lang w:val="ru-RU"/>
+        </w:rPr>
+      </w:pPr>
+    </w:p>
+    <w:p>
+      <w:pPr>
+        <w:ind w:right="284"/>
         <w:rPr>
           <w:rFonts w:ascii="Google Sans" w:hAnsi="Google Sans"/>
           <w:sz w:val="28"/>
@@ -5916,6 +5978,7 @@
           <w:u w:val="single"/>
           <w:lang w:val="uk-UA"/>
         </w:rPr>
+        <w:lastRenderedPageBreak/>
         <w:t>Транзакція</w:t>
       </w:r>
       <w:r>
@@ -6403,36 +6466,6 @@
           <w:sz w:val="28"/>
           <w:szCs w:val="28"/>
           <w:lang w:val="uk-UA"/>
-        </w:rPr>
-      </w:pPr>
-    </w:p>
-    <w:p>
-      <w:pPr>
-        <w:rPr>
-          <w:rFonts w:ascii="Google Sans" w:hAnsi="Google Sans"/>
-          <w:sz w:val="28"/>
-          <w:szCs w:val="28"/>
-          <w:lang w:val="ru-RU"/>
-        </w:rPr>
-      </w:pPr>
-    </w:p>
-    <w:p>
-      <w:pPr>
-        <w:rPr>
-          <w:rFonts w:ascii="Google Sans" w:hAnsi="Google Sans"/>
-          <w:sz w:val="28"/>
-          <w:szCs w:val="28"/>
-          <w:lang w:val="ru-RU"/>
-        </w:rPr>
-      </w:pPr>
-    </w:p>
-    <w:p>
-      <w:pPr>
-        <w:rPr>
-          <w:rFonts w:ascii="Google Sans" w:hAnsi="Google Sans"/>
-          <w:sz w:val="28"/>
-          <w:szCs w:val="28"/>
-          <w:lang w:val="ru-RU"/>
         </w:rPr>
       </w:pPr>
     </w:p>
@@ -7664,7 +7697,7 @@
                     </pic:cNvPicPr>
                   </pic:nvPicPr>
                   <pic:blipFill rotWithShape="1">
-                    <a:blip r:embed="rId7">
+                    <a:blip r:embed="rId8">
                       <a:extLst>
                         <a:ext uri="{28A0092B-C50C-407E-A947-70E740481C1C}">
                           <a14:useLocalDpi xmlns:a14="http://schemas.microsoft.com/office/drawing/2010/main" val="0"/>

</xml_diff>

<commit_message>
Cascades for update & delete
</commit_message>
<xml_diff>
--- a/DB theory.docx
+++ b/DB theory.docx
@@ -7724,6 +7724,392 @@
                         <a14:shadowObscured xmlns:a14="http://schemas.microsoft.com/office/drawing/2010/main"/>
                       </a:ext>
                     </a:extLst>
+                  </pic:spPr>
+                </pic:pic>
+              </a:graphicData>
+            </a:graphic>
+          </wp:inline>
+        </w:drawing>
+      </w:r>
+    </w:p>
+    <w:p>
+      <w:pPr>
+        <w:pStyle w:val="a3"/>
+        <w:ind w:right="284"/>
+        <w:rPr>
+          <w:rFonts w:ascii="Google Sans" w:hAnsi="Google Sans"/>
+          <w:sz w:val="28"/>
+          <w:szCs w:val="28"/>
+          <w:lang w:val="uk-UA"/>
+        </w:rPr>
+      </w:pPr>
+    </w:p>
+    <w:p>
+      <w:pPr>
+        <w:pStyle w:val="a3"/>
+        <w:ind w:right="284"/>
+        <w:rPr>
+          <w:rFonts w:ascii="Google Sans" w:hAnsi="Google Sans"/>
+          <w:sz w:val="28"/>
+          <w:szCs w:val="28"/>
+          <w:lang w:val="uk-UA"/>
+        </w:rPr>
+      </w:pPr>
+    </w:p>
+    <w:p>
+      <w:pPr>
+        <w:pStyle w:val="a3"/>
+        <w:ind w:right="284"/>
+        <w:rPr>
+          <w:rFonts w:ascii="Google Sans" w:hAnsi="Google Sans"/>
+          <w:sz w:val="28"/>
+          <w:szCs w:val="28"/>
+          <w:lang w:val="uk-UA"/>
+        </w:rPr>
+      </w:pPr>
+    </w:p>
+    <w:p>
+      <w:pPr>
+        <w:pStyle w:val="a3"/>
+        <w:ind w:right="284"/>
+        <w:rPr>
+          <w:rFonts w:ascii="Google Sans" w:hAnsi="Google Sans"/>
+          <w:sz w:val="28"/>
+          <w:szCs w:val="28"/>
+          <w:lang w:val="uk-UA"/>
+        </w:rPr>
+      </w:pPr>
+    </w:p>
+    <w:p>
+      <w:pPr>
+        <w:pStyle w:val="a3"/>
+        <w:ind w:right="284"/>
+        <w:rPr>
+          <w:rFonts w:ascii="Google Sans" w:hAnsi="Google Sans"/>
+          <w:sz w:val="28"/>
+          <w:szCs w:val="28"/>
+          <w:lang w:val="uk-UA"/>
+        </w:rPr>
+      </w:pPr>
+    </w:p>
+    <w:p>
+      <w:pPr>
+        <w:pStyle w:val="a3"/>
+        <w:ind w:right="284"/>
+        <w:rPr>
+          <w:rFonts w:ascii="Google Sans" w:hAnsi="Google Sans"/>
+          <w:sz w:val="28"/>
+          <w:szCs w:val="28"/>
+          <w:lang w:val="uk-UA"/>
+        </w:rPr>
+      </w:pPr>
+    </w:p>
+    <w:p>
+      <w:pPr>
+        <w:pStyle w:val="a3"/>
+        <w:ind w:right="284"/>
+        <w:rPr>
+          <w:rFonts w:ascii="Google Sans" w:hAnsi="Google Sans"/>
+          <w:sz w:val="28"/>
+          <w:szCs w:val="28"/>
+          <w:lang w:val="uk-UA"/>
+        </w:rPr>
+      </w:pPr>
+    </w:p>
+    <w:p>
+      <w:pPr>
+        <w:pStyle w:val="a3"/>
+        <w:ind w:right="284"/>
+        <w:rPr>
+          <w:rFonts w:ascii="Google Sans" w:hAnsi="Google Sans"/>
+          <w:sz w:val="28"/>
+          <w:szCs w:val="28"/>
+          <w:lang w:val="uk-UA"/>
+        </w:rPr>
+      </w:pPr>
+    </w:p>
+    <w:p>
+      <w:pPr>
+        <w:pStyle w:val="a3"/>
+        <w:ind w:right="284"/>
+        <w:rPr>
+          <w:rFonts w:ascii="Google Sans" w:hAnsi="Google Sans"/>
+          <w:sz w:val="28"/>
+          <w:szCs w:val="28"/>
+          <w:lang w:val="uk-UA"/>
+        </w:rPr>
+      </w:pPr>
+    </w:p>
+    <w:p>
+      <w:pPr>
+        <w:pStyle w:val="a3"/>
+        <w:ind w:right="284"/>
+        <w:rPr>
+          <w:rFonts w:ascii="Google Sans" w:hAnsi="Google Sans"/>
+          <w:sz w:val="28"/>
+          <w:szCs w:val="28"/>
+          <w:lang w:val="uk-UA"/>
+        </w:rPr>
+      </w:pPr>
+    </w:p>
+    <w:p>
+      <w:pPr>
+        <w:pStyle w:val="a3"/>
+        <w:ind w:right="284"/>
+        <w:rPr>
+          <w:rFonts w:ascii="Google Sans" w:hAnsi="Google Sans"/>
+          <w:sz w:val="28"/>
+          <w:szCs w:val="28"/>
+          <w:lang w:val="uk-UA"/>
+        </w:rPr>
+      </w:pPr>
+    </w:p>
+    <w:p>
+      <w:pPr>
+        <w:pStyle w:val="a3"/>
+        <w:ind w:right="284"/>
+        <w:rPr>
+          <w:rFonts w:ascii="Google Sans" w:hAnsi="Google Sans"/>
+          <w:sz w:val="28"/>
+          <w:szCs w:val="28"/>
+          <w:lang w:val="uk-UA"/>
+        </w:rPr>
+      </w:pPr>
+    </w:p>
+    <w:p>
+      <w:pPr>
+        <w:pStyle w:val="a3"/>
+        <w:ind w:right="284"/>
+        <w:rPr>
+          <w:rFonts w:ascii="Google Sans" w:hAnsi="Google Sans"/>
+          <w:sz w:val="28"/>
+          <w:szCs w:val="28"/>
+          <w:lang w:val="uk-UA"/>
+        </w:rPr>
+      </w:pPr>
+    </w:p>
+    <w:p>
+      <w:pPr>
+        <w:pStyle w:val="a3"/>
+        <w:ind w:right="284"/>
+        <w:rPr>
+          <w:rFonts w:ascii="Google Sans" w:hAnsi="Google Sans"/>
+          <w:sz w:val="28"/>
+          <w:szCs w:val="28"/>
+          <w:lang w:val="uk-UA"/>
+        </w:rPr>
+      </w:pPr>
+    </w:p>
+    <w:p>
+      <w:pPr>
+        <w:pStyle w:val="a3"/>
+        <w:ind w:right="284"/>
+        <w:rPr>
+          <w:rFonts w:ascii="Google Sans" w:hAnsi="Google Sans"/>
+          <w:sz w:val="28"/>
+          <w:szCs w:val="28"/>
+          <w:lang w:val="uk-UA"/>
+        </w:rPr>
+      </w:pPr>
+    </w:p>
+    <w:p>
+      <w:pPr>
+        <w:pStyle w:val="a3"/>
+        <w:ind w:right="284"/>
+        <w:rPr>
+          <w:rFonts w:ascii="Google Sans" w:hAnsi="Google Sans"/>
+          <w:sz w:val="28"/>
+          <w:szCs w:val="28"/>
+          <w:lang w:val="uk-UA"/>
+        </w:rPr>
+      </w:pPr>
+    </w:p>
+    <w:p>
+      <w:pPr>
+        <w:pStyle w:val="a3"/>
+        <w:ind w:right="284"/>
+        <w:rPr>
+          <w:rFonts w:ascii="Google Sans" w:hAnsi="Google Sans"/>
+          <w:sz w:val="28"/>
+          <w:szCs w:val="28"/>
+          <w:lang w:val="uk-UA"/>
+        </w:rPr>
+      </w:pPr>
+    </w:p>
+    <w:p>
+      <w:pPr>
+        <w:pStyle w:val="a3"/>
+        <w:ind w:right="284"/>
+        <w:rPr>
+          <w:rFonts w:ascii="Google Sans" w:hAnsi="Google Sans"/>
+          <w:sz w:val="28"/>
+          <w:szCs w:val="28"/>
+          <w:lang w:val="uk-UA"/>
+        </w:rPr>
+      </w:pPr>
+    </w:p>
+    <w:p>
+      <w:pPr>
+        <w:pStyle w:val="a3"/>
+        <w:ind w:right="284"/>
+        <w:rPr>
+          <w:rFonts w:ascii="Google Sans" w:hAnsi="Google Sans"/>
+          <w:sz w:val="28"/>
+          <w:szCs w:val="28"/>
+          <w:lang w:val="uk-UA"/>
+        </w:rPr>
+      </w:pPr>
+    </w:p>
+    <w:p>
+      <w:pPr>
+        <w:pStyle w:val="a3"/>
+        <w:ind w:right="284"/>
+        <w:rPr>
+          <w:rFonts w:ascii="Google Sans" w:hAnsi="Google Sans"/>
+          <w:sz w:val="28"/>
+          <w:szCs w:val="28"/>
+          <w:lang w:val="uk-UA"/>
+        </w:rPr>
+      </w:pPr>
+    </w:p>
+    <w:p>
+      <w:pPr>
+        <w:pStyle w:val="a3"/>
+        <w:ind w:right="284"/>
+        <w:rPr>
+          <w:rFonts w:ascii="Google Sans" w:hAnsi="Google Sans"/>
+          <w:sz w:val="28"/>
+          <w:szCs w:val="28"/>
+          <w:lang w:val="uk-UA"/>
+        </w:rPr>
+      </w:pPr>
+    </w:p>
+    <w:p>
+      <w:pPr>
+        <w:pStyle w:val="a3"/>
+        <w:ind w:right="284"/>
+        <w:rPr>
+          <w:rFonts w:ascii="Google Sans" w:hAnsi="Google Sans"/>
+          <w:sz w:val="28"/>
+          <w:szCs w:val="28"/>
+          <w:lang w:val="uk-UA"/>
+        </w:rPr>
+      </w:pPr>
+    </w:p>
+    <w:p>
+      <w:pPr>
+        <w:pStyle w:val="a3"/>
+        <w:ind w:right="284"/>
+        <w:rPr>
+          <w:rFonts w:ascii="Google Sans" w:hAnsi="Google Sans"/>
+          <w:sz w:val="28"/>
+          <w:szCs w:val="28"/>
+          <w:lang w:val="uk-UA"/>
+        </w:rPr>
+      </w:pPr>
+    </w:p>
+    <w:p>
+      <w:pPr>
+        <w:pStyle w:val="a3"/>
+        <w:ind w:right="284"/>
+        <w:rPr>
+          <w:rFonts w:ascii="Google Sans" w:hAnsi="Google Sans"/>
+          <w:sz w:val="28"/>
+          <w:szCs w:val="28"/>
+          <w:lang w:val="uk-UA"/>
+        </w:rPr>
+      </w:pPr>
+    </w:p>
+    <w:p>
+      <w:pPr>
+        <w:pStyle w:val="1"/>
+        <w:jc w:val="center"/>
+        <w:rPr>
+          <w:rFonts w:ascii="Google Sans" w:hAnsi="Google Sans"/>
+          <w:b/>
+          <w:bCs/>
+          <w:color w:val="000000" w:themeColor="text1"/>
+          <w:lang w:val="uk-UA"/>
+        </w:rPr>
+      </w:pPr>
+      <w:r>
+        <w:rPr>
+          <w:rFonts w:ascii="Google Sans" w:hAnsi="Google Sans"/>
+          <w:b/>
+          <w:bCs/>
+          <w:color w:val="000000" w:themeColor="text1"/>
+          <w:lang w:val="uk-UA"/>
+        </w:rPr>
+        <w:lastRenderedPageBreak/>
+        <w:t>П</w:t>
+      </w:r>
+      <w:r>
+        <w:rPr>
+          <w:rFonts w:ascii="Google Sans" w:hAnsi="Google Sans"/>
+          <w:b/>
+          <w:bCs/>
+          <w:color w:val="000000" w:themeColor="text1"/>
+          <w:lang w:val="uk-UA"/>
+        </w:rPr>
+        <w:t>итання</w:t>
+      </w:r>
+    </w:p>
+    <w:p>
+      <w:pPr>
+        <w:pStyle w:val="a3"/>
+        <w:ind w:right="284"/>
+        <w:rPr>
+          <w:rFonts w:ascii="Google Sans" w:hAnsi="Google Sans"/>
+          <w:sz w:val="28"/>
+          <w:szCs w:val="28"/>
+          <w:lang w:val="uk-UA"/>
+        </w:rPr>
+      </w:pPr>
+    </w:p>
+    <w:p>
+      <w:pPr>
+        <w:pStyle w:val="a3"/>
+        <w:ind w:right="284"/>
+        <w:rPr>
+          <w:rFonts w:ascii="Google Sans" w:hAnsi="Google Sans"/>
+          <w:sz w:val="28"/>
+          <w:szCs w:val="28"/>
+          <w:lang w:val="uk-UA"/>
+        </w:rPr>
+      </w:pPr>
+      <w:r>
+        <w:rPr>
+          <w:noProof/>
+        </w:rPr>
+        <w:drawing>
+          <wp:inline distT="0" distB="0" distL="0" distR="0" wp14:anchorId="498E1169" wp14:editId="6A3EB7E4">
+            <wp:extent cx="4133850" cy="6724650"/>
+            <wp:effectExtent l="0" t="0" r="0" b="0"/>
+            <wp:docPr id="3" name="Рисунок 3"/>
+            <wp:cNvGraphicFramePr>
+              <a:graphicFrameLocks xmlns:a="http://schemas.openxmlformats.org/drawingml/2006/main" noChangeAspect="1"/>
+            </wp:cNvGraphicFramePr>
+            <a:graphic xmlns:a="http://schemas.openxmlformats.org/drawingml/2006/main">
+              <a:graphicData uri="http://schemas.openxmlformats.org/drawingml/2006/picture">
+                <pic:pic xmlns:pic="http://schemas.openxmlformats.org/drawingml/2006/picture">
+                  <pic:nvPicPr>
+                    <pic:cNvPr id="1" name=""/>
+                    <pic:cNvPicPr/>
+                  </pic:nvPicPr>
+                  <pic:blipFill>
+                    <a:blip r:embed="rId9"/>
+                    <a:stretch>
+                      <a:fillRect/>
+                    </a:stretch>
+                  </pic:blipFill>
+                  <pic:spPr>
+                    <a:xfrm>
+                      <a:off x="0" y="0"/>
+                      <a:ext cx="4133850" cy="6724650"/>
+                    </a:xfrm>
+                    <a:prstGeom prst="rect">
+                      <a:avLst/>
+                    </a:prstGeom>
                   </pic:spPr>
                 </pic:pic>
               </a:graphicData>

</xml_diff>

<commit_message>
Questions and self join example
</commit_message>
<xml_diff>
--- a/DB theory.docx
+++ b/DB theory.docx
@@ -1925,7 +1925,73 @@
           <w:szCs w:val="28"/>
           <w:lang w:val="uk-UA" w:eastAsia="ru-UA"/>
         </w:rPr>
-        <w:t xml:space="preserve"> для отримання даних або інформації з бази даних. У запиті зовнішній запит називається основним запитом, тоді як внутрішній запит називається підзапитом. Підзапити завжди виконуються першими, а результат підзапиту передається до основного запиту. Він може бути вкладений у SELECT, UPDATE або будь-який інший запит. Підзапит також може використовувати будь-які оператори порівняння, такі як &gt;, &lt; або =.</w:t>
+        <w:t xml:space="preserve"> для отримання даних або інформації з бази даних. У запиті зовнішній запит називається основним запитом, тоді як внутрішній запит називається </w:t>
+      </w:r>
+      <w:proofErr w:type="spellStart"/>
+      <w:r>
+        <w:rPr>
+          <w:rFonts w:ascii="Google Sans" w:eastAsia="Times New Roman" w:hAnsi="Google Sans" w:cs="Arial"/>
+          <w:color w:val="111111"/>
+          <w:sz w:val="28"/>
+          <w:szCs w:val="28"/>
+          <w:lang w:val="uk-UA" w:eastAsia="ru-UA"/>
+        </w:rPr>
+        <w:t>підзапитом</w:t>
+      </w:r>
+      <w:proofErr w:type="spellEnd"/>
+      <w:r>
+        <w:rPr>
+          <w:rFonts w:ascii="Google Sans" w:eastAsia="Times New Roman" w:hAnsi="Google Sans" w:cs="Arial"/>
+          <w:color w:val="111111"/>
+          <w:sz w:val="28"/>
+          <w:szCs w:val="28"/>
+          <w:lang w:val="uk-UA" w:eastAsia="ru-UA"/>
+        </w:rPr>
+        <w:t xml:space="preserve">. </w:t>
+      </w:r>
+      <w:proofErr w:type="spellStart"/>
+      <w:r>
+        <w:rPr>
+          <w:rFonts w:ascii="Google Sans" w:eastAsia="Times New Roman" w:hAnsi="Google Sans" w:cs="Arial"/>
+          <w:color w:val="111111"/>
+          <w:sz w:val="28"/>
+          <w:szCs w:val="28"/>
+          <w:lang w:val="uk-UA" w:eastAsia="ru-UA"/>
+        </w:rPr>
+        <w:t>Підзапити</w:t>
+      </w:r>
+      <w:proofErr w:type="spellEnd"/>
+      <w:r>
+        <w:rPr>
+          <w:rFonts w:ascii="Google Sans" w:eastAsia="Times New Roman" w:hAnsi="Google Sans" w:cs="Arial"/>
+          <w:color w:val="111111"/>
+          <w:sz w:val="28"/>
+          <w:szCs w:val="28"/>
+          <w:lang w:val="uk-UA" w:eastAsia="ru-UA"/>
+        </w:rPr>
+        <w:t xml:space="preserve"> завжди виконуються першими, а результат </w:t>
+      </w:r>
+      <w:proofErr w:type="spellStart"/>
+      <w:r>
+        <w:rPr>
+          <w:rFonts w:ascii="Google Sans" w:eastAsia="Times New Roman" w:hAnsi="Google Sans" w:cs="Arial"/>
+          <w:color w:val="111111"/>
+          <w:sz w:val="28"/>
+          <w:szCs w:val="28"/>
+          <w:lang w:val="uk-UA" w:eastAsia="ru-UA"/>
+        </w:rPr>
+        <w:t>підзапиту</w:t>
+      </w:r>
+      <w:proofErr w:type="spellEnd"/>
+      <w:r>
+        <w:rPr>
+          <w:rFonts w:ascii="Google Sans" w:eastAsia="Times New Roman" w:hAnsi="Google Sans" w:cs="Arial"/>
+          <w:color w:val="111111"/>
+          <w:sz w:val="28"/>
+          <w:szCs w:val="28"/>
+          <w:lang w:val="uk-UA" w:eastAsia="ru-UA"/>
+        </w:rPr>
+        <w:t xml:space="preserve"> передається до основного запиту. Він може бути вкладений у SELECT, UPDATE або будь-який інший запит. Підзапит також може використовувати будь-які оператори порівняння, такі як &gt;, &lt; або =.</w:t>
       </w:r>
     </w:p>
     <w:p>
@@ -2519,8 +2585,19 @@
           <w:szCs w:val="28"/>
           <w:lang w:val="en-US"/>
         </w:rPr>
-        <w:t>Redis, Apache Ignite, Tarantool</w:t>
-      </w:r>
+        <w:t xml:space="preserve">Redis, Apache Ignite, </w:t>
+      </w:r>
+      <w:proofErr w:type="spellStart"/>
+      <w:r>
+        <w:rPr>
+          <w:rFonts w:ascii="Google Sans" w:hAnsi="Google Sans"/>
+          <w:sz w:val="28"/>
+          <w:szCs w:val="28"/>
+          <w:lang w:val="en-US"/>
+        </w:rPr>
+        <w:t>Tarantool</w:t>
+      </w:r>
+      <w:proofErr w:type="spellEnd"/>
       <w:r>
         <w:rPr>
           <w:rFonts w:ascii="Google Sans" w:hAnsi="Google Sans"/>
@@ -2651,6 +2728,7 @@
           <w:lang w:val="en-US"/>
         </w:rPr>
       </w:pPr>
+      <w:proofErr w:type="spellStart"/>
       <w:r>
         <w:rPr>
           <w:rFonts w:ascii="Google Sans" w:hAnsi="Google Sans"/>
@@ -2662,7 +2740,21 @@
           <w:u w:val="single"/>
           <w:lang w:val="uk-UA"/>
         </w:rPr>
-        <w:t>Документоорієнтовані бази даних</w:t>
+        <w:t>Документоорієнтовані</w:t>
+      </w:r>
+      <w:proofErr w:type="spellEnd"/>
+      <w:r>
+        <w:rPr>
+          <w:rFonts w:ascii="Google Sans" w:hAnsi="Google Sans"/>
+          <w:b/>
+          <w:bCs/>
+          <w:color w:val="FF0000"/>
+          <w:sz w:val="28"/>
+          <w:szCs w:val="28"/>
+          <w:u w:val="single"/>
+          <w:lang w:val="uk-UA"/>
+        </w:rPr>
+        <w:t xml:space="preserve"> бази даних</w:t>
       </w:r>
       <w:r>
         <w:rPr>
@@ -2708,7 +2800,27 @@
           <w:lang w:val="uk-UA"/>
         </w:rPr>
         <w:lastRenderedPageBreak/>
-        <w:t>підтримують JSON. Для будь-якого ключа можна створити складне значення і одразу включити всю структуру даних до одного запису. Вибірка на запит може містити частини безлічі документів без їх повного завантаження в оперативну пам'ять. У документоорієнтованих базах немає прив'язки до схеми. Вони підходять для OLTP та підтримують складні типи. Такі БД вважають за краще використовувати в системах управління вмістом, для пошуку документів, у видавничій справі. Три недоліки бази даних — відсутність хорошої аналітичної підтримки та підтримки транзакцій, а також складнощі з масштабуванням.</w:t>
+        <w:t xml:space="preserve">підтримують JSON. Для будь-якого ключа можна створити складне значення і одразу включити всю структуру даних до одного запису. Вибірка на запит може містити частини безлічі документів без їх повного завантаження в оперативну пам'ять. У </w:t>
+      </w:r>
+      <w:proofErr w:type="spellStart"/>
+      <w:r>
+        <w:rPr>
+          <w:rFonts w:ascii="Google Sans" w:hAnsi="Google Sans"/>
+          <w:sz w:val="28"/>
+          <w:szCs w:val="28"/>
+          <w:lang w:val="uk-UA"/>
+        </w:rPr>
+        <w:t>документоорієнтованих</w:t>
+      </w:r>
+      <w:proofErr w:type="spellEnd"/>
+      <w:r>
+        <w:rPr>
+          <w:rFonts w:ascii="Google Sans" w:hAnsi="Google Sans"/>
+          <w:sz w:val="28"/>
+          <w:szCs w:val="28"/>
+          <w:lang w:val="uk-UA"/>
+        </w:rPr>
+        <w:t xml:space="preserve"> базах немає прив'язки до схеми. Вони підходять для OLTP та підтримують складні типи. Такі БД вважають за краще використовувати в системах управління вмістом, для пошуку документів, у видавничій справі. Три недоліки бази даних — відсутність хорошої аналітичної підтримки та підтримки транзакцій, а також складнощі з масштабуванням.</w:t>
       </w:r>
     </w:p>
     <w:p>
@@ -2863,7 +2975,27 @@
           <w:szCs w:val="28"/>
           <w:lang w:val="en-US"/>
         </w:rPr>
-        <w:t>Cassandra, Google BigTable, HBase</w:t>
+        <w:t xml:space="preserve">Cassandra, Google </w:t>
+      </w:r>
+      <w:proofErr w:type="spellStart"/>
+      <w:r>
+        <w:rPr>
+          <w:rFonts w:ascii="Google Sans" w:hAnsi="Google Sans"/>
+          <w:sz w:val="28"/>
+          <w:szCs w:val="28"/>
+          <w:lang w:val="en-US"/>
+        </w:rPr>
+        <w:t>BigTable</w:t>
+      </w:r>
+      <w:proofErr w:type="spellEnd"/>
+      <w:r>
+        <w:rPr>
+          <w:rFonts w:ascii="Google Sans" w:hAnsi="Google Sans"/>
+          <w:sz w:val="28"/>
+          <w:szCs w:val="28"/>
+          <w:lang w:val="en-US"/>
+        </w:rPr>
+        <w:t>, HBase</w:t>
       </w:r>
       <w:r>
         <w:rPr>
@@ -2941,14 +3073,25 @@
         </w:rPr>
         <w:t xml:space="preserve"> (</w:t>
       </w:r>
-      <w:r>
-        <w:rPr>
-          <w:rFonts w:ascii="Google Sans" w:hAnsi="Google Sans"/>
-          <w:sz w:val="28"/>
-          <w:szCs w:val="28"/>
-          <w:lang w:val="en-US"/>
-        </w:rPr>
-        <w:t>Clickhouse, Vertica</w:t>
+      <w:proofErr w:type="spellStart"/>
+      <w:r>
+        <w:rPr>
+          <w:rFonts w:ascii="Google Sans" w:hAnsi="Google Sans"/>
+          <w:sz w:val="28"/>
+          <w:szCs w:val="28"/>
+          <w:lang w:val="en-US"/>
+        </w:rPr>
+        <w:t>Clickhouse</w:t>
+      </w:r>
+      <w:proofErr w:type="spellEnd"/>
+      <w:r>
+        <w:rPr>
+          <w:rFonts w:ascii="Google Sans" w:hAnsi="Google Sans"/>
+          <w:sz w:val="28"/>
+          <w:szCs w:val="28"/>
+          <w:lang w:val="en-US"/>
+        </w:rPr>
+        <w:t>, Vertica</w:t>
       </w:r>
       <w:r>
         <w:rPr>
@@ -3026,6 +3169,7 @@
         </w:rPr>
         <w:t xml:space="preserve"> (</w:t>
       </w:r>
+      <w:proofErr w:type="spellStart"/>
       <w:r>
         <w:rPr>
           <w:rFonts w:ascii="PT Sans" w:hAnsi="PT Sans"/>
@@ -3037,6 +3181,7 @@
         </w:rPr>
         <w:t>OrientDB</w:t>
       </w:r>
+      <w:proofErr w:type="spellEnd"/>
       <w:r>
         <w:rPr>
           <w:rFonts w:ascii="PT Sans" w:hAnsi="PT Sans"/>
@@ -3063,7 +3208,27 @@
           <w:szCs w:val="28"/>
           <w:lang w:val="uk-UA"/>
         </w:rPr>
-        <w:t>Дані зберігаються у вигляді графів, тобто моделей із вузлами та зв'язками. Вони досить гнучкі, з логічною структурою. Вузли служать для зберігання сутностей даних, а ребра - для збереження взаємозв'язків між сутностями, якими можна керувати. Графові БД застосовують вирішення завдань у біоінформатиці, і навіть для моделювання соціальних мереж, щоб зберігати взаємозалежну інформацію людей. Бази даних такого типу погано піддаються масштабуванню, а другий їх недолік - необхідність використовувати особливу мову запитів SPARQL, яка відрізняється від SQL.</w:t>
+        <w:t xml:space="preserve">Дані зберігаються у вигляді графів, тобто моделей із вузлами та зв'язками. Вони досить гнучкі, з логічною структурою. Вузли служать для зберігання сутностей даних, а ребра - для збереження взаємозв'язків між сутностями, якими можна керувати. Графові БД застосовують вирішення завдань у </w:t>
+      </w:r>
+      <w:proofErr w:type="spellStart"/>
+      <w:r>
+        <w:rPr>
+          <w:rFonts w:ascii="Google Sans" w:hAnsi="Google Sans"/>
+          <w:sz w:val="28"/>
+          <w:szCs w:val="28"/>
+          <w:lang w:val="uk-UA"/>
+        </w:rPr>
+        <w:t>біоінформатиці</w:t>
+      </w:r>
+      <w:proofErr w:type="spellEnd"/>
+      <w:r>
+        <w:rPr>
+          <w:rFonts w:ascii="Google Sans" w:hAnsi="Google Sans"/>
+          <w:sz w:val="28"/>
+          <w:szCs w:val="28"/>
+          <w:lang w:val="uk-UA"/>
+        </w:rPr>
+        <w:t>, і навіть для моделювання соціальних мереж, щоб зберігати взаємозалежну інформацію людей. Бази даних такого типу погано піддаються масштабуванню, а другий їх недолік - необхідність використовувати особливу мову запитів SPARQL, яка відрізняється від SQL.</w:t>
       </w:r>
     </w:p>
     <w:p>
@@ -3196,6 +3361,7 @@
           </w:rPr>
           <w:t xml:space="preserve">- </w:t>
         </w:r>
+        <w:proofErr w:type="spellStart"/>
         <w:r>
           <w:rPr>
             <w:rStyle w:val="a4"/>
@@ -3232,6 +3398,7 @@
           </w:rPr>
           <w:t>сть</w:t>
         </w:r>
+        <w:proofErr w:type="spellEnd"/>
       </w:hyperlink>
       <w:r>
         <w:rPr>
@@ -3258,6 +3425,7 @@
           <w:lang w:val="uk-UA"/>
         </w:rPr>
       </w:pPr>
+      <w:proofErr w:type="spellStart"/>
       <w:r>
         <w:rPr>
           <w:rFonts w:ascii="Google Sans" w:hAnsi="Google Sans" w:cs="Arial"/>
@@ -3266,7 +3434,18 @@
           <w:szCs w:val="28"/>
           <w:lang w:val="uk-UA"/>
         </w:rPr>
-        <w:t>Атомарність гарантує, що кожну транзакцію буде виконано повністю або не буде виконано зовсім. Не допускаються проміжні стани.</w:t>
+        <w:t>Атомарність</w:t>
+      </w:r>
+      <w:proofErr w:type="spellEnd"/>
+      <w:r>
+        <w:rPr>
+          <w:rFonts w:ascii="Google Sans" w:hAnsi="Google Sans" w:cs="Arial"/>
+          <w:color w:val="111111"/>
+          <w:sz w:val="28"/>
+          <w:szCs w:val="28"/>
+          <w:lang w:val="uk-UA"/>
+        </w:rPr>
+        <w:t xml:space="preserve"> гарантує, що кожну транзакцію буде виконано повністю або не буде виконано зовсім. Не допускаються проміжні стани.</w:t>
       </w:r>
     </w:p>
     <w:p>
@@ -3702,8 +3881,22 @@
           <w:u w:val="single"/>
           <w:lang w:val="uk-UA"/>
         </w:rPr>
-        <w:t>12 правил Кодда</w:t>
-      </w:r>
+        <w:t xml:space="preserve">12 правил </w:t>
+      </w:r>
+      <w:proofErr w:type="spellStart"/>
+      <w:r>
+        <w:rPr>
+          <w:rFonts w:ascii="Google Sans" w:hAnsi="Google Sans"/>
+          <w:b/>
+          <w:bCs/>
+          <w:sz w:val="28"/>
+          <w:szCs w:val="28"/>
+          <w:u w:val="single"/>
+          <w:lang w:val="uk-UA"/>
+        </w:rPr>
+        <w:t>Кодда</w:t>
+      </w:r>
+      <w:proofErr w:type="spellEnd"/>
       <w:r>
         <w:rPr>
           <w:rFonts w:ascii="Google Sans" w:hAnsi="Google Sans"/>
@@ -5374,6 +5567,7 @@
         </w:rPr>
         <w:t xml:space="preserve"> Autoincrement = </w:t>
       </w:r>
+      <w:proofErr w:type="gramStart"/>
       <w:r>
         <w:rPr>
           <w:rStyle w:val="sqlkeywordcolor"/>
@@ -5395,6 +5589,7 @@
         </w:rPr>
         <w:t>(</w:t>
       </w:r>
+      <w:proofErr w:type="gramEnd"/>
       <w:r>
         <w:rPr>
           <w:rStyle w:val="sqlnumbercolor"/>
@@ -6943,16 +7138,29 @@
           <w:lang w:val="en-US"/>
         </w:rPr>
       </w:pPr>
-      <w:r>
-        <w:rPr>
-          <w:rFonts w:ascii="Google Sans" w:hAnsi="Google Sans"/>
-          <w:b/>
-          <w:bCs/>
-          <w:sz w:val="28"/>
-          <w:szCs w:val="28"/>
-          <w:lang w:val="en-US"/>
-        </w:rPr>
-        <w:t>CHAR(size)</w:t>
+      <w:proofErr w:type="gramStart"/>
+      <w:r>
+        <w:rPr>
+          <w:rFonts w:ascii="Google Sans" w:hAnsi="Google Sans"/>
+          <w:b/>
+          <w:bCs/>
+          <w:sz w:val="28"/>
+          <w:szCs w:val="28"/>
+          <w:lang w:val="en-US"/>
+        </w:rPr>
+        <w:t>CHAR(</w:t>
+      </w:r>
+      <w:proofErr w:type="gramEnd"/>
+      <w:r>
+        <w:rPr>
+          <w:rFonts w:ascii="Google Sans" w:hAnsi="Google Sans"/>
+          <w:b/>
+          <w:bCs/>
+          <w:sz w:val="28"/>
+          <w:szCs w:val="28"/>
+          <w:lang w:val="en-US"/>
+        </w:rPr>
+        <w:t>size)</w:t>
       </w:r>
       <w:r>
         <w:rPr>
@@ -6988,16 +7196,29 @@
           <w:lang w:val="en-US"/>
         </w:rPr>
       </w:pPr>
-      <w:r>
-        <w:rPr>
-          <w:rFonts w:ascii="Google Sans" w:hAnsi="Google Sans"/>
-          <w:b/>
-          <w:bCs/>
-          <w:sz w:val="28"/>
-          <w:szCs w:val="28"/>
-          <w:lang w:val="en-US"/>
-        </w:rPr>
-        <w:t>VARCHAR(size)</w:t>
+      <w:proofErr w:type="gramStart"/>
+      <w:r>
+        <w:rPr>
+          <w:rFonts w:ascii="Google Sans" w:hAnsi="Google Sans"/>
+          <w:b/>
+          <w:bCs/>
+          <w:sz w:val="28"/>
+          <w:szCs w:val="28"/>
+          <w:lang w:val="en-US"/>
+        </w:rPr>
+        <w:t>VARCHAR(</w:t>
+      </w:r>
+      <w:proofErr w:type="gramEnd"/>
+      <w:r>
+        <w:rPr>
+          <w:rFonts w:ascii="Google Sans" w:hAnsi="Google Sans"/>
+          <w:b/>
+          <w:bCs/>
+          <w:sz w:val="28"/>
+          <w:szCs w:val="28"/>
+          <w:lang w:val="en-US"/>
+        </w:rPr>
+        <w:t>size)</w:t>
       </w:r>
       <w:r>
         <w:rPr>
@@ -7045,8 +7266,19 @@
           <w:szCs w:val="28"/>
           <w:lang w:val="uk-UA"/>
         </w:rPr>
-        <w:t>на початку – усі символи з Юнікоду</w:t>
-      </w:r>
+        <w:t xml:space="preserve">на початку – усі символи з </w:t>
+      </w:r>
+      <w:proofErr w:type="spellStart"/>
+      <w:r>
+        <w:rPr>
+          <w:rFonts w:ascii="Google Sans" w:hAnsi="Google Sans"/>
+          <w:sz w:val="28"/>
+          <w:szCs w:val="28"/>
+          <w:lang w:val="uk-UA"/>
+        </w:rPr>
+        <w:t>Юнікоду</w:t>
+      </w:r>
+      <w:proofErr w:type="spellEnd"/>
       <w:r>
         <w:rPr>
           <w:rFonts w:ascii="Google Sans" w:hAnsi="Google Sans"/>
@@ -8041,17 +8273,7 @@
           <w:lang w:val="uk-UA"/>
         </w:rPr>
         <w:lastRenderedPageBreak/>
-        <w:t>П</w:t>
-      </w:r>
-      <w:r>
-        <w:rPr>
-          <w:rFonts w:ascii="Google Sans" w:hAnsi="Google Sans"/>
-          <w:b/>
-          <w:bCs/>
-          <w:color w:val="000000" w:themeColor="text1"/>
-          <w:lang w:val="uk-UA"/>
-        </w:rPr>
-        <w:t>итання</w:t>
+        <w:t>Питання</w:t>
       </w:r>
     </w:p>
     <w:p>
@@ -8116,6 +8338,2007 @@
             </a:graphic>
           </wp:inline>
         </w:drawing>
+      </w:r>
+    </w:p>
+    <w:p>
+      <w:pPr>
+        <w:pStyle w:val="a3"/>
+        <w:ind w:right="284"/>
+        <w:rPr>
+          <w:rFonts w:ascii="Google Sans" w:hAnsi="Google Sans"/>
+          <w:sz w:val="28"/>
+          <w:szCs w:val="28"/>
+          <w:lang w:val="uk-UA"/>
+        </w:rPr>
+      </w:pPr>
+    </w:p>
+    <w:p>
+      <w:pPr>
+        <w:pStyle w:val="a3"/>
+        <w:ind w:right="284"/>
+        <w:rPr>
+          <w:rFonts w:ascii="Google Sans" w:hAnsi="Google Sans"/>
+          <w:sz w:val="28"/>
+          <w:szCs w:val="28"/>
+          <w:lang w:val="uk-UA"/>
+        </w:rPr>
+      </w:pPr>
+    </w:p>
+    <w:p>
+      <w:pPr>
+        <w:pStyle w:val="a3"/>
+        <w:ind w:right="284"/>
+        <w:rPr>
+          <w:rFonts w:ascii="Google Sans" w:hAnsi="Google Sans"/>
+          <w:sz w:val="28"/>
+          <w:szCs w:val="28"/>
+          <w:lang w:val="uk-UA"/>
+        </w:rPr>
+      </w:pPr>
+    </w:p>
+    <w:p>
+      <w:pPr>
+        <w:pStyle w:val="a3"/>
+        <w:ind w:right="284"/>
+        <w:rPr>
+          <w:rFonts w:ascii="Google Sans" w:hAnsi="Google Sans"/>
+          <w:sz w:val="28"/>
+          <w:szCs w:val="28"/>
+          <w:lang w:val="uk-UA"/>
+        </w:rPr>
+      </w:pPr>
+    </w:p>
+    <w:p>
+      <w:pPr>
+        <w:pStyle w:val="a3"/>
+        <w:ind w:right="284"/>
+        <w:rPr>
+          <w:rFonts w:ascii="Google Sans" w:hAnsi="Google Sans"/>
+          <w:sz w:val="28"/>
+          <w:szCs w:val="28"/>
+          <w:lang w:val="uk-UA"/>
+        </w:rPr>
+      </w:pPr>
+    </w:p>
+    <w:p>
+      <w:pPr>
+        <w:pStyle w:val="a3"/>
+        <w:ind w:right="284"/>
+        <w:rPr>
+          <w:rFonts w:ascii="Google Sans" w:hAnsi="Google Sans"/>
+          <w:sz w:val="28"/>
+          <w:szCs w:val="28"/>
+          <w:lang w:val="uk-UA"/>
+        </w:rPr>
+      </w:pPr>
+    </w:p>
+    <w:p>
+      <w:pPr>
+        <w:pStyle w:val="a3"/>
+        <w:ind w:right="284"/>
+        <w:rPr>
+          <w:rFonts w:ascii="Google Sans" w:hAnsi="Google Sans"/>
+          <w:sz w:val="28"/>
+          <w:szCs w:val="28"/>
+          <w:lang w:val="uk-UA"/>
+        </w:rPr>
+      </w:pPr>
+    </w:p>
+    <w:p>
+      <w:pPr>
+        <w:pStyle w:val="a3"/>
+        <w:ind w:right="284"/>
+        <w:rPr>
+          <w:rFonts w:ascii="Google Sans" w:hAnsi="Google Sans"/>
+          <w:sz w:val="28"/>
+          <w:szCs w:val="28"/>
+          <w:lang w:val="uk-UA"/>
+        </w:rPr>
+      </w:pPr>
+    </w:p>
+    <w:p>
+      <w:pPr>
+        <w:pStyle w:val="a3"/>
+        <w:ind w:right="284"/>
+        <w:rPr>
+          <w:rFonts w:ascii="Google Sans" w:hAnsi="Google Sans"/>
+          <w:sz w:val="28"/>
+          <w:szCs w:val="28"/>
+          <w:lang w:val="en-US"/>
+        </w:rPr>
+      </w:pPr>
+      <w:proofErr w:type="gramStart"/>
+      <w:r>
+        <w:rPr>
+          <w:rFonts w:ascii="Google Sans" w:hAnsi="Google Sans"/>
+          <w:sz w:val="28"/>
+          <w:szCs w:val="28"/>
+          <w:lang w:val="en-US"/>
+        </w:rPr>
+        <w:lastRenderedPageBreak/>
+        <w:t>Joins :</w:t>
+      </w:r>
+      <w:proofErr w:type="gramEnd"/>
+    </w:p>
+    <w:p>
+      <w:pPr>
+        <w:pStyle w:val="a3"/>
+        <w:ind w:right="284"/>
+        <w:rPr>
+          <w:rFonts w:ascii="Google Sans" w:hAnsi="Google Sans"/>
+          <w:sz w:val="28"/>
+          <w:szCs w:val="28"/>
+          <w:lang w:val="en-US"/>
+        </w:rPr>
+      </w:pPr>
+      <w:r>
+        <w:rPr>
+          <w:noProof/>
+        </w:rPr>
+        <w:drawing>
+          <wp:inline distT="0" distB="0" distL="0" distR="0" wp14:anchorId="3369113F" wp14:editId="1527A5C7">
+            <wp:extent cx="5029200" cy="3048000"/>
+            <wp:effectExtent l="0" t="0" r="0" b="0"/>
+            <wp:docPr id="4" name="Рисунок 4" descr="SQL JOIN"/>
+            <wp:cNvGraphicFramePr>
+              <a:graphicFrameLocks xmlns:a="http://schemas.openxmlformats.org/drawingml/2006/main" noChangeAspect="1"/>
+            </wp:cNvGraphicFramePr>
+            <a:graphic xmlns:a="http://schemas.openxmlformats.org/drawingml/2006/main">
+              <a:graphicData uri="http://schemas.openxmlformats.org/drawingml/2006/picture">
+                <pic:pic xmlns:pic="http://schemas.openxmlformats.org/drawingml/2006/picture">
+                  <pic:nvPicPr>
+                    <pic:cNvPr id="0" name="Picture 1" descr="SQL JOIN"/>
+                    <pic:cNvPicPr>
+                      <a:picLocks noChangeAspect="1" noChangeArrowheads="1"/>
+                    </pic:cNvPicPr>
+                  </pic:nvPicPr>
+                  <pic:blipFill>
+                    <a:blip r:embed="rId10">
+                      <a:extLst>
+                        <a:ext uri="{28A0092B-C50C-407E-A947-70E740481C1C}">
+                          <a14:useLocalDpi xmlns:a14="http://schemas.microsoft.com/office/drawing/2010/main" val="0"/>
+                        </a:ext>
+                      </a:extLst>
+                    </a:blip>
+                    <a:srcRect/>
+                    <a:stretch>
+                      <a:fillRect/>
+                    </a:stretch>
+                  </pic:blipFill>
+                  <pic:spPr bwMode="auto">
+                    <a:xfrm>
+                      <a:off x="0" y="0"/>
+                      <a:ext cx="5029200" cy="3048000"/>
+                    </a:xfrm>
+                    <a:prstGeom prst="rect">
+                      <a:avLst/>
+                    </a:prstGeom>
+                    <a:noFill/>
+                    <a:ln>
+                      <a:noFill/>
+                    </a:ln>
+                  </pic:spPr>
+                </pic:pic>
+              </a:graphicData>
+            </a:graphic>
+          </wp:inline>
+        </w:drawing>
+      </w:r>
+    </w:p>
+    <w:p>
+      <w:pPr>
+        <w:pStyle w:val="a3"/>
+        <w:ind w:right="284"/>
+        <w:rPr>
+          <w:rFonts w:ascii="Google Sans" w:hAnsi="Google Sans"/>
+          <w:sz w:val="28"/>
+          <w:szCs w:val="28"/>
+          <w:lang w:val="en-US"/>
+        </w:rPr>
+      </w:pPr>
+    </w:p>
+    <w:p>
+      <w:pPr>
+        <w:pStyle w:val="a3"/>
+        <w:ind w:right="284"/>
+        <w:rPr>
+          <w:rFonts w:ascii="Google Sans" w:hAnsi="Google Sans"/>
+          <w:sz w:val="28"/>
+          <w:szCs w:val="28"/>
+          <w:lang w:val="uk-UA"/>
+        </w:rPr>
+      </w:pPr>
+      <w:r>
+        <w:rPr>
+          <w:rFonts w:ascii="Google Sans" w:hAnsi="Google Sans"/>
+          <w:b/>
+          <w:bCs/>
+          <w:sz w:val="28"/>
+          <w:szCs w:val="28"/>
+          <w:lang w:val="uk-UA"/>
+        </w:rPr>
+        <w:t xml:space="preserve">INNER JOIN — </w:t>
+      </w:r>
+      <w:r>
+        <w:rPr>
+          <w:rFonts w:ascii="Google Sans" w:hAnsi="Google Sans"/>
+          <w:sz w:val="28"/>
+          <w:szCs w:val="28"/>
+          <w:lang w:val="uk-UA"/>
+        </w:rPr>
+        <w:t xml:space="preserve">отримання записів з </w:t>
+      </w:r>
+      <w:proofErr w:type="spellStart"/>
+      <w:r>
+        <w:rPr>
+          <w:rFonts w:ascii="Google Sans" w:hAnsi="Google Sans"/>
+          <w:sz w:val="28"/>
+          <w:szCs w:val="28"/>
+          <w:lang w:val="uk-UA"/>
+        </w:rPr>
+        <w:t>одинаковими</w:t>
+      </w:r>
+      <w:proofErr w:type="spellEnd"/>
+      <w:r>
+        <w:rPr>
+          <w:rFonts w:ascii="Google Sans" w:hAnsi="Google Sans"/>
+          <w:sz w:val="28"/>
+          <w:szCs w:val="28"/>
+          <w:lang w:val="uk-UA"/>
+        </w:rPr>
+        <w:t xml:space="preserve"> значеннями в об’єднаних таблицях, </w:t>
+      </w:r>
+      <w:proofErr w:type="spellStart"/>
+      <w:r>
+        <w:rPr>
+          <w:rFonts w:ascii="Google Sans" w:hAnsi="Google Sans"/>
+          <w:sz w:val="28"/>
+          <w:szCs w:val="28"/>
+          <w:lang w:val="uk-UA"/>
+        </w:rPr>
+        <w:t>т.е</w:t>
+      </w:r>
+      <w:proofErr w:type="spellEnd"/>
+      <w:r>
+        <w:rPr>
+          <w:rFonts w:ascii="Google Sans" w:hAnsi="Google Sans"/>
+          <w:sz w:val="28"/>
+          <w:szCs w:val="28"/>
+          <w:lang w:val="uk-UA"/>
+        </w:rPr>
+        <w:t xml:space="preserve">. </w:t>
+      </w:r>
+      <w:proofErr w:type="spellStart"/>
+      <w:r>
+        <w:rPr>
+          <w:rFonts w:ascii="Google Sans" w:hAnsi="Google Sans"/>
+          <w:sz w:val="28"/>
+          <w:szCs w:val="28"/>
+          <w:lang w:val="uk-UA"/>
+        </w:rPr>
+        <w:t>получение</w:t>
+      </w:r>
+      <w:proofErr w:type="spellEnd"/>
+      <w:r>
+        <w:rPr>
+          <w:rFonts w:ascii="Google Sans" w:hAnsi="Google Sans"/>
+          <w:sz w:val="28"/>
+          <w:szCs w:val="28"/>
+          <w:lang w:val="uk-UA"/>
+        </w:rPr>
+        <w:t xml:space="preserve"> </w:t>
+      </w:r>
+      <w:proofErr w:type="spellStart"/>
+      <w:r>
+        <w:rPr>
+          <w:rFonts w:ascii="Google Sans" w:hAnsi="Google Sans"/>
+          <w:sz w:val="28"/>
+          <w:szCs w:val="28"/>
+          <w:lang w:val="uk-UA"/>
+        </w:rPr>
+        <w:t>пересечения</w:t>
+      </w:r>
+      <w:proofErr w:type="spellEnd"/>
+      <w:r>
+        <w:rPr>
+          <w:rFonts w:ascii="Google Sans" w:hAnsi="Google Sans"/>
+          <w:sz w:val="28"/>
+          <w:szCs w:val="28"/>
+          <w:lang w:val="uk-UA"/>
+        </w:rPr>
+        <w:t xml:space="preserve"> таблиці.</w:t>
+      </w:r>
+    </w:p>
+    <w:p>
+      <w:pPr>
+        <w:pStyle w:val="a3"/>
+        <w:ind w:right="284"/>
+        <w:rPr>
+          <w:rFonts w:ascii="Google Sans" w:hAnsi="Google Sans"/>
+          <w:sz w:val="28"/>
+          <w:szCs w:val="28"/>
+          <w:lang w:val="uk-UA"/>
+        </w:rPr>
+      </w:pPr>
+      <w:r>
+        <w:rPr>
+          <w:rFonts w:ascii="Google Sans" w:hAnsi="Google Sans"/>
+          <w:b/>
+          <w:bCs/>
+          <w:sz w:val="28"/>
+          <w:szCs w:val="28"/>
+          <w:lang w:val="uk-UA"/>
+        </w:rPr>
+        <w:t>FULL OUTER JOIN</w:t>
+      </w:r>
+      <w:r>
+        <w:rPr>
+          <w:rFonts w:ascii="Google Sans" w:hAnsi="Google Sans"/>
+          <w:sz w:val="28"/>
+          <w:szCs w:val="28"/>
+          <w:lang w:val="uk-UA"/>
+        </w:rPr>
+        <w:t xml:space="preserve"> — об’єднує записи з об’єднаних таблиць (якщо умова об’єднання рівна </w:t>
+      </w:r>
+      <w:proofErr w:type="spellStart"/>
+      <w:r>
+        <w:rPr>
+          <w:rFonts w:ascii="Google Sans" w:hAnsi="Google Sans"/>
+          <w:sz w:val="28"/>
+          <w:szCs w:val="28"/>
+          <w:lang w:val="uk-UA"/>
+        </w:rPr>
+        <w:t>true</w:t>
+      </w:r>
+      <w:proofErr w:type="spellEnd"/>
+      <w:r>
+        <w:rPr>
+          <w:rFonts w:ascii="Google Sans" w:hAnsi="Google Sans"/>
+          <w:sz w:val="28"/>
+          <w:szCs w:val="28"/>
+          <w:lang w:val="uk-UA"/>
+        </w:rPr>
+        <w:t xml:space="preserve">) і доповнює їх усіма записами з об’єднаних таблиць, які не мають </w:t>
+      </w:r>
+      <w:proofErr w:type="spellStart"/>
+      <w:r>
+        <w:rPr>
+          <w:rFonts w:ascii="Google Sans" w:hAnsi="Google Sans"/>
+          <w:sz w:val="28"/>
+          <w:szCs w:val="28"/>
+          <w:lang w:val="uk-UA"/>
+        </w:rPr>
+        <w:t>совпадінь</w:t>
+      </w:r>
+      <w:proofErr w:type="spellEnd"/>
+      <w:r>
+        <w:rPr>
+          <w:rFonts w:ascii="Google Sans" w:hAnsi="Google Sans"/>
+          <w:sz w:val="28"/>
+          <w:szCs w:val="28"/>
+          <w:lang w:val="uk-UA"/>
+        </w:rPr>
+        <w:t xml:space="preserve">. Для записів, які не мають зіставлення з іншої таблиці, </w:t>
+      </w:r>
+      <w:proofErr w:type="spellStart"/>
+      <w:r>
+        <w:rPr>
+          <w:rFonts w:ascii="Google Sans" w:hAnsi="Google Sans"/>
+          <w:sz w:val="28"/>
+          <w:szCs w:val="28"/>
+          <w:lang w:val="uk-UA"/>
+        </w:rPr>
+        <w:t>недостаюче</w:t>
+      </w:r>
+      <w:proofErr w:type="spellEnd"/>
+      <w:r>
+        <w:rPr>
+          <w:rFonts w:ascii="Google Sans" w:hAnsi="Google Sans"/>
+          <w:sz w:val="28"/>
+          <w:szCs w:val="28"/>
+          <w:lang w:val="uk-UA"/>
+        </w:rPr>
+        <w:t xml:space="preserve"> поле матиме значення NULL.</w:t>
+      </w:r>
+    </w:p>
+    <w:p>
+      <w:pPr>
+        <w:pStyle w:val="a3"/>
+        <w:ind w:right="284"/>
+        <w:rPr>
+          <w:rFonts w:ascii="Google Sans" w:hAnsi="Google Sans"/>
+          <w:sz w:val="28"/>
+          <w:szCs w:val="28"/>
+          <w:lang w:val="uk-UA"/>
+        </w:rPr>
+      </w:pPr>
+      <w:r>
+        <w:rPr>
+          <w:rFonts w:ascii="Google Sans" w:hAnsi="Google Sans"/>
+          <w:b/>
+          <w:bCs/>
+          <w:sz w:val="28"/>
+          <w:szCs w:val="28"/>
+          <w:lang w:val="uk-UA"/>
+        </w:rPr>
+        <w:t>LEFT JOIN</w:t>
+      </w:r>
+      <w:r>
+        <w:rPr>
+          <w:rFonts w:ascii="Google Sans" w:hAnsi="Google Sans"/>
+          <w:sz w:val="28"/>
+          <w:szCs w:val="28"/>
+          <w:lang w:val="uk-UA"/>
+        </w:rPr>
+        <w:t xml:space="preserve"> — повертає всі записи, що відповідають умовам об’єднання, плюс усі записи, що залишилися із зовнішньої (лівої) таблиці, які не відповідають умовам об’єднання.</w:t>
+      </w:r>
+    </w:p>
+    <w:p>
+      <w:pPr>
+        <w:pStyle w:val="a3"/>
+        <w:ind w:right="284"/>
+        <w:rPr>
+          <w:rFonts w:ascii="Google Sans" w:hAnsi="Google Sans"/>
+          <w:sz w:val="28"/>
+          <w:szCs w:val="28"/>
+          <w:lang w:val="uk-UA"/>
+        </w:rPr>
+      </w:pPr>
+      <w:r>
+        <w:rPr>
+          <w:rFonts w:ascii="Google Sans" w:hAnsi="Google Sans"/>
+          <w:b/>
+          <w:bCs/>
+          <w:sz w:val="28"/>
+          <w:szCs w:val="28"/>
+          <w:lang w:val="uk-UA"/>
+        </w:rPr>
+        <w:t>RIGHT JOIN</w:t>
+      </w:r>
+      <w:r>
+        <w:rPr>
+          <w:rFonts w:ascii="Google Sans" w:hAnsi="Google Sans"/>
+          <w:sz w:val="28"/>
+          <w:szCs w:val="28"/>
+          <w:lang w:val="uk-UA"/>
+        </w:rPr>
+        <w:t xml:space="preserve"> — працює точно так само, як і ліве об’єднання, тільки в якості зовнішньої таблиці буде використовуватися права.</w:t>
+      </w:r>
+    </w:p>
+    <w:p>
+      <w:pPr>
+        <w:pStyle w:val="a3"/>
+        <w:ind w:right="284"/>
+        <w:rPr>
+          <w:rFonts w:ascii="Google Sans" w:hAnsi="Google Sans"/>
+          <w:sz w:val="28"/>
+          <w:szCs w:val="28"/>
+          <w:lang w:val="uk-UA"/>
+        </w:rPr>
+      </w:pPr>
+    </w:p>
+    <w:p>
+      <w:pPr>
+        <w:ind w:right="284"/>
+        <w:rPr>
+          <w:rFonts w:ascii="Google Sans" w:hAnsi="Google Sans"/>
+          <w:sz w:val="28"/>
+          <w:szCs w:val="28"/>
+          <w:lang w:val="uk-UA"/>
+        </w:rPr>
+      </w:pPr>
+    </w:p>
+    <w:p>
+      <w:pPr>
+        <w:pStyle w:val="a3"/>
+        <w:ind w:right="284"/>
+        <w:rPr>
+          <w:rFonts w:ascii="Google Sans" w:hAnsi="Google Sans"/>
+          <w:b/>
+          <w:bCs/>
+          <w:sz w:val="28"/>
+          <w:szCs w:val="28"/>
+          <w:lang w:val="en-US"/>
+        </w:rPr>
+      </w:pPr>
+      <w:proofErr w:type="gramStart"/>
+      <w:r>
+        <w:rPr>
+          <w:rFonts w:ascii="Google Sans" w:hAnsi="Google Sans"/>
+          <w:b/>
+          <w:bCs/>
+          <w:sz w:val="28"/>
+          <w:szCs w:val="28"/>
+          <w:lang w:val="en-US"/>
+        </w:rPr>
+        <w:t>DELETE  &amp;</w:t>
+      </w:r>
+      <w:proofErr w:type="gramEnd"/>
+      <w:r>
+        <w:rPr>
+          <w:rFonts w:ascii="Google Sans" w:hAnsi="Google Sans"/>
+          <w:b/>
+          <w:bCs/>
+          <w:sz w:val="28"/>
+          <w:szCs w:val="28"/>
+          <w:lang w:val="en-US"/>
+        </w:rPr>
+        <w:t>&amp;  TRUNCATE</w:t>
+      </w:r>
+    </w:p>
+    <w:p>
+      <w:pPr>
+        <w:pStyle w:val="a3"/>
+        <w:ind w:right="284"/>
+        <w:rPr>
+          <w:rFonts w:ascii="Google Sans" w:hAnsi="Google Sans"/>
+          <w:sz w:val="28"/>
+          <w:szCs w:val="28"/>
+          <w:lang w:val="uk-UA"/>
+        </w:rPr>
+      </w:pPr>
+      <w:r>
+        <w:rPr>
+          <w:rFonts w:ascii="Google Sans" w:hAnsi="Google Sans"/>
+          <w:sz w:val="28"/>
+          <w:szCs w:val="28"/>
+          <w:lang w:val="uk-UA"/>
+        </w:rPr>
+        <w:t>Об'єднайте різницю між командами DELETE і TRUNCATE</w:t>
+      </w:r>
+    </w:p>
+    <w:p>
+      <w:pPr>
+        <w:pStyle w:val="a3"/>
+        <w:ind w:right="284"/>
+        <w:rPr>
+          <w:rFonts w:ascii="Google Sans" w:hAnsi="Google Sans"/>
+          <w:sz w:val="28"/>
+          <w:szCs w:val="28"/>
+          <w:lang w:val="uk-UA"/>
+        </w:rPr>
+      </w:pPr>
+      <w:r>
+        <w:rPr>
+          <w:rFonts w:ascii="Google Sans" w:hAnsi="Google Sans"/>
+          <w:sz w:val="28"/>
+          <w:szCs w:val="28"/>
+          <w:lang w:val="uk-UA"/>
+        </w:rPr>
+        <w:t>Команда DELETE — це DML-операція, яка видаляє записи з таблиці, відповідному заданому умові:</w:t>
+      </w:r>
+    </w:p>
+    <w:p>
+      <w:pPr>
+        <w:pStyle w:val="a3"/>
+        <w:ind w:right="284"/>
+        <w:rPr>
+          <w:rFonts w:ascii="Google Sans" w:hAnsi="Google Sans"/>
+          <w:sz w:val="28"/>
+          <w:szCs w:val="28"/>
+          <w:lang w:val="uk-UA"/>
+        </w:rPr>
+      </w:pPr>
+    </w:p>
+    <w:p>
+      <w:pPr>
+        <w:pStyle w:val="a3"/>
+        <w:ind w:right="284"/>
+        <w:rPr>
+          <w:rFonts w:ascii="Google Sans" w:hAnsi="Google Sans"/>
+          <w:sz w:val="28"/>
+          <w:szCs w:val="28"/>
+          <w:lang w:val="uk-UA"/>
+        </w:rPr>
+      </w:pPr>
+      <w:r>
+        <w:rPr>
+          <w:rFonts w:ascii="Google Sans" w:hAnsi="Google Sans"/>
+          <w:sz w:val="28"/>
+          <w:szCs w:val="28"/>
+          <w:lang w:val="uk-UA"/>
+        </w:rPr>
+        <w:t xml:space="preserve">При цьому створюються </w:t>
+      </w:r>
+      <w:proofErr w:type="spellStart"/>
+      <w:r>
+        <w:rPr>
+          <w:rFonts w:ascii="Google Sans" w:hAnsi="Google Sans"/>
+          <w:sz w:val="28"/>
+          <w:szCs w:val="28"/>
+          <w:lang w:val="uk-UA"/>
+        </w:rPr>
+        <w:t>логи</w:t>
+      </w:r>
+      <w:proofErr w:type="spellEnd"/>
+      <w:r>
+        <w:rPr>
+          <w:rFonts w:ascii="Google Sans" w:hAnsi="Google Sans"/>
+          <w:sz w:val="28"/>
+          <w:szCs w:val="28"/>
+          <w:lang w:val="uk-UA"/>
+        </w:rPr>
+        <w:t xml:space="preserve"> видалення, то </w:t>
+      </w:r>
+      <w:r>
+        <w:rPr>
+          <w:rFonts w:ascii="Google Sans" w:hAnsi="Google Sans"/>
+          <w:sz w:val="28"/>
+          <w:szCs w:val="28"/>
+          <w:lang w:val="uk-UA"/>
+        </w:rPr>
+        <w:t>цю</w:t>
+      </w:r>
+      <w:r>
+        <w:rPr>
+          <w:rFonts w:ascii="Google Sans" w:hAnsi="Google Sans"/>
+          <w:sz w:val="28"/>
+          <w:szCs w:val="28"/>
+          <w:lang w:val="uk-UA"/>
+        </w:rPr>
+        <w:t xml:space="preserve"> операцію можна видалити.</w:t>
+      </w:r>
+    </w:p>
+    <w:p>
+      <w:pPr>
+        <w:pStyle w:val="a3"/>
+        <w:ind w:right="284"/>
+        <w:rPr>
+          <w:rFonts w:ascii="Google Sans" w:hAnsi="Google Sans"/>
+          <w:sz w:val="28"/>
+          <w:szCs w:val="28"/>
+          <w:lang w:val="uk-UA"/>
+        </w:rPr>
+      </w:pPr>
+    </w:p>
+    <w:p>
+      <w:pPr>
+        <w:pStyle w:val="a3"/>
+        <w:ind w:right="284"/>
+        <w:rPr>
+          <w:rFonts w:ascii="Google Sans" w:hAnsi="Google Sans"/>
+          <w:sz w:val="28"/>
+          <w:szCs w:val="28"/>
+          <w:lang w:val="uk-UA"/>
+        </w:rPr>
+      </w:pPr>
+      <w:r>
+        <w:rPr>
+          <w:rFonts w:ascii="Google Sans" w:hAnsi="Google Sans"/>
+          <w:sz w:val="28"/>
+          <w:szCs w:val="28"/>
+          <w:lang w:val="uk-UA"/>
+        </w:rPr>
+        <w:lastRenderedPageBreak/>
+        <w:t>Ось команда TRUNCATE — це DDL-операція, яка повністю перетворює таблицю, і видалити таке видалення неможливо:</w:t>
+      </w:r>
+    </w:p>
+    <w:p>
+      <w:pPr>
+        <w:pStyle w:val="a3"/>
+        <w:ind w:right="284"/>
+        <w:rPr>
+          <w:rFonts w:ascii="Google Sans" w:hAnsi="Google Sans"/>
+          <w:sz w:val="28"/>
+          <w:szCs w:val="28"/>
+          <w:lang w:val="uk-UA"/>
+        </w:rPr>
+      </w:pPr>
+    </w:p>
+    <w:p>
+      <w:pPr>
+        <w:pStyle w:val="a3"/>
+        <w:ind w:right="284"/>
+        <w:rPr>
+          <w:rFonts w:ascii="Google Sans" w:hAnsi="Google Sans"/>
+          <w:sz w:val="28"/>
+          <w:szCs w:val="28"/>
+          <w:lang w:val="uk-UA"/>
+        </w:rPr>
+      </w:pPr>
+    </w:p>
+    <w:p>
+      <w:pPr>
+        <w:pStyle w:val="a3"/>
+        <w:ind w:right="284"/>
+        <w:rPr>
+          <w:rFonts w:ascii="Google Sans" w:hAnsi="Google Sans"/>
+          <w:b/>
+          <w:bCs/>
+          <w:sz w:val="28"/>
+          <w:szCs w:val="28"/>
+          <w:lang w:val="uk-UA"/>
+        </w:rPr>
+      </w:pPr>
+      <w:proofErr w:type="spellStart"/>
+      <w:r>
+        <w:rPr>
+          <w:rFonts w:ascii="Google Sans" w:hAnsi="Google Sans"/>
+          <w:b/>
+          <w:bCs/>
+          <w:sz w:val="28"/>
+          <w:szCs w:val="28"/>
+          <w:lang w:val="uk-UA"/>
+        </w:rPr>
+        <w:t>Вопрос</w:t>
+      </w:r>
+      <w:proofErr w:type="spellEnd"/>
+      <w:r>
+        <w:rPr>
+          <w:rFonts w:ascii="Google Sans" w:hAnsi="Google Sans"/>
+          <w:b/>
+          <w:bCs/>
+          <w:sz w:val="28"/>
+          <w:szCs w:val="28"/>
+          <w:lang w:val="uk-UA"/>
+        </w:rPr>
+        <w:t xml:space="preserve"> 12. Що розуміється під цілістю даних?</w:t>
+      </w:r>
+    </w:p>
+    <w:p>
+      <w:pPr>
+        <w:pStyle w:val="a3"/>
+        <w:ind w:right="284"/>
+        <w:rPr>
+          <w:rFonts w:ascii="Google Sans" w:hAnsi="Google Sans"/>
+          <w:b/>
+          <w:bCs/>
+          <w:sz w:val="20"/>
+          <w:szCs w:val="20"/>
+          <w:lang w:val="uk-UA"/>
+        </w:rPr>
+      </w:pPr>
+    </w:p>
+    <w:p>
+      <w:pPr>
+        <w:pStyle w:val="a3"/>
+        <w:ind w:right="284"/>
+        <w:rPr>
+          <w:rFonts w:ascii="Google Sans" w:hAnsi="Google Sans"/>
+          <w:sz w:val="28"/>
+          <w:szCs w:val="28"/>
+          <w:lang w:val="uk-UA"/>
+        </w:rPr>
+      </w:pPr>
+      <w:r>
+        <w:rPr>
+          <w:rFonts w:ascii="Google Sans" w:hAnsi="Google Sans"/>
+          <w:sz w:val="28"/>
+          <w:szCs w:val="28"/>
+          <w:lang w:val="uk-UA"/>
+        </w:rPr>
+        <w:t>Цілість даних визначає точність, а також узгодженість даних, що зберігаються в базі даних. Вона також визначає обмеження повноцінності для забезпечення збереження бізнес-правил для даних, коли вони вводяться в додаток або базу даних.</w:t>
+      </w:r>
+    </w:p>
+    <w:p>
+      <w:pPr>
+        <w:pStyle w:val="a3"/>
+        <w:ind w:right="284"/>
+        <w:rPr>
+          <w:rFonts w:ascii="Google Sans" w:hAnsi="Google Sans"/>
+          <w:sz w:val="28"/>
+          <w:szCs w:val="28"/>
+          <w:lang w:val="uk-UA"/>
+        </w:rPr>
+      </w:pPr>
+    </w:p>
+    <w:p>
+      <w:pPr>
+        <w:pStyle w:val="a3"/>
+        <w:ind w:right="284"/>
+        <w:rPr>
+          <w:rFonts w:ascii="Google Sans" w:hAnsi="Google Sans"/>
+          <w:sz w:val="28"/>
+          <w:szCs w:val="28"/>
+          <w:lang w:val="uk-UA"/>
+        </w:rPr>
+      </w:pPr>
+    </w:p>
+    <w:p>
+      <w:pPr>
+        <w:pStyle w:val="a3"/>
+        <w:ind w:right="284"/>
+        <w:rPr>
+          <w:rFonts w:ascii="Google Sans" w:hAnsi="Google Sans"/>
+          <w:b/>
+          <w:bCs/>
+          <w:sz w:val="28"/>
+          <w:szCs w:val="28"/>
+          <w:lang w:val="uk-UA"/>
+        </w:rPr>
+      </w:pPr>
+      <w:r>
+        <w:rPr>
+          <w:rFonts w:ascii="Google Sans" w:hAnsi="Google Sans"/>
+          <w:b/>
+          <w:bCs/>
+          <w:sz w:val="28"/>
+          <w:szCs w:val="28"/>
+          <w:lang w:val="uk-UA"/>
+        </w:rPr>
+        <w:t xml:space="preserve">Питання 13. У чому різниця між </w:t>
+      </w:r>
+      <w:proofErr w:type="spellStart"/>
+      <w:r>
+        <w:rPr>
+          <w:rFonts w:ascii="Google Sans" w:hAnsi="Google Sans"/>
+          <w:b/>
+          <w:bCs/>
+          <w:sz w:val="28"/>
+          <w:szCs w:val="28"/>
+          <w:lang w:val="uk-UA"/>
+        </w:rPr>
+        <w:t>кластеризованими</w:t>
+      </w:r>
+      <w:proofErr w:type="spellEnd"/>
+      <w:r>
+        <w:rPr>
+          <w:rFonts w:ascii="Google Sans" w:hAnsi="Google Sans"/>
+          <w:b/>
+          <w:bCs/>
+          <w:sz w:val="28"/>
+          <w:szCs w:val="28"/>
+          <w:lang w:val="uk-UA"/>
+        </w:rPr>
+        <w:t xml:space="preserve"> та </w:t>
+      </w:r>
+      <w:proofErr w:type="spellStart"/>
+      <w:r>
+        <w:rPr>
+          <w:rFonts w:ascii="Google Sans" w:hAnsi="Google Sans"/>
+          <w:b/>
+          <w:bCs/>
+          <w:sz w:val="28"/>
+          <w:szCs w:val="28"/>
+          <w:lang w:val="uk-UA"/>
+        </w:rPr>
+        <w:t>некластеризованими</w:t>
+      </w:r>
+      <w:proofErr w:type="spellEnd"/>
+      <w:r>
+        <w:rPr>
+          <w:rFonts w:ascii="Google Sans" w:hAnsi="Google Sans"/>
+          <w:b/>
+          <w:bCs/>
+          <w:sz w:val="28"/>
+          <w:szCs w:val="28"/>
+          <w:lang w:val="uk-UA"/>
+        </w:rPr>
+        <w:t xml:space="preserve"> індексами в SQL?</w:t>
+      </w:r>
+    </w:p>
+    <w:p>
+      <w:pPr>
+        <w:pStyle w:val="a3"/>
+        <w:ind w:right="284"/>
+        <w:rPr>
+          <w:rFonts w:ascii="Google Sans" w:hAnsi="Google Sans"/>
+          <w:sz w:val="28"/>
+          <w:szCs w:val="28"/>
+          <w:lang w:val="uk-UA"/>
+        </w:rPr>
+      </w:pPr>
+    </w:p>
+    <w:p>
+      <w:pPr>
+        <w:pStyle w:val="a3"/>
+        <w:ind w:right="284"/>
+        <w:rPr>
+          <w:rFonts w:ascii="Google Sans" w:hAnsi="Google Sans"/>
+          <w:sz w:val="28"/>
+          <w:szCs w:val="28"/>
+          <w:lang w:val="uk-UA"/>
+        </w:rPr>
+      </w:pPr>
+      <w:r>
+        <w:rPr>
+          <w:rFonts w:ascii="Google Sans" w:hAnsi="Google Sans"/>
+          <w:sz w:val="28"/>
+          <w:szCs w:val="28"/>
+          <w:lang w:val="uk-UA"/>
+        </w:rPr>
+        <w:t xml:space="preserve">Різниці між </w:t>
+      </w:r>
+      <w:proofErr w:type="spellStart"/>
+      <w:r>
+        <w:rPr>
+          <w:rFonts w:ascii="Google Sans" w:hAnsi="Google Sans"/>
+          <w:sz w:val="28"/>
+          <w:szCs w:val="28"/>
+          <w:lang w:val="uk-UA"/>
+        </w:rPr>
+        <w:t>кластеризованими</w:t>
+      </w:r>
+      <w:proofErr w:type="spellEnd"/>
+      <w:r>
+        <w:rPr>
+          <w:rFonts w:ascii="Google Sans" w:hAnsi="Google Sans"/>
+          <w:sz w:val="28"/>
+          <w:szCs w:val="28"/>
+          <w:lang w:val="uk-UA"/>
+        </w:rPr>
+        <w:t xml:space="preserve"> та </w:t>
+      </w:r>
+      <w:proofErr w:type="spellStart"/>
+      <w:r>
+        <w:rPr>
+          <w:rFonts w:ascii="Google Sans" w:hAnsi="Google Sans"/>
+          <w:sz w:val="28"/>
+          <w:szCs w:val="28"/>
+          <w:lang w:val="uk-UA"/>
+        </w:rPr>
+        <w:t>некластеризованими</w:t>
+      </w:r>
+      <w:proofErr w:type="spellEnd"/>
+      <w:r>
+        <w:rPr>
+          <w:rFonts w:ascii="Google Sans" w:hAnsi="Google Sans"/>
+          <w:sz w:val="28"/>
+          <w:szCs w:val="28"/>
+          <w:lang w:val="uk-UA"/>
+        </w:rPr>
+        <w:t xml:space="preserve"> індексами в SQL:</w:t>
+      </w:r>
+    </w:p>
+    <w:p>
+      <w:pPr>
+        <w:pStyle w:val="a3"/>
+        <w:ind w:right="284"/>
+        <w:rPr>
+          <w:rFonts w:ascii="Google Sans" w:hAnsi="Google Sans"/>
+          <w:sz w:val="28"/>
+          <w:szCs w:val="28"/>
+          <w:lang w:val="uk-UA"/>
+        </w:rPr>
+      </w:pPr>
+    </w:p>
+    <w:p>
+      <w:pPr>
+        <w:pStyle w:val="a3"/>
+        <w:ind w:left="1440" w:right="284"/>
+        <w:rPr>
+          <w:rFonts w:ascii="Google Sans" w:hAnsi="Google Sans"/>
+          <w:sz w:val="28"/>
+          <w:szCs w:val="28"/>
+          <w:lang w:val="uk-UA"/>
+        </w:rPr>
+      </w:pPr>
+      <w:r>
+        <w:rPr>
+          <w:rFonts w:ascii="Google Sans" w:hAnsi="Google Sans"/>
+          <w:sz w:val="28"/>
+          <w:szCs w:val="28"/>
+          <w:lang w:val="uk-UA"/>
+        </w:rPr>
+        <w:t xml:space="preserve">Кластерний індекс використовується для простого та швидкого отримання даних із бази даних, тоді як </w:t>
+      </w:r>
+      <w:proofErr w:type="spellStart"/>
+      <w:r>
+        <w:rPr>
+          <w:rFonts w:ascii="Google Sans" w:hAnsi="Google Sans"/>
+          <w:sz w:val="28"/>
+          <w:szCs w:val="28"/>
+          <w:lang w:val="uk-UA"/>
+        </w:rPr>
+        <w:t>чтення</w:t>
+      </w:r>
+      <w:proofErr w:type="spellEnd"/>
+      <w:r>
+        <w:rPr>
+          <w:rFonts w:ascii="Google Sans" w:hAnsi="Google Sans"/>
+          <w:sz w:val="28"/>
+          <w:szCs w:val="28"/>
+          <w:lang w:val="uk-UA"/>
+        </w:rPr>
+        <w:t xml:space="preserve"> з </w:t>
+      </w:r>
+      <w:proofErr w:type="spellStart"/>
+      <w:r>
+        <w:rPr>
+          <w:rFonts w:ascii="Google Sans" w:hAnsi="Google Sans"/>
+          <w:sz w:val="28"/>
+          <w:szCs w:val="28"/>
+          <w:lang w:val="uk-UA"/>
+        </w:rPr>
+        <w:t>некласстеризованого</w:t>
+      </w:r>
+      <w:proofErr w:type="spellEnd"/>
+      <w:r>
+        <w:rPr>
+          <w:rFonts w:ascii="Google Sans" w:hAnsi="Google Sans"/>
+          <w:sz w:val="28"/>
+          <w:szCs w:val="28"/>
+          <w:lang w:val="uk-UA"/>
+        </w:rPr>
+        <w:t xml:space="preserve"> індексу відбувається відносно повільніше.</w:t>
+      </w:r>
+    </w:p>
+    <w:p>
+      <w:pPr>
+        <w:pStyle w:val="a3"/>
+        <w:ind w:left="1440" w:right="284"/>
+        <w:rPr>
+          <w:rFonts w:ascii="Google Sans" w:hAnsi="Google Sans"/>
+          <w:sz w:val="28"/>
+          <w:szCs w:val="28"/>
+          <w:lang w:val="uk-UA"/>
+        </w:rPr>
+      </w:pPr>
+    </w:p>
+    <w:p>
+      <w:pPr>
+        <w:pStyle w:val="a3"/>
+        <w:ind w:left="1440" w:right="284"/>
+        <w:rPr>
+          <w:rFonts w:ascii="Google Sans" w:hAnsi="Google Sans"/>
+          <w:sz w:val="28"/>
+          <w:szCs w:val="28"/>
+          <w:lang w:val="uk-UA"/>
+        </w:rPr>
+      </w:pPr>
+      <w:proofErr w:type="spellStart"/>
+      <w:r>
+        <w:rPr>
+          <w:rFonts w:ascii="Google Sans" w:hAnsi="Google Sans"/>
+          <w:sz w:val="28"/>
+          <w:szCs w:val="28"/>
+          <w:lang w:val="uk-UA"/>
+        </w:rPr>
+        <w:t>Кластеризований</w:t>
+      </w:r>
+      <w:proofErr w:type="spellEnd"/>
+      <w:r>
+        <w:rPr>
+          <w:rFonts w:ascii="Google Sans" w:hAnsi="Google Sans"/>
+          <w:sz w:val="28"/>
+          <w:szCs w:val="28"/>
+          <w:lang w:val="uk-UA"/>
+        </w:rPr>
+        <w:t xml:space="preserve"> індекс змінює спосіб зберігання записів у базі даних — він сортує рядки за </w:t>
+      </w:r>
+      <w:proofErr w:type="spellStart"/>
+      <w:r>
+        <w:rPr>
+          <w:rFonts w:ascii="Google Sans" w:hAnsi="Google Sans"/>
+          <w:sz w:val="28"/>
+          <w:szCs w:val="28"/>
+          <w:lang w:val="uk-UA"/>
+        </w:rPr>
+        <w:t>столбцем</w:t>
+      </w:r>
+      <w:proofErr w:type="spellEnd"/>
+      <w:r>
+        <w:rPr>
+          <w:rFonts w:ascii="Google Sans" w:hAnsi="Google Sans"/>
+          <w:sz w:val="28"/>
+          <w:szCs w:val="28"/>
+          <w:lang w:val="uk-UA"/>
+        </w:rPr>
+        <w:t xml:space="preserve">, який встановлено як </w:t>
+      </w:r>
+      <w:proofErr w:type="spellStart"/>
+      <w:r>
+        <w:rPr>
+          <w:rFonts w:ascii="Google Sans" w:hAnsi="Google Sans"/>
+          <w:sz w:val="28"/>
+          <w:szCs w:val="28"/>
+          <w:lang w:val="uk-UA"/>
+        </w:rPr>
+        <w:t>кластеризований</w:t>
+      </w:r>
+      <w:proofErr w:type="spellEnd"/>
+      <w:r>
+        <w:rPr>
+          <w:rFonts w:ascii="Google Sans" w:hAnsi="Google Sans"/>
+          <w:sz w:val="28"/>
+          <w:szCs w:val="28"/>
+          <w:lang w:val="uk-UA"/>
+        </w:rPr>
+        <w:t xml:space="preserve"> індекс, тоді як у </w:t>
+      </w:r>
+      <w:proofErr w:type="spellStart"/>
+      <w:r>
+        <w:rPr>
+          <w:rFonts w:ascii="Google Sans" w:hAnsi="Google Sans"/>
+          <w:sz w:val="28"/>
+          <w:szCs w:val="28"/>
+          <w:lang w:val="uk-UA"/>
+        </w:rPr>
+        <w:t>некласстеризованому</w:t>
+      </w:r>
+      <w:proofErr w:type="spellEnd"/>
+      <w:r>
+        <w:rPr>
+          <w:rFonts w:ascii="Google Sans" w:hAnsi="Google Sans"/>
+          <w:sz w:val="28"/>
+          <w:szCs w:val="28"/>
+          <w:lang w:val="uk-UA"/>
+        </w:rPr>
+        <w:t xml:space="preserve"> індексі він не змінює спосіб зберігання, але створює окремий об’єкт усередині таблиці, який вказує на вихідні рядки таблиці при пошуку.</w:t>
+      </w:r>
+    </w:p>
+    <w:p>
+      <w:pPr>
+        <w:pStyle w:val="a3"/>
+        <w:ind w:left="1440" w:right="284"/>
+        <w:rPr>
+          <w:rFonts w:ascii="Google Sans" w:hAnsi="Google Sans"/>
+          <w:sz w:val="20"/>
+          <w:szCs w:val="20"/>
+          <w:lang w:val="uk-UA"/>
+        </w:rPr>
+      </w:pPr>
+    </w:p>
+    <w:p>
+      <w:pPr>
+        <w:pStyle w:val="a3"/>
+        <w:ind w:left="1440" w:right="284"/>
+        <w:rPr>
+          <w:rFonts w:ascii="Google Sans" w:hAnsi="Google Sans"/>
+          <w:sz w:val="28"/>
+          <w:szCs w:val="28"/>
+          <w:lang w:val="uk-UA"/>
+        </w:rPr>
+      </w:pPr>
+      <w:r>
+        <w:rPr>
+          <w:rFonts w:ascii="Google Sans" w:hAnsi="Google Sans"/>
+          <w:sz w:val="28"/>
+          <w:szCs w:val="28"/>
+          <w:lang w:val="uk-UA"/>
+        </w:rPr>
+        <w:t xml:space="preserve">Одна таблиця може мати тільки один </w:t>
+      </w:r>
+      <w:proofErr w:type="spellStart"/>
+      <w:r>
+        <w:rPr>
+          <w:rFonts w:ascii="Google Sans" w:hAnsi="Google Sans"/>
+          <w:sz w:val="28"/>
+          <w:szCs w:val="28"/>
+          <w:lang w:val="uk-UA"/>
+        </w:rPr>
+        <w:t>кластеризований</w:t>
+      </w:r>
+      <w:proofErr w:type="spellEnd"/>
+      <w:r>
+        <w:rPr>
+          <w:rFonts w:ascii="Google Sans" w:hAnsi="Google Sans"/>
+          <w:sz w:val="28"/>
+          <w:szCs w:val="28"/>
+          <w:lang w:val="uk-UA"/>
+        </w:rPr>
+        <w:t xml:space="preserve"> індекс, тоді як </w:t>
+      </w:r>
+      <w:proofErr w:type="spellStart"/>
+      <w:r>
+        <w:rPr>
+          <w:rFonts w:ascii="Google Sans" w:hAnsi="Google Sans"/>
+          <w:sz w:val="28"/>
+          <w:szCs w:val="28"/>
+          <w:lang w:val="uk-UA"/>
+        </w:rPr>
+        <w:t>некластеризованих</w:t>
+      </w:r>
+      <w:proofErr w:type="spellEnd"/>
+      <w:r>
+        <w:rPr>
+          <w:rFonts w:ascii="Google Sans" w:hAnsi="Google Sans"/>
+          <w:sz w:val="28"/>
+          <w:szCs w:val="28"/>
+          <w:lang w:val="uk-UA"/>
+        </w:rPr>
+        <w:t xml:space="preserve"> у нього може бути багато.</w:t>
+      </w:r>
+    </w:p>
+    <w:p>
+      <w:pPr>
+        <w:ind w:right="284"/>
+        <w:rPr>
+          <w:rFonts w:ascii="Google Sans" w:hAnsi="Google Sans"/>
+          <w:sz w:val="28"/>
+          <w:szCs w:val="28"/>
+          <w:lang w:val="uk-UA"/>
+        </w:rPr>
+      </w:pPr>
+    </w:p>
+    <w:p>
+      <w:pPr>
+        <w:ind w:right="284"/>
+        <w:rPr>
+          <w:rFonts w:ascii="Google Sans" w:hAnsi="Google Sans"/>
+          <w:sz w:val="28"/>
+          <w:szCs w:val="28"/>
+          <w:lang w:val="uk-UA"/>
+        </w:rPr>
+      </w:pPr>
+    </w:p>
+    <w:p>
+      <w:pPr>
+        <w:ind w:right="284"/>
+        <w:rPr>
+          <w:rFonts w:ascii="Google Sans" w:hAnsi="Google Sans"/>
+          <w:sz w:val="28"/>
+          <w:szCs w:val="28"/>
+          <w:lang w:val="uk-UA"/>
+        </w:rPr>
+      </w:pPr>
+    </w:p>
+    <w:p>
+      <w:pPr>
+        <w:ind w:right="284"/>
+        <w:rPr>
+          <w:rFonts w:ascii="Google Sans" w:hAnsi="Google Sans"/>
+          <w:b/>
+          <w:bCs/>
+          <w:sz w:val="28"/>
+          <w:szCs w:val="28"/>
+          <w:lang w:val="uk-UA"/>
+        </w:rPr>
+      </w:pPr>
+      <w:proofErr w:type="spellStart"/>
+      <w:r>
+        <w:rPr>
+          <w:rFonts w:ascii="Google Sans" w:hAnsi="Google Sans"/>
+          <w:b/>
+          <w:bCs/>
+          <w:sz w:val="28"/>
+          <w:szCs w:val="28"/>
+          <w:lang w:val="uk-UA"/>
+        </w:rPr>
+        <w:lastRenderedPageBreak/>
+        <w:t>Вопрос</w:t>
+      </w:r>
+      <w:proofErr w:type="spellEnd"/>
+      <w:r>
+        <w:rPr>
+          <w:rFonts w:ascii="Google Sans" w:hAnsi="Google Sans"/>
+          <w:b/>
+          <w:bCs/>
+          <w:sz w:val="28"/>
+          <w:szCs w:val="28"/>
+          <w:lang w:val="uk-UA"/>
+        </w:rPr>
+        <w:t xml:space="preserve"> 19. </w:t>
+      </w:r>
+      <w:proofErr w:type="spellStart"/>
+      <w:r>
+        <w:rPr>
+          <w:rFonts w:ascii="Google Sans" w:hAnsi="Google Sans"/>
+          <w:b/>
+          <w:bCs/>
+          <w:sz w:val="28"/>
+          <w:szCs w:val="28"/>
+          <w:lang w:val="uk-UA"/>
+        </w:rPr>
+        <w:t>Опишите</w:t>
+      </w:r>
+      <w:proofErr w:type="spellEnd"/>
+      <w:r>
+        <w:rPr>
+          <w:rFonts w:ascii="Google Sans" w:hAnsi="Google Sans"/>
+          <w:b/>
+          <w:bCs/>
+          <w:sz w:val="28"/>
+          <w:szCs w:val="28"/>
+          <w:lang w:val="uk-UA"/>
+        </w:rPr>
+        <w:t xml:space="preserve"> різні типи індексів.</w:t>
+      </w:r>
+    </w:p>
+    <w:p>
+      <w:pPr>
+        <w:ind w:right="284"/>
+        <w:rPr>
+          <w:rFonts w:ascii="Google Sans" w:hAnsi="Google Sans"/>
+          <w:sz w:val="16"/>
+          <w:szCs w:val="16"/>
+          <w:lang w:val="uk-UA"/>
+        </w:rPr>
+      </w:pPr>
+    </w:p>
+    <w:p>
+      <w:pPr>
+        <w:ind w:right="284"/>
+        <w:rPr>
+          <w:rFonts w:ascii="Google Sans" w:hAnsi="Google Sans"/>
+          <w:sz w:val="28"/>
+          <w:szCs w:val="28"/>
+          <w:lang w:val="uk-UA"/>
+        </w:rPr>
+      </w:pPr>
+      <w:r>
+        <w:rPr>
+          <w:rFonts w:ascii="Google Sans" w:hAnsi="Google Sans"/>
+          <w:sz w:val="28"/>
+          <w:szCs w:val="28"/>
+          <w:lang w:val="uk-UA"/>
+        </w:rPr>
+        <w:t>Є три типу індексів, а саме:</w:t>
+      </w:r>
+    </w:p>
+    <w:p>
+      <w:pPr>
+        <w:ind w:right="284"/>
+        <w:rPr>
+          <w:rFonts w:ascii="Google Sans" w:hAnsi="Google Sans"/>
+          <w:sz w:val="16"/>
+          <w:szCs w:val="16"/>
+          <w:lang w:val="uk-UA"/>
+        </w:rPr>
+      </w:pPr>
+    </w:p>
+    <w:p>
+      <w:pPr>
+        <w:ind w:right="284"/>
+        <w:rPr>
+          <w:rFonts w:ascii="Google Sans" w:hAnsi="Google Sans"/>
+          <w:sz w:val="28"/>
+          <w:szCs w:val="28"/>
+          <w:lang w:val="uk-UA"/>
+        </w:rPr>
+      </w:pPr>
+      <w:r>
+        <w:rPr>
+          <w:rFonts w:ascii="Google Sans" w:hAnsi="Google Sans"/>
+          <w:b/>
+          <w:bCs/>
+          <w:sz w:val="28"/>
+          <w:szCs w:val="28"/>
+          <w:lang w:val="uk-UA"/>
+        </w:rPr>
+        <w:t>Унікальний індекс (</w:t>
+      </w:r>
+      <w:proofErr w:type="spellStart"/>
+      <w:r>
+        <w:rPr>
+          <w:rFonts w:ascii="Google Sans" w:hAnsi="Google Sans"/>
+          <w:b/>
+          <w:bCs/>
+          <w:sz w:val="28"/>
+          <w:szCs w:val="28"/>
+          <w:lang w:val="uk-UA"/>
+        </w:rPr>
+        <w:t>Unique</w:t>
+      </w:r>
+      <w:proofErr w:type="spellEnd"/>
+      <w:r>
+        <w:rPr>
+          <w:rFonts w:ascii="Google Sans" w:hAnsi="Google Sans"/>
+          <w:b/>
+          <w:bCs/>
+          <w:sz w:val="28"/>
+          <w:szCs w:val="28"/>
+          <w:lang w:val="uk-UA"/>
+        </w:rPr>
+        <w:t xml:space="preserve"> </w:t>
+      </w:r>
+      <w:proofErr w:type="spellStart"/>
+      <w:r>
+        <w:rPr>
+          <w:rFonts w:ascii="Google Sans" w:hAnsi="Google Sans"/>
+          <w:b/>
+          <w:bCs/>
+          <w:sz w:val="28"/>
+          <w:szCs w:val="28"/>
+          <w:lang w:val="uk-UA"/>
+        </w:rPr>
+        <w:t>Index</w:t>
+      </w:r>
+      <w:proofErr w:type="spellEnd"/>
+      <w:r>
+        <w:rPr>
+          <w:rFonts w:ascii="Google Sans" w:hAnsi="Google Sans"/>
+          <w:b/>
+          <w:bCs/>
+          <w:sz w:val="28"/>
+          <w:szCs w:val="28"/>
+          <w:lang w:val="uk-UA"/>
+        </w:rPr>
+        <w:t>)</w:t>
+      </w:r>
+      <w:r>
+        <w:rPr>
+          <w:rFonts w:ascii="Google Sans" w:hAnsi="Google Sans"/>
+          <w:sz w:val="28"/>
+          <w:szCs w:val="28"/>
+          <w:lang w:val="uk-UA"/>
+        </w:rPr>
+        <w:t xml:space="preserve">: цей індекс не дозволяє полю мати повторювані значення, якщо </w:t>
+      </w:r>
+      <w:proofErr w:type="spellStart"/>
+      <w:r>
+        <w:rPr>
+          <w:rFonts w:ascii="Google Sans" w:hAnsi="Google Sans"/>
+          <w:sz w:val="28"/>
+          <w:szCs w:val="28"/>
+          <w:lang w:val="uk-UA"/>
+        </w:rPr>
+        <w:t>столбець</w:t>
+      </w:r>
+      <w:proofErr w:type="spellEnd"/>
+      <w:r>
+        <w:rPr>
+          <w:rFonts w:ascii="Google Sans" w:hAnsi="Google Sans"/>
+          <w:sz w:val="28"/>
+          <w:szCs w:val="28"/>
+          <w:lang w:val="uk-UA"/>
+        </w:rPr>
+        <w:t xml:space="preserve"> індексується унікально. Якщо визначено первинний ключ, унікальний індекс може застосовуватися автоматично.</w:t>
+      </w:r>
+    </w:p>
+    <w:p>
+      <w:pPr>
+        <w:ind w:right="284"/>
+        <w:rPr>
+          <w:rFonts w:ascii="Google Sans" w:hAnsi="Google Sans"/>
+          <w:sz w:val="28"/>
+          <w:szCs w:val="28"/>
+          <w:lang w:val="uk-UA"/>
+        </w:rPr>
+      </w:pPr>
+      <w:proofErr w:type="spellStart"/>
+      <w:r>
+        <w:rPr>
+          <w:rFonts w:ascii="Google Sans" w:hAnsi="Google Sans"/>
+          <w:b/>
+          <w:bCs/>
+          <w:sz w:val="28"/>
+          <w:szCs w:val="28"/>
+          <w:lang w:val="uk-UA"/>
+        </w:rPr>
+        <w:t>Кластеризований</w:t>
+      </w:r>
+      <w:proofErr w:type="spellEnd"/>
+      <w:r>
+        <w:rPr>
+          <w:rFonts w:ascii="Google Sans" w:hAnsi="Google Sans"/>
+          <w:b/>
+          <w:bCs/>
+          <w:sz w:val="28"/>
+          <w:szCs w:val="28"/>
+          <w:lang w:val="uk-UA"/>
+        </w:rPr>
+        <w:t xml:space="preserve"> індекс (</w:t>
+      </w:r>
+      <w:proofErr w:type="spellStart"/>
+      <w:r>
+        <w:rPr>
+          <w:rFonts w:ascii="Google Sans" w:hAnsi="Google Sans"/>
+          <w:b/>
+          <w:bCs/>
+          <w:sz w:val="28"/>
+          <w:szCs w:val="28"/>
+          <w:lang w:val="uk-UA"/>
+        </w:rPr>
+        <w:t>Clustered</w:t>
+      </w:r>
+      <w:proofErr w:type="spellEnd"/>
+      <w:r>
+        <w:rPr>
+          <w:rFonts w:ascii="Google Sans" w:hAnsi="Google Sans"/>
+          <w:b/>
+          <w:bCs/>
+          <w:sz w:val="28"/>
+          <w:szCs w:val="28"/>
+          <w:lang w:val="uk-UA"/>
+        </w:rPr>
+        <w:t xml:space="preserve"> </w:t>
+      </w:r>
+      <w:proofErr w:type="spellStart"/>
+      <w:r>
+        <w:rPr>
+          <w:rFonts w:ascii="Google Sans" w:hAnsi="Google Sans"/>
+          <w:b/>
+          <w:bCs/>
+          <w:sz w:val="28"/>
+          <w:szCs w:val="28"/>
+          <w:lang w:val="uk-UA"/>
+        </w:rPr>
+        <w:t>Index</w:t>
+      </w:r>
+      <w:proofErr w:type="spellEnd"/>
+      <w:r>
+        <w:rPr>
+          <w:rFonts w:ascii="Google Sans" w:hAnsi="Google Sans"/>
+          <w:b/>
+          <w:bCs/>
+          <w:sz w:val="28"/>
+          <w:szCs w:val="28"/>
+          <w:lang w:val="uk-UA"/>
+        </w:rPr>
+        <w:t>)</w:t>
+      </w:r>
+      <w:r>
+        <w:rPr>
+          <w:rFonts w:ascii="Google Sans" w:hAnsi="Google Sans"/>
+          <w:sz w:val="28"/>
+          <w:szCs w:val="28"/>
+          <w:lang w:val="uk-UA"/>
+        </w:rPr>
+        <w:t xml:space="preserve">: цей індекс змінює фізичний порядок таблиці та виконує пошук на основі ключа значень. </w:t>
+      </w:r>
+      <w:proofErr w:type="spellStart"/>
+      <w:r>
+        <w:rPr>
+          <w:rFonts w:ascii="Google Sans" w:hAnsi="Google Sans"/>
+          <w:sz w:val="28"/>
+          <w:szCs w:val="28"/>
+          <w:lang w:val="uk-UA"/>
+        </w:rPr>
+        <w:t>Каждая</w:t>
+      </w:r>
+      <w:proofErr w:type="spellEnd"/>
+      <w:r>
+        <w:rPr>
+          <w:rFonts w:ascii="Google Sans" w:hAnsi="Google Sans"/>
+          <w:sz w:val="28"/>
+          <w:szCs w:val="28"/>
+          <w:lang w:val="uk-UA"/>
+        </w:rPr>
+        <w:t xml:space="preserve"> таблиця може мати лише один </w:t>
+      </w:r>
+      <w:proofErr w:type="spellStart"/>
+      <w:r>
+        <w:rPr>
+          <w:rFonts w:ascii="Google Sans" w:hAnsi="Google Sans"/>
+          <w:sz w:val="28"/>
+          <w:szCs w:val="28"/>
+          <w:lang w:val="uk-UA"/>
+        </w:rPr>
+        <w:t>кластеризований</w:t>
+      </w:r>
+      <w:proofErr w:type="spellEnd"/>
+      <w:r>
+        <w:rPr>
+          <w:rFonts w:ascii="Google Sans" w:hAnsi="Google Sans"/>
+          <w:sz w:val="28"/>
+          <w:szCs w:val="28"/>
+          <w:lang w:val="uk-UA"/>
+        </w:rPr>
+        <w:t xml:space="preserve"> індекс.</w:t>
+      </w:r>
+    </w:p>
+    <w:p>
+      <w:pPr>
+        <w:ind w:right="284"/>
+        <w:rPr>
+          <w:rFonts w:ascii="Google Sans" w:hAnsi="Google Sans"/>
+          <w:sz w:val="28"/>
+          <w:szCs w:val="28"/>
+          <w:lang w:val="uk-UA"/>
+        </w:rPr>
+      </w:pPr>
+      <w:r>
+        <w:rPr>
+          <w:rFonts w:ascii="Google Sans" w:hAnsi="Google Sans"/>
+          <w:b/>
+          <w:bCs/>
+          <w:sz w:val="28"/>
+          <w:szCs w:val="28"/>
+          <w:lang w:val="uk-UA"/>
+        </w:rPr>
+        <w:t>Некластеризований індекс (</w:t>
+      </w:r>
+      <w:proofErr w:type="spellStart"/>
+      <w:r>
+        <w:rPr>
+          <w:rFonts w:ascii="Google Sans" w:hAnsi="Google Sans"/>
+          <w:b/>
+          <w:bCs/>
+          <w:sz w:val="28"/>
+          <w:szCs w:val="28"/>
+          <w:lang w:val="uk-UA"/>
+        </w:rPr>
+        <w:t>Non-Clustered</w:t>
+      </w:r>
+      <w:proofErr w:type="spellEnd"/>
+      <w:r>
+        <w:rPr>
+          <w:rFonts w:ascii="Google Sans" w:hAnsi="Google Sans"/>
+          <w:b/>
+          <w:bCs/>
+          <w:sz w:val="28"/>
+          <w:szCs w:val="28"/>
+          <w:lang w:val="uk-UA"/>
+        </w:rPr>
+        <w:t xml:space="preserve"> </w:t>
+      </w:r>
+      <w:proofErr w:type="spellStart"/>
+      <w:r>
+        <w:rPr>
+          <w:rFonts w:ascii="Google Sans" w:hAnsi="Google Sans"/>
+          <w:b/>
+          <w:bCs/>
+          <w:sz w:val="28"/>
+          <w:szCs w:val="28"/>
+          <w:lang w:val="uk-UA"/>
+        </w:rPr>
+        <w:t>Index</w:t>
+      </w:r>
+      <w:proofErr w:type="spellEnd"/>
+      <w:r>
+        <w:rPr>
+          <w:rFonts w:ascii="Google Sans" w:hAnsi="Google Sans"/>
+          <w:b/>
+          <w:bCs/>
+          <w:sz w:val="28"/>
+          <w:szCs w:val="28"/>
+          <w:lang w:val="uk-UA"/>
+        </w:rPr>
+        <w:t>)</w:t>
+      </w:r>
+      <w:r>
+        <w:rPr>
+          <w:rFonts w:ascii="Google Sans" w:hAnsi="Google Sans"/>
+          <w:sz w:val="28"/>
+          <w:szCs w:val="28"/>
+          <w:lang w:val="uk-UA"/>
+        </w:rPr>
+        <w:t xml:space="preserve">: не змінює фізичний порядок таблиці та підтримує логічний порядок даних. </w:t>
+      </w:r>
+      <w:proofErr w:type="spellStart"/>
+      <w:r>
+        <w:rPr>
+          <w:rFonts w:ascii="Google Sans" w:hAnsi="Google Sans"/>
+          <w:sz w:val="28"/>
+          <w:szCs w:val="28"/>
+          <w:lang w:val="uk-UA"/>
+        </w:rPr>
+        <w:t>Каждая</w:t>
+      </w:r>
+      <w:proofErr w:type="spellEnd"/>
+      <w:r>
+        <w:rPr>
+          <w:rFonts w:ascii="Google Sans" w:hAnsi="Google Sans"/>
+          <w:sz w:val="28"/>
+          <w:szCs w:val="28"/>
+          <w:lang w:val="uk-UA"/>
+        </w:rPr>
+        <w:t xml:space="preserve"> таблиця може мати багато </w:t>
+      </w:r>
+      <w:proofErr w:type="spellStart"/>
+      <w:r>
+        <w:rPr>
+          <w:rFonts w:ascii="Google Sans" w:hAnsi="Google Sans"/>
+          <w:sz w:val="28"/>
+          <w:szCs w:val="28"/>
+          <w:lang w:val="uk-UA"/>
+        </w:rPr>
+        <w:t>некластеризованих</w:t>
+      </w:r>
+      <w:proofErr w:type="spellEnd"/>
+      <w:r>
+        <w:rPr>
+          <w:rFonts w:ascii="Google Sans" w:hAnsi="Google Sans"/>
+          <w:sz w:val="28"/>
+          <w:szCs w:val="28"/>
+          <w:lang w:val="uk-UA"/>
+        </w:rPr>
+        <w:t xml:space="preserve"> індексів.</w:t>
+      </w:r>
+    </w:p>
+    <w:p>
+      <w:pPr>
+        <w:ind w:right="284"/>
+        <w:rPr>
+          <w:rFonts w:ascii="Google Sans" w:hAnsi="Google Sans"/>
+          <w:sz w:val="28"/>
+          <w:szCs w:val="28"/>
+          <w:lang w:val="uk-UA"/>
+        </w:rPr>
+      </w:pPr>
+    </w:p>
+    <w:p>
+      <w:pPr>
+        <w:ind w:right="284"/>
+        <w:rPr>
+          <w:rFonts w:ascii="Google Sans" w:hAnsi="Google Sans"/>
+          <w:sz w:val="28"/>
+          <w:szCs w:val="28"/>
+          <w:lang w:val="uk-UA"/>
+        </w:rPr>
+      </w:pPr>
+    </w:p>
+    <w:p>
+      <w:pPr>
+        <w:ind w:right="284"/>
+        <w:rPr>
+          <w:rFonts w:ascii="Google Sans" w:hAnsi="Google Sans"/>
+          <w:b/>
+          <w:bCs/>
+          <w:sz w:val="28"/>
+          <w:szCs w:val="28"/>
+          <w:lang w:val="uk-UA"/>
+        </w:rPr>
+      </w:pPr>
+      <w:r>
+        <w:rPr>
+          <w:rFonts w:ascii="Google Sans" w:hAnsi="Google Sans"/>
+          <w:b/>
+          <w:bCs/>
+          <w:sz w:val="28"/>
+          <w:szCs w:val="28"/>
+          <w:lang w:val="uk-UA"/>
+        </w:rPr>
+        <w:t xml:space="preserve">Питання 21. У чому </w:t>
+      </w:r>
+      <w:proofErr w:type="spellStart"/>
+      <w:r>
+        <w:rPr>
+          <w:rFonts w:ascii="Google Sans" w:hAnsi="Google Sans"/>
+          <w:b/>
+          <w:bCs/>
+          <w:sz w:val="28"/>
+          <w:szCs w:val="28"/>
+          <w:lang w:val="uk-UA"/>
+        </w:rPr>
+        <w:t>розниця</w:t>
+      </w:r>
+      <w:proofErr w:type="spellEnd"/>
+      <w:r>
+        <w:rPr>
+          <w:rFonts w:ascii="Google Sans" w:hAnsi="Google Sans"/>
+          <w:b/>
+          <w:bCs/>
+          <w:sz w:val="28"/>
+          <w:szCs w:val="28"/>
+          <w:lang w:val="uk-UA"/>
+        </w:rPr>
+        <w:t xml:space="preserve"> між командами DROP і TRUNCATE?</w:t>
+      </w:r>
+    </w:p>
+    <w:p>
+      <w:pPr>
+        <w:ind w:right="284"/>
+        <w:rPr>
+          <w:rFonts w:ascii="Google Sans" w:hAnsi="Google Sans"/>
+          <w:sz w:val="16"/>
+          <w:szCs w:val="16"/>
+          <w:lang w:val="uk-UA"/>
+        </w:rPr>
+      </w:pPr>
+    </w:p>
+    <w:p>
+      <w:pPr>
+        <w:ind w:right="284"/>
+        <w:rPr>
+          <w:rFonts w:ascii="Google Sans" w:hAnsi="Google Sans"/>
+          <w:sz w:val="28"/>
+          <w:szCs w:val="28"/>
+          <w:lang w:val="uk-UA"/>
+        </w:rPr>
+      </w:pPr>
+      <w:r>
+        <w:rPr>
+          <w:rFonts w:ascii="Google Sans" w:hAnsi="Google Sans"/>
+          <w:sz w:val="28"/>
+          <w:szCs w:val="28"/>
+          <w:lang w:val="uk-UA"/>
+        </w:rPr>
+        <w:t xml:space="preserve">Команда DROP видаляє саму таблицю, і не можна виконувати команди </w:t>
+      </w:r>
+      <w:proofErr w:type="spellStart"/>
+      <w:r>
+        <w:rPr>
+          <w:rFonts w:ascii="Google Sans" w:hAnsi="Google Sans"/>
+          <w:sz w:val="28"/>
+          <w:szCs w:val="28"/>
+          <w:lang w:val="uk-UA"/>
+        </w:rPr>
+        <w:t>Rollback</w:t>
+      </w:r>
+      <w:proofErr w:type="spellEnd"/>
+      <w:r>
+        <w:rPr>
+          <w:rFonts w:ascii="Google Sans" w:hAnsi="Google Sans"/>
+          <w:sz w:val="28"/>
+          <w:szCs w:val="28"/>
+          <w:lang w:val="uk-UA"/>
+        </w:rPr>
+        <w:t xml:space="preserve">, тоді як команда TRUNCATE видаляє всі рядки з таблиці (прим. переклад: в SQL Server </w:t>
+      </w:r>
+      <w:proofErr w:type="spellStart"/>
+      <w:r>
+        <w:rPr>
+          <w:rFonts w:ascii="Google Sans" w:hAnsi="Google Sans"/>
+          <w:sz w:val="28"/>
+          <w:szCs w:val="28"/>
+          <w:lang w:val="uk-UA"/>
+        </w:rPr>
+        <w:t>Rollback</w:t>
+      </w:r>
+      <w:proofErr w:type="spellEnd"/>
+      <w:r>
+        <w:rPr>
+          <w:rFonts w:ascii="Google Sans" w:hAnsi="Google Sans"/>
+          <w:sz w:val="28"/>
+          <w:szCs w:val="28"/>
+          <w:lang w:val="uk-UA"/>
+        </w:rPr>
+        <w:t xml:space="preserve"> нормально працює і відкатує DROP).</w:t>
+      </w:r>
+    </w:p>
+    <w:p>
+      <w:pPr>
+        <w:ind w:right="284"/>
+        <w:rPr>
+          <w:rFonts w:ascii="Google Sans" w:hAnsi="Google Sans"/>
+          <w:sz w:val="28"/>
+          <w:szCs w:val="28"/>
+          <w:lang w:val="uk-UA"/>
+        </w:rPr>
+      </w:pPr>
+    </w:p>
+    <w:p>
+      <w:pPr>
+        <w:ind w:right="284"/>
+        <w:rPr>
+          <w:rFonts w:ascii="Google Sans" w:hAnsi="Google Sans"/>
+          <w:sz w:val="28"/>
+          <w:szCs w:val="28"/>
+          <w:lang w:val="uk-UA"/>
+        </w:rPr>
+      </w:pPr>
+    </w:p>
+    <w:p>
+      <w:pPr>
+        <w:ind w:right="284"/>
+        <w:rPr>
+          <w:rFonts w:ascii="Google Sans" w:hAnsi="Google Sans"/>
+          <w:b/>
+          <w:bCs/>
+          <w:sz w:val="28"/>
+          <w:szCs w:val="28"/>
+          <w:lang w:val="uk-UA"/>
+        </w:rPr>
+      </w:pPr>
+      <w:proofErr w:type="spellStart"/>
+      <w:r>
+        <w:rPr>
+          <w:rFonts w:ascii="Google Sans" w:hAnsi="Google Sans"/>
+          <w:b/>
+          <w:bCs/>
+          <w:sz w:val="28"/>
+          <w:szCs w:val="28"/>
+          <w:lang w:val="uk-UA"/>
+        </w:rPr>
+        <w:t>Вопрос</w:t>
+      </w:r>
+      <w:proofErr w:type="spellEnd"/>
+      <w:r>
+        <w:rPr>
+          <w:rFonts w:ascii="Google Sans" w:hAnsi="Google Sans"/>
+          <w:b/>
+          <w:bCs/>
+          <w:sz w:val="28"/>
+          <w:szCs w:val="28"/>
+          <w:lang w:val="uk-UA"/>
+        </w:rPr>
+        <w:t xml:space="preserve"> 27. У чому </w:t>
+      </w:r>
+      <w:proofErr w:type="spellStart"/>
+      <w:r>
+        <w:rPr>
+          <w:rFonts w:ascii="Google Sans" w:hAnsi="Google Sans"/>
+          <w:b/>
+          <w:bCs/>
+          <w:sz w:val="28"/>
+          <w:szCs w:val="28"/>
+          <w:lang w:val="uk-UA"/>
+        </w:rPr>
+        <w:t>розниця</w:t>
+      </w:r>
+      <w:proofErr w:type="spellEnd"/>
+      <w:r>
+        <w:rPr>
+          <w:rFonts w:ascii="Google Sans" w:hAnsi="Google Sans"/>
+          <w:b/>
+          <w:bCs/>
+          <w:sz w:val="28"/>
+          <w:szCs w:val="28"/>
+          <w:lang w:val="uk-UA"/>
+        </w:rPr>
+        <w:t xml:space="preserve"> між перехресним (перехресним) і природним (природним з'єднанням) з'єднанням?</w:t>
+      </w:r>
+    </w:p>
+    <w:p>
+      <w:pPr>
+        <w:ind w:right="284"/>
+        <w:rPr>
+          <w:rFonts w:ascii="Google Sans" w:hAnsi="Google Sans"/>
+          <w:sz w:val="16"/>
+          <w:szCs w:val="16"/>
+          <w:lang w:val="uk-UA"/>
+        </w:rPr>
+      </w:pPr>
+    </w:p>
+    <w:p>
+      <w:pPr>
+        <w:ind w:right="284"/>
+        <w:rPr>
+          <w:rFonts w:ascii="Google Sans" w:hAnsi="Google Sans"/>
+          <w:sz w:val="28"/>
+          <w:szCs w:val="28"/>
+          <w:lang w:val="uk-UA"/>
+        </w:rPr>
+      </w:pPr>
+      <w:proofErr w:type="spellStart"/>
+      <w:r>
+        <w:rPr>
+          <w:rFonts w:ascii="Google Sans" w:hAnsi="Google Sans"/>
+          <w:sz w:val="28"/>
+          <w:szCs w:val="28"/>
+          <w:lang w:val="uk-UA"/>
+        </w:rPr>
+        <w:t>Пере</w:t>
+      </w:r>
+      <w:r>
+        <w:rPr>
+          <w:rFonts w:ascii="Google Sans" w:hAnsi="Google Sans"/>
+          <w:sz w:val="28"/>
+          <w:szCs w:val="28"/>
+          <w:lang w:val="uk-UA"/>
+        </w:rPr>
+        <w:t>х</w:t>
+      </w:r>
+      <w:r>
+        <w:rPr>
+          <w:rFonts w:ascii="Google Sans" w:hAnsi="Google Sans"/>
+          <w:sz w:val="28"/>
+          <w:szCs w:val="28"/>
+          <w:lang w:val="uk-UA"/>
+        </w:rPr>
+        <w:t>рестне</w:t>
+      </w:r>
+      <w:proofErr w:type="spellEnd"/>
+      <w:r>
+        <w:rPr>
+          <w:rFonts w:ascii="Google Sans" w:hAnsi="Google Sans"/>
+          <w:sz w:val="28"/>
+          <w:szCs w:val="28"/>
+          <w:lang w:val="uk-UA"/>
+        </w:rPr>
+        <w:t xml:space="preserve"> з'єднання створює </w:t>
+      </w:r>
+      <w:proofErr w:type="spellStart"/>
+      <w:r>
+        <w:rPr>
+          <w:rFonts w:ascii="Google Sans" w:hAnsi="Google Sans"/>
+          <w:sz w:val="28"/>
+          <w:szCs w:val="28"/>
+          <w:lang w:val="uk-UA"/>
+        </w:rPr>
+        <w:t>перекрестне</w:t>
+      </w:r>
+      <w:proofErr w:type="spellEnd"/>
+      <w:r>
+        <w:rPr>
+          <w:rFonts w:ascii="Google Sans" w:hAnsi="Google Sans"/>
+          <w:sz w:val="28"/>
+          <w:szCs w:val="28"/>
+          <w:lang w:val="uk-UA"/>
+        </w:rPr>
+        <w:t xml:space="preserve"> або декартове твори двох таблиць, тоді як природне з'єднання засновано на всіх </w:t>
+      </w:r>
+      <w:proofErr w:type="spellStart"/>
+      <w:r>
+        <w:rPr>
+          <w:rFonts w:ascii="Google Sans" w:hAnsi="Google Sans"/>
+          <w:sz w:val="28"/>
+          <w:szCs w:val="28"/>
+          <w:lang w:val="uk-UA"/>
+        </w:rPr>
+        <w:t>столбцях</w:t>
+      </w:r>
+      <w:proofErr w:type="spellEnd"/>
+      <w:r>
+        <w:rPr>
+          <w:rFonts w:ascii="Google Sans" w:hAnsi="Google Sans"/>
+          <w:sz w:val="28"/>
+          <w:szCs w:val="28"/>
+          <w:lang w:val="uk-UA"/>
+        </w:rPr>
+        <w:t>, які мають одне ім'я та типи даних в інших таблицях.</w:t>
       </w:r>
     </w:p>
     <w:sectPr>

</xml_diff>

<commit_message>
Transaction example and questions
</commit_message>
<xml_diff>
--- a/DB theory.docx
+++ b/DB theory.docx
@@ -5567,7 +5567,6 @@
         </w:rPr>
         <w:t xml:space="preserve"> Autoincrement = </w:t>
       </w:r>
-      <w:proofErr w:type="gramStart"/>
       <w:r>
         <w:rPr>
           <w:rStyle w:val="sqlkeywordcolor"/>
@@ -5589,7 +5588,6 @@
         </w:rPr>
         <w:t>(</w:t>
       </w:r>
-      <w:proofErr w:type="gramEnd"/>
       <w:r>
         <w:rPr>
           <w:rStyle w:val="sqlnumbercolor"/>
@@ -7138,29 +7136,16 @@
           <w:lang w:val="en-US"/>
         </w:rPr>
       </w:pPr>
-      <w:proofErr w:type="gramStart"/>
-      <w:r>
-        <w:rPr>
-          <w:rFonts w:ascii="Google Sans" w:hAnsi="Google Sans"/>
-          <w:b/>
-          <w:bCs/>
-          <w:sz w:val="28"/>
-          <w:szCs w:val="28"/>
-          <w:lang w:val="en-US"/>
-        </w:rPr>
-        <w:t>CHAR(</w:t>
-      </w:r>
-      <w:proofErr w:type="gramEnd"/>
-      <w:r>
-        <w:rPr>
-          <w:rFonts w:ascii="Google Sans" w:hAnsi="Google Sans"/>
-          <w:b/>
-          <w:bCs/>
-          <w:sz w:val="28"/>
-          <w:szCs w:val="28"/>
-          <w:lang w:val="en-US"/>
-        </w:rPr>
-        <w:t>size)</w:t>
+      <w:r>
+        <w:rPr>
+          <w:rFonts w:ascii="Google Sans" w:hAnsi="Google Sans"/>
+          <w:b/>
+          <w:bCs/>
+          <w:sz w:val="28"/>
+          <w:szCs w:val="28"/>
+          <w:lang w:val="en-US"/>
+        </w:rPr>
+        <w:t>CHAR(size)</w:t>
       </w:r>
       <w:r>
         <w:rPr>
@@ -7196,29 +7181,16 @@
           <w:lang w:val="en-US"/>
         </w:rPr>
       </w:pPr>
-      <w:proofErr w:type="gramStart"/>
-      <w:r>
-        <w:rPr>
-          <w:rFonts w:ascii="Google Sans" w:hAnsi="Google Sans"/>
-          <w:b/>
-          <w:bCs/>
-          <w:sz w:val="28"/>
-          <w:szCs w:val="28"/>
-          <w:lang w:val="en-US"/>
-        </w:rPr>
-        <w:t>VARCHAR(</w:t>
-      </w:r>
-      <w:proofErr w:type="gramEnd"/>
-      <w:r>
-        <w:rPr>
-          <w:rFonts w:ascii="Google Sans" w:hAnsi="Google Sans"/>
-          <w:b/>
-          <w:bCs/>
-          <w:sz w:val="28"/>
-          <w:szCs w:val="28"/>
-          <w:lang w:val="en-US"/>
-        </w:rPr>
-        <w:t>size)</w:t>
+      <w:r>
+        <w:rPr>
+          <w:rFonts w:ascii="Google Sans" w:hAnsi="Google Sans"/>
+          <w:b/>
+          <w:bCs/>
+          <w:sz w:val="28"/>
+          <w:szCs w:val="28"/>
+          <w:lang w:val="en-US"/>
+        </w:rPr>
+        <w:t>VARCHAR(size)</w:t>
       </w:r>
       <w:r>
         <w:rPr>
@@ -8447,7 +8419,6 @@
           <w:lang w:val="en-US"/>
         </w:rPr>
       </w:pPr>
-      <w:proofErr w:type="gramStart"/>
       <w:r>
         <w:rPr>
           <w:rFonts w:ascii="Google Sans" w:hAnsi="Google Sans"/>
@@ -8458,7 +8429,6 @@
         <w:lastRenderedPageBreak/>
         <w:t>Joins :</w:t>
       </w:r>
-      <w:proofErr w:type="gramEnd"/>
     </w:p>
     <w:p>
       <w:pPr>
@@ -8841,29 +8811,16 @@
           <w:lang w:val="en-US"/>
         </w:rPr>
       </w:pPr>
-      <w:proofErr w:type="gramStart"/>
-      <w:r>
-        <w:rPr>
-          <w:rFonts w:ascii="Google Sans" w:hAnsi="Google Sans"/>
-          <w:b/>
-          <w:bCs/>
-          <w:sz w:val="28"/>
-          <w:szCs w:val="28"/>
-          <w:lang w:val="en-US"/>
-        </w:rPr>
-        <w:t>DELETE  &amp;</w:t>
-      </w:r>
-      <w:proofErr w:type="gramEnd"/>
-      <w:r>
-        <w:rPr>
-          <w:rFonts w:ascii="Google Sans" w:hAnsi="Google Sans"/>
-          <w:b/>
-          <w:bCs/>
-          <w:sz w:val="28"/>
-          <w:szCs w:val="28"/>
-          <w:lang w:val="en-US"/>
-        </w:rPr>
-        <w:t>&amp;  TRUNCATE</w:t>
+      <w:r>
+        <w:rPr>
+          <w:rFonts w:ascii="Google Sans" w:hAnsi="Google Sans"/>
+          <w:b/>
+          <w:bCs/>
+          <w:sz w:val="28"/>
+          <w:szCs w:val="28"/>
+          <w:lang w:val="en-US"/>
+        </w:rPr>
+        <w:t>DELETE  &amp;&amp;  TRUNCATE</w:t>
       </w:r>
     </w:p>
     <w:p>
@@ -9109,6 +9066,36 @@
         </w:rPr>
         <w:t>Цілість даних визначає точність, а також узгодженість даних, що зберігаються в базі даних. Вона також визначає обмеження повноцінності для забезпечення збереження бізнес-правил для даних, коли вони вводяться в додаток або базу даних.</w:t>
       </w:r>
+      <w:r>
+        <w:rPr>
+          <w:rFonts w:ascii="Google Sans" w:hAnsi="Google Sans"/>
+          <w:sz w:val="28"/>
+          <w:szCs w:val="28"/>
+          <w:lang w:val="uk-UA"/>
+        </w:rPr>
+        <w:t xml:space="preserve"> </w:t>
+      </w:r>
+    </w:p>
+    <w:p>
+      <w:pPr>
+        <w:pStyle w:val="a3"/>
+        <w:ind w:right="284"/>
+        <w:rPr>
+          <w:rFonts w:ascii="Google Sans" w:hAnsi="Google Sans"/>
+          <w:sz w:val="28"/>
+          <w:szCs w:val="28"/>
+          <w:lang w:val="uk-UA"/>
+        </w:rPr>
+      </w:pPr>
+      <w:r>
+        <w:rPr>
+          <w:rFonts w:ascii="Google Sans" w:hAnsi="Google Sans"/>
+          <w:sz w:val="28"/>
+          <w:szCs w:val="28"/>
+          <w:lang w:val="uk-UA"/>
+        </w:rPr>
+        <w:t>Під узгодженістю розуміється, що цілісність бази даних не порушиться, незважаючи на те, чи була підтверджена транзакція, чи відкинута.</w:t>
+      </w:r>
     </w:p>
     <w:p>
       <w:pPr>
@@ -9575,6 +9562,17 @@
           <w:lang w:val="uk-UA"/>
         </w:rPr>
       </w:pPr>
+      <w:r>
+        <w:rPr>
+          <w:rFonts w:ascii="Google Sans" w:hAnsi="Google Sans"/>
+          <w:b/>
+          <w:bCs/>
+          <w:sz w:val="28"/>
+          <w:szCs w:val="28"/>
+          <w:lang w:val="uk-UA"/>
+        </w:rPr>
+        <w:t xml:space="preserve">Питання 21. У чому </w:t>
+      </w:r>
       <w:proofErr w:type="spellStart"/>
       <w:r>
         <w:rPr>
@@ -9585,8 +9583,7 @@
           <w:szCs w:val="28"/>
           <w:lang w:val="uk-UA"/>
         </w:rPr>
-        <w:lastRenderedPageBreak/>
-        <w:t>Вопрос</w:t>
+        <w:t>розниця</w:t>
       </w:r>
       <w:proofErr w:type="spellEnd"/>
       <w:r>
@@ -9598,31 +9595,7 @@
           <w:szCs w:val="28"/>
           <w:lang w:val="uk-UA"/>
         </w:rPr>
-        <w:t xml:space="preserve"> 19. </w:t>
-      </w:r>
-      <w:proofErr w:type="spellStart"/>
-      <w:r>
-        <w:rPr>
-          <w:rFonts w:ascii="Google Sans" w:hAnsi="Google Sans"/>
-          <w:b/>
-          <w:bCs/>
-          <w:sz w:val="28"/>
-          <w:szCs w:val="28"/>
-          <w:lang w:val="uk-UA"/>
-        </w:rPr>
-        <w:t>Опишите</w:t>
-      </w:r>
-      <w:proofErr w:type="spellEnd"/>
-      <w:r>
-        <w:rPr>
-          <w:rFonts w:ascii="Google Sans" w:hAnsi="Google Sans"/>
-          <w:b/>
-          <w:bCs/>
-          <w:sz w:val="28"/>
-          <w:szCs w:val="28"/>
-          <w:lang w:val="uk-UA"/>
-        </w:rPr>
-        <w:t xml:space="preserve"> різні типи індексів.</w:t>
+        <w:t xml:space="preserve"> між командами DROP і TRUNCATE?</w:t>
       </w:r>
     </w:p>
     <w:p>
@@ -9653,7 +9626,130 @@
           <w:szCs w:val="28"/>
           <w:lang w:val="uk-UA"/>
         </w:rPr>
-        <w:t>Є три типу індексів, а саме:</w:t>
+        <w:t xml:space="preserve">Команда DROP видаляє саму таблицю, і не можна виконувати команди </w:t>
+      </w:r>
+      <w:proofErr w:type="spellStart"/>
+      <w:r>
+        <w:rPr>
+          <w:rFonts w:ascii="Google Sans" w:hAnsi="Google Sans"/>
+          <w:sz w:val="28"/>
+          <w:szCs w:val="28"/>
+          <w:lang w:val="uk-UA"/>
+        </w:rPr>
+        <w:t>Rollback</w:t>
+      </w:r>
+      <w:proofErr w:type="spellEnd"/>
+      <w:r>
+        <w:rPr>
+          <w:rFonts w:ascii="Google Sans" w:hAnsi="Google Sans"/>
+          <w:sz w:val="28"/>
+          <w:szCs w:val="28"/>
+          <w:lang w:val="uk-UA"/>
+        </w:rPr>
+        <w:t xml:space="preserve">, тоді як команда TRUNCATE видаляє всі рядки з таблиці (прим. переклад: в SQL Server </w:t>
+      </w:r>
+      <w:proofErr w:type="spellStart"/>
+      <w:r>
+        <w:rPr>
+          <w:rFonts w:ascii="Google Sans" w:hAnsi="Google Sans"/>
+          <w:sz w:val="28"/>
+          <w:szCs w:val="28"/>
+          <w:lang w:val="uk-UA"/>
+        </w:rPr>
+        <w:t>Rollback</w:t>
+      </w:r>
+      <w:proofErr w:type="spellEnd"/>
+      <w:r>
+        <w:rPr>
+          <w:rFonts w:ascii="Google Sans" w:hAnsi="Google Sans"/>
+          <w:sz w:val="28"/>
+          <w:szCs w:val="28"/>
+          <w:lang w:val="uk-UA"/>
+        </w:rPr>
+        <w:t xml:space="preserve"> нормально працює і відкатує DROP).</w:t>
+      </w:r>
+    </w:p>
+    <w:p>
+      <w:pPr>
+        <w:ind w:right="284"/>
+        <w:rPr>
+          <w:rFonts w:ascii="Google Sans" w:hAnsi="Google Sans"/>
+          <w:sz w:val="28"/>
+          <w:szCs w:val="28"/>
+          <w:lang w:val="uk-UA"/>
+        </w:rPr>
+      </w:pPr>
+    </w:p>
+    <w:p>
+      <w:pPr>
+        <w:ind w:right="284"/>
+        <w:rPr>
+          <w:rFonts w:ascii="Google Sans" w:hAnsi="Google Sans"/>
+          <w:sz w:val="28"/>
+          <w:szCs w:val="28"/>
+          <w:lang w:val="uk-UA"/>
+        </w:rPr>
+      </w:pPr>
+    </w:p>
+    <w:p>
+      <w:pPr>
+        <w:ind w:right="284"/>
+        <w:rPr>
+          <w:rFonts w:ascii="Google Sans" w:hAnsi="Google Sans"/>
+          <w:b/>
+          <w:bCs/>
+          <w:sz w:val="28"/>
+          <w:szCs w:val="28"/>
+          <w:lang w:val="uk-UA"/>
+        </w:rPr>
+      </w:pPr>
+      <w:proofErr w:type="spellStart"/>
+      <w:r>
+        <w:rPr>
+          <w:rFonts w:ascii="Google Sans" w:hAnsi="Google Sans"/>
+          <w:b/>
+          <w:bCs/>
+          <w:sz w:val="28"/>
+          <w:szCs w:val="28"/>
+          <w:lang w:val="uk-UA"/>
+        </w:rPr>
+        <w:t>Вопрос</w:t>
+      </w:r>
+      <w:proofErr w:type="spellEnd"/>
+      <w:r>
+        <w:rPr>
+          <w:rFonts w:ascii="Google Sans" w:hAnsi="Google Sans"/>
+          <w:b/>
+          <w:bCs/>
+          <w:sz w:val="28"/>
+          <w:szCs w:val="28"/>
+          <w:lang w:val="uk-UA"/>
+        </w:rPr>
+        <w:t xml:space="preserve"> 27. У чому </w:t>
+      </w:r>
+      <w:proofErr w:type="spellStart"/>
+      <w:r>
+        <w:rPr>
+          <w:rFonts w:ascii="Google Sans" w:hAnsi="Google Sans"/>
+          <w:b/>
+          <w:bCs/>
+          <w:sz w:val="28"/>
+          <w:szCs w:val="28"/>
+          <w:lang w:val="uk-UA"/>
+        </w:rPr>
+        <w:t>розниця</w:t>
+      </w:r>
+      <w:proofErr w:type="spellEnd"/>
+      <w:r>
+        <w:rPr>
+          <w:rFonts w:ascii="Google Sans" w:hAnsi="Google Sans"/>
+          <w:b/>
+          <w:bCs/>
+          <w:sz w:val="28"/>
+          <w:szCs w:val="28"/>
+          <w:lang w:val="uk-UA"/>
+        </w:rPr>
+        <w:t xml:space="preserve"> між перехресним (перехресним) і природним (природним з'єднанням) з'єднанням?</w:t>
       </w:r>
     </w:p>
     <w:p>
@@ -9677,35 +9773,189 @@
           <w:lang w:val="uk-UA"/>
         </w:rPr>
       </w:pPr>
-      <w:r>
-        <w:rPr>
-          <w:rFonts w:ascii="Google Sans" w:hAnsi="Google Sans"/>
-          <w:b/>
-          <w:bCs/>
-          <w:sz w:val="28"/>
-          <w:szCs w:val="28"/>
-          <w:lang w:val="uk-UA"/>
-        </w:rPr>
-        <w:t>Унікальний індекс (</w:t>
-      </w:r>
       <w:proofErr w:type="spellStart"/>
       <w:r>
         <w:rPr>
           <w:rFonts w:ascii="Google Sans" w:hAnsi="Google Sans"/>
-          <w:b/>
-          <w:bCs/>
-          <w:sz w:val="28"/>
-          <w:szCs w:val="28"/>
-          <w:lang w:val="uk-UA"/>
-        </w:rPr>
-        <w:t>Unique</w:t>
+          <w:sz w:val="28"/>
+          <w:szCs w:val="28"/>
+          <w:lang w:val="uk-UA"/>
+        </w:rPr>
+        <w:t>Пере</w:t>
+      </w:r>
+      <w:r>
+        <w:rPr>
+          <w:rFonts w:ascii="Google Sans" w:hAnsi="Google Sans"/>
+          <w:sz w:val="28"/>
+          <w:szCs w:val="28"/>
+          <w:lang w:val="uk-UA"/>
+        </w:rPr>
+        <w:t>х</w:t>
+      </w:r>
+      <w:r>
+        <w:rPr>
+          <w:rFonts w:ascii="Google Sans" w:hAnsi="Google Sans"/>
+          <w:sz w:val="28"/>
+          <w:szCs w:val="28"/>
+          <w:lang w:val="uk-UA"/>
+        </w:rPr>
+        <w:t>рестне</w:t>
       </w:r>
       <w:proofErr w:type="spellEnd"/>
       <w:r>
         <w:rPr>
           <w:rFonts w:ascii="Google Sans" w:hAnsi="Google Sans"/>
-          <w:b/>
-          <w:bCs/>
+          <w:sz w:val="28"/>
+          <w:szCs w:val="28"/>
+          <w:lang w:val="uk-UA"/>
+        </w:rPr>
+        <w:t xml:space="preserve"> з'єднання створює </w:t>
+      </w:r>
+      <w:proofErr w:type="spellStart"/>
+      <w:r>
+        <w:rPr>
+          <w:rFonts w:ascii="Google Sans" w:hAnsi="Google Sans"/>
+          <w:sz w:val="28"/>
+          <w:szCs w:val="28"/>
+          <w:lang w:val="uk-UA"/>
+        </w:rPr>
+        <w:t>перекрестне</w:t>
+      </w:r>
+      <w:proofErr w:type="spellEnd"/>
+      <w:r>
+        <w:rPr>
+          <w:rFonts w:ascii="Google Sans" w:hAnsi="Google Sans"/>
+          <w:sz w:val="28"/>
+          <w:szCs w:val="28"/>
+          <w:lang w:val="uk-UA"/>
+        </w:rPr>
+        <w:t xml:space="preserve"> або декартове твори двох таблиць, тоді як природне з'єднання засновано на всіх </w:t>
+      </w:r>
+      <w:proofErr w:type="spellStart"/>
+      <w:r>
+        <w:rPr>
+          <w:rFonts w:ascii="Google Sans" w:hAnsi="Google Sans"/>
+          <w:sz w:val="28"/>
+          <w:szCs w:val="28"/>
+          <w:lang w:val="uk-UA"/>
+        </w:rPr>
+        <w:t>столбцях</w:t>
+      </w:r>
+      <w:proofErr w:type="spellEnd"/>
+      <w:r>
+        <w:rPr>
+          <w:rFonts w:ascii="Google Sans" w:hAnsi="Google Sans"/>
+          <w:sz w:val="28"/>
+          <w:szCs w:val="28"/>
+          <w:lang w:val="uk-UA"/>
+        </w:rPr>
+        <w:t>, які мають одне ім'я та типи даних в інших таблицях.</w:t>
+      </w:r>
+    </w:p>
+    <w:p>
+      <w:pPr>
+        <w:ind w:right="284"/>
+        <w:rPr>
+          <w:rFonts w:ascii="Google Sans" w:hAnsi="Google Sans"/>
+          <w:sz w:val="28"/>
+          <w:szCs w:val="28"/>
+          <w:lang w:val="uk-UA"/>
+        </w:rPr>
+      </w:pPr>
+    </w:p>
+    <w:p>
+      <w:pPr>
+        <w:ind w:right="284"/>
+        <w:rPr>
+          <w:rFonts w:ascii="Google Sans" w:hAnsi="Google Sans"/>
+          <w:b/>
+          <w:bCs/>
+          <w:sz w:val="28"/>
+          <w:szCs w:val="28"/>
+          <w:lang w:val="uk-UA"/>
+        </w:rPr>
+      </w:pPr>
+      <w:r>
+        <w:rPr>
+          <w:rFonts w:ascii="Google Sans" w:hAnsi="Google Sans"/>
+          <w:b/>
+          <w:bCs/>
+          <w:sz w:val="28"/>
+          <w:szCs w:val="28"/>
+          <w:lang w:val="uk-UA"/>
+        </w:rPr>
+        <w:t>10. Питання: Ви можете пояснити типи запитів?</w:t>
+      </w:r>
+    </w:p>
+    <w:p>
+      <w:pPr>
+        <w:ind w:right="284"/>
+        <w:rPr>
+          <w:rFonts w:ascii="Google Sans" w:hAnsi="Google Sans"/>
+          <w:sz w:val="28"/>
+          <w:szCs w:val="28"/>
+          <w:lang w:val="uk-UA"/>
+        </w:rPr>
+      </w:pPr>
+      <w:r>
+        <w:rPr>
+          <w:rFonts w:ascii="Google Sans" w:hAnsi="Google Sans"/>
+          <w:sz w:val="28"/>
+          <w:szCs w:val="28"/>
+          <w:lang w:val="uk-UA"/>
+        </w:rPr>
+        <w:t xml:space="preserve">Відповідь: </w:t>
+      </w:r>
+      <w:proofErr w:type="spellStart"/>
+      <w:r>
+        <w:rPr>
+          <w:rFonts w:ascii="Google Sans" w:hAnsi="Google Sans"/>
+          <w:sz w:val="28"/>
+          <w:szCs w:val="28"/>
+          <w:lang w:val="uk-UA"/>
+        </w:rPr>
+        <w:t>п</w:t>
+      </w:r>
+      <w:r>
+        <w:rPr>
+          <w:rFonts w:ascii="Google Sans" w:hAnsi="Google Sans"/>
+          <w:sz w:val="28"/>
+          <w:szCs w:val="28"/>
+          <w:lang w:val="uk-UA"/>
+        </w:rPr>
+        <w:t>і</w:t>
+      </w:r>
+      <w:r>
+        <w:rPr>
+          <w:rFonts w:ascii="Google Sans" w:hAnsi="Google Sans"/>
+          <w:sz w:val="28"/>
+          <w:szCs w:val="28"/>
+          <w:lang w:val="uk-UA"/>
+        </w:rPr>
+        <w:t>дзап</w:t>
+      </w:r>
+      <w:r>
+        <w:rPr>
+          <w:rFonts w:ascii="Google Sans" w:hAnsi="Google Sans"/>
+          <w:sz w:val="28"/>
+          <w:szCs w:val="28"/>
+          <w:lang w:val="uk-UA"/>
+        </w:rPr>
+        <w:t>ит</w:t>
+      </w:r>
+      <w:r>
+        <w:rPr>
+          <w:rFonts w:ascii="Google Sans" w:hAnsi="Google Sans"/>
+          <w:sz w:val="28"/>
+          <w:szCs w:val="28"/>
+          <w:lang w:val="uk-UA"/>
+        </w:rPr>
+        <w:t>и</w:t>
+      </w:r>
+      <w:proofErr w:type="spellEnd"/>
+      <w:r>
+        <w:rPr>
+          <w:rFonts w:ascii="Google Sans" w:hAnsi="Google Sans"/>
           <w:sz w:val="28"/>
           <w:szCs w:val="28"/>
           <w:lang w:val="uk-UA"/>
@@ -9716,108 +9966,370 @@
       <w:r>
         <w:rPr>
           <w:rFonts w:ascii="Google Sans" w:hAnsi="Google Sans"/>
-          <w:b/>
-          <w:bCs/>
-          <w:sz w:val="28"/>
-          <w:szCs w:val="28"/>
-          <w:lang w:val="uk-UA"/>
-        </w:rPr>
-        <w:t>Index</w:t>
+          <w:sz w:val="28"/>
+          <w:szCs w:val="28"/>
+          <w:lang w:val="uk-UA"/>
+        </w:rPr>
+        <w:t>б</w:t>
+      </w:r>
+      <w:r>
+        <w:rPr>
+          <w:rFonts w:ascii="Google Sans" w:hAnsi="Google Sans"/>
+          <w:sz w:val="28"/>
+          <w:szCs w:val="28"/>
+          <w:lang w:val="uk-UA"/>
+        </w:rPr>
+        <w:t>у</w:t>
+      </w:r>
+      <w:r>
+        <w:rPr>
+          <w:rFonts w:ascii="Google Sans" w:hAnsi="Google Sans"/>
+          <w:sz w:val="28"/>
+          <w:szCs w:val="28"/>
+          <w:lang w:val="uk-UA"/>
+        </w:rPr>
+        <w:t>вают</w:t>
       </w:r>
       <w:proofErr w:type="spellEnd"/>
       <w:r>
         <w:rPr>
           <w:rFonts w:ascii="Google Sans" w:hAnsi="Google Sans"/>
-          <w:b/>
-          <w:bCs/>
-          <w:sz w:val="28"/>
-          <w:szCs w:val="28"/>
-          <w:lang w:val="uk-UA"/>
-        </w:rPr>
-        <w:t>)</w:t>
-      </w:r>
-      <w:r>
-        <w:rPr>
-          <w:rFonts w:ascii="Google Sans" w:hAnsi="Google Sans"/>
-          <w:sz w:val="28"/>
-          <w:szCs w:val="28"/>
-          <w:lang w:val="uk-UA"/>
-        </w:rPr>
-        <w:t xml:space="preserve">: цей індекс не дозволяє полю мати повторювані значення, якщо </w:t>
-      </w:r>
+          <w:sz w:val="28"/>
+          <w:szCs w:val="28"/>
+          <w:lang w:val="uk-UA"/>
+        </w:rPr>
+        <w:t xml:space="preserve"> </w:t>
+      </w:r>
+      <w:r>
+        <w:rPr>
+          <w:rFonts w:ascii="Google Sans" w:hAnsi="Google Sans"/>
+          <w:sz w:val="28"/>
+          <w:szCs w:val="28"/>
+          <w:lang w:val="uk-UA"/>
+        </w:rPr>
+        <w:t>3</w:t>
+      </w:r>
+      <w:r>
+        <w:rPr>
+          <w:rFonts w:ascii="Google Sans" w:hAnsi="Google Sans"/>
+          <w:sz w:val="28"/>
+          <w:szCs w:val="28"/>
+          <w:lang w:val="uk-UA"/>
+        </w:rPr>
+        <w:t xml:space="preserve"> тип</w:t>
+      </w:r>
+      <w:r>
+        <w:rPr>
+          <w:rFonts w:ascii="Google Sans" w:hAnsi="Google Sans"/>
+          <w:sz w:val="28"/>
+          <w:szCs w:val="28"/>
+          <w:lang w:val="uk-UA"/>
+        </w:rPr>
+        <w:t>і</w:t>
+      </w:r>
+      <w:r>
+        <w:rPr>
+          <w:rFonts w:ascii="Google Sans" w:hAnsi="Google Sans"/>
+          <w:sz w:val="28"/>
+          <w:szCs w:val="28"/>
+          <w:lang w:val="uk-UA"/>
+        </w:rPr>
+        <w:t>в:</w:t>
+      </w:r>
+    </w:p>
+    <w:p>
+      <w:pPr>
+        <w:ind w:left="720" w:right="284"/>
+        <w:rPr>
+          <w:rFonts w:ascii="Google Sans" w:hAnsi="Google Sans"/>
+          <w:sz w:val="28"/>
+          <w:szCs w:val="28"/>
+          <w:lang w:val="uk-UA"/>
+        </w:rPr>
+      </w:pPr>
       <w:proofErr w:type="spellStart"/>
       <w:r>
         <w:rPr>
           <w:rFonts w:ascii="Google Sans" w:hAnsi="Google Sans"/>
-          <w:sz w:val="28"/>
-          <w:szCs w:val="28"/>
-          <w:lang w:val="uk-UA"/>
-        </w:rPr>
-        <w:t>столбець</w:t>
+          <w:b/>
+          <w:bCs/>
+          <w:sz w:val="28"/>
+          <w:szCs w:val="28"/>
+          <w:lang w:val="uk-UA"/>
+        </w:rPr>
+        <w:t>Одностр</w:t>
+      </w:r>
+      <w:r>
+        <w:rPr>
+          <w:rFonts w:ascii="Google Sans" w:hAnsi="Google Sans"/>
+          <w:b/>
+          <w:bCs/>
+          <w:sz w:val="28"/>
+          <w:szCs w:val="28"/>
+          <w:lang w:val="uk-UA"/>
+        </w:rPr>
+        <w:t>і</w:t>
+      </w:r>
+      <w:r>
+        <w:rPr>
+          <w:rFonts w:ascii="Google Sans" w:hAnsi="Google Sans"/>
+          <w:b/>
+          <w:bCs/>
+          <w:sz w:val="28"/>
+          <w:szCs w:val="28"/>
+          <w:lang w:val="uk-UA"/>
+        </w:rPr>
+        <w:t>ч</w:t>
+      </w:r>
+      <w:r>
+        <w:rPr>
+          <w:rFonts w:ascii="Google Sans" w:hAnsi="Google Sans"/>
+          <w:b/>
+          <w:bCs/>
+          <w:sz w:val="28"/>
+          <w:szCs w:val="28"/>
+          <w:lang w:val="uk-UA"/>
+        </w:rPr>
+        <w:t>ковий</w:t>
       </w:r>
       <w:proofErr w:type="spellEnd"/>
       <w:r>
         <w:rPr>
           <w:rFonts w:ascii="Google Sans" w:hAnsi="Google Sans"/>
-          <w:sz w:val="28"/>
-          <w:szCs w:val="28"/>
-          <w:lang w:val="uk-UA"/>
-        </w:rPr>
-        <w:t xml:space="preserve"> індексується унікально. Якщо визначено первинний ключ, унікальний індекс може застосовуватися автоматично.</w:t>
-      </w:r>
-    </w:p>
-    <w:p>
-      <w:pPr>
-        <w:ind w:right="284"/>
-        <w:rPr>
-          <w:rFonts w:ascii="Google Sans" w:hAnsi="Google Sans"/>
-          <w:sz w:val="28"/>
-          <w:szCs w:val="28"/>
-          <w:lang w:val="uk-UA"/>
-        </w:rPr>
-      </w:pPr>
+          <w:b/>
+          <w:bCs/>
+          <w:sz w:val="28"/>
+          <w:szCs w:val="28"/>
+          <w:lang w:val="uk-UA"/>
+        </w:rPr>
+        <w:t xml:space="preserve"> п</w:t>
+      </w:r>
+      <w:r>
+        <w:rPr>
+          <w:rFonts w:ascii="Google Sans" w:hAnsi="Google Sans"/>
+          <w:b/>
+          <w:bCs/>
+          <w:sz w:val="28"/>
+          <w:szCs w:val="28"/>
+          <w:lang w:val="uk-UA"/>
+        </w:rPr>
+        <w:t>і</w:t>
+      </w:r>
+      <w:r>
+        <w:rPr>
+          <w:rFonts w:ascii="Google Sans" w:hAnsi="Google Sans"/>
+          <w:b/>
+          <w:bCs/>
+          <w:sz w:val="28"/>
+          <w:szCs w:val="28"/>
+          <w:lang w:val="uk-UA"/>
+        </w:rPr>
+        <w:t>дзап</w:t>
+      </w:r>
+      <w:r>
+        <w:rPr>
+          <w:rFonts w:ascii="Google Sans" w:hAnsi="Google Sans"/>
+          <w:b/>
+          <w:bCs/>
+          <w:sz w:val="28"/>
+          <w:szCs w:val="28"/>
+          <w:lang w:val="uk-UA"/>
+        </w:rPr>
+        <w:t>ит</w:t>
+      </w:r>
+      <w:r>
+        <w:rPr>
+          <w:rFonts w:ascii="Google Sans" w:hAnsi="Google Sans"/>
+          <w:sz w:val="28"/>
+          <w:szCs w:val="28"/>
+          <w:lang w:val="uk-UA"/>
+        </w:rPr>
+        <w:t xml:space="preserve"> - повертає тільки одну строку.</w:t>
+      </w:r>
+    </w:p>
+    <w:p>
+      <w:pPr>
+        <w:ind w:left="720" w:right="284"/>
+        <w:rPr>
+          <w:rFonts w:ascii="Google Sans" w:hAnsi="Google Sans"/>
+          <w:sz w:val="28"/>
+          <w:szCs w:val="28"/>
+          <w:lang w:val="uk-UA"/>
+        </w:rPr>
+      </w:pPr>
+      <w:r>
+        <w:rPr>
+          <w:rFonts w:ascii="Google Sans" w:hAnsi="Google Sans"/>
+          <w:b/>
+          <w:bCs/>
+          <w:sz w:val="28"/>
+          <w:szCs w:val="28"/>
+          <w:lang w:val="uk-UA"/>
+        </w:rPr>
+        <w:t>П</w:t>
+      </w:r>
+      <w:r>
+        <w:rPr>
+          <w:rFonts w:ascii="Google Sans" w:hAnsi="Google Sans"/>
+          <w:b/>
+          <w:bCs/>
+          <w:sz w:val="28"/>
+          <w:szCs w:val="28"/>
+          <w:lang w:val="uk-UA"/>
+        </w:rPr>
+        <w:t xml:space="preserve">ідзапит с </w:t>
+      </w:r>
+      <w:r>
+        <w:rPr>
+          <w:rFonts w:ascii="Google Sans" w:hAnsi="Google Sans"/>
+          <w:b/>
+          <w:bCs/>
+          <w:sz w:val="28"/>
+          <w:szCs w:val="28"/>
+          <w:lang w:val="uk-UA"/>
+        </w:rPr>
+        <w:t>декількома</w:t>
+      </w:r>
+      <w:r>
+        <w:rPr>
+          <w:rFonts w:ascii="Google Sans" w:hAnsi="Google Sans"/>
+          <w:b/>
+          <w:bCs/>
+          <w:sz w:val="28"/>
+          <w:szCs w:val="28"/>
+          <w:lang w:val="uk-UA"/>
+        </w:rPr>
+        <w:t xml:space="preserve"> строками</w:t>
+      </w:r>
+      <w:r>
+        <w:rPr>
+          <w:rFonts w:ascii="Google Sans" w:hAnsi="Google Sans"/>
+          <w:sz w:val="28"/>
+          <w:szCs w:val="28"/>
+          <w:lang w:val="uk-UA"/>
+        </w:rPr>
+        <w:t xml:space="preserve"> - повертає кілька строк.</w:t>
+      </w:r>
+    </w:p>
+    <w:p>
+      <w:pPr>
+        <w:ind w:left="720" w:right="284"/>
+        <w:rPr>
+          <w:rFonts w:ascii="Google Sans" w:hAnsi="Google Sans"/>
+          <w:sz w:val="28"/>
+          <w:szCs w:val="28"/>
+          <w:lang w:val="uk-UA"/>
+        </w:rPr>
+      </w:pPr>
+      <w:r>
+        <w:rPr>
+          <w:rFonts w:ascii="Google Sans" w:hAnsi="Google Sans"/>
+          <w:b/>
+          <w:bCs/>
+          <w:sz w:val="28"/>
+          <w:szCs w:val="28"/>
+          <w:lang w:val="uk-UA"/>
+        </w:rPr>
+        <w:t>П</w:t>
+      </w:r>
+      <w:r>
+        <w:rPr>
+          <w:rFonts w:ascii="Google Sans" w:hAnsi="Google Sans"/>
+          <w:b/>
+          <w:bCs/>
+          <w:sz w:val="28"/>
+          <w:szCs w:val="28"/>
+          <w:lang w:val="uk-UA"/>
+        </w:rPr>
+        <w:t>і</w:t>
+      </w:r>
+      <w:r>
+        <w:rPr>
+          <w:rFonts w:ascii="Google Sans" w:hAnsi="Google Sans"/>
+          <w:b/>
+          <w:bCs/>
+          <w:sz w:val="28"/>
+          <w:szCs w:val="28"/>
+          <w:lang w:val="uk-UA"/>
+        </w:rPr>
+        <w:t>дзап</w:t>
+      </w:r>
+      <w:r>
+        <w:rPr>
+          <w:rFonts w:ascii="Google Sans" w:hAnsi="Google Sans"/>
+          <w:b/>
+          <w:bCs/>
+          <w:sz w:val="28"/>
+          <w:szCs w:val="28"/>
+          <w:lang w:val="uk-UA"/>
+        </w:rPr>
+        <w:t>ит</w:t>
+      </w:r>
+      <w:r>
+        <w:rPr>
+          <w:rFonts w:ascii="Google Sans" w:hAnsi="Google Sans"/>
+          <w:b/>
+          <w:bCs/>
+          <w:sz w:val="28"/>
+          <w:szCs w:val="28"/>
+          <w:lang w:val="uk-UA"/>
+        </w:rPr>
+        <w:t xml:space="preserve"> с декількома </w:t>
+      </w:r>
+      <w:r>
+        <w:rPr>
+          <w:rFonts w:ascii="Google Sans" w:hAnsi="Google Sans"/>
+          <w:b/>
+          <w:bCs/>
+          <w:sz w:val="28"/>
+          <w:szCs w:val="28"/>
+          <w:lang w:val="uk-UA"/>
+        </w:rPr>
+        <w:t>атрибутами</w:t>
+      </w:r>
+      <w:r>
+        <w:rPr>
+          <w:rFonts w:ascii="Google Sans" w:hAnsi="Google Sans"/>
+          <w:sz w:val="28"/>
+          <w:szCs w:val="28"/>
+          <w:lang w:val="uk-UA"/>
+        </w:rPr>
+        <w:t xml:space="preserve"> - </w:t>
+      </w:r>
       <w:proofErr w:type="spellStart"/>
       <w:r>
         <w:rPr>
           <w:rFonts w:ascii="Google Sans" w:hAnsi="Google Sans"/>
-          <w:b/>
-          <w:bCs/>
-          <w:sz w:val="28"/>
-          <w:szCs w:val="28"/>
-          <w:lang w:val="uk-UA"/>
-        </w:rPr>
-        <w:t>Кластеризований</w:t>
+          <w:sz w:val="28"/>
+          <w:szCs w:val="28"/>
+          <w:lang w:val="uk-UA"/>
+        </w:rPr>
+        <w:t>возвращает</w:t>
       </w:r>
       <w:proofErr w:type="spellEnd"/>
       <w:r>
         <w:rPr>
           <w:rFonts w:ascii="Google Sans" w:hAnsi="Google Sans"/>
-          <w:b/>
-          <w:bCs/>
-          <w:sz w:val="28"/>
-          <w:szCs w:val="28"/>
-          <w:lang w:val="uk-UA"/>
-        </w:rPr>
-        <w:t xml:space="preserve"> індекс (</w:t>
+          <w:sz w:val="28"/>
+          <w:szCs w:val="28"/>
+          <w:lang w:val="uk-UA"/>
+        </w:rPr>
+        <w:t xml:space="preserve"> </w:t>
       </w:r>
       <w:proofErr w:type="spellStart"/>
       <w:r>
         <w:rPr>
           <w:rFonts w:ascii="Google Sans" w:hAnsi="Google Sans"/>
-          <w:b/>
-          <w:bCs/>
-          <w:sz w:val="28"/>
-          <w:szCs w:val="28"/>
-          <w:lang w:val="uk-UA"/>
-        </w:rPr>
-        <w:t>Clustered</w:t>
+          <w:sz w:val="28"/>
+          <w:szCs w:val="28"/>
+          <w:lang w:val="uk-UA"/>
+        </w:rPr>
+        <w:t>несколько</w:t>
       </w:r>
       <w:proofErr w:type="spellEnd"/>
       <w:r>
         <w:rPr>
           <w:rFonts w:ascii="Google Sans" w:hAnsi="Google Sans"/>
-          <w:b/>
-          <w:bCs/>
           <w:sz w:val="28"/>
           <w:szCs w:val="28"/>
           <w:lang w:val="uk-UA"/>
@@ -9828,34 +10340,563 @@
       <w:r>
         <w:rPr>
           <w:rFonts w:ascii="Google Sans" w:hAnsi="Google Sans"/>
-          <w:b/>
-          <w:bCs/>
-          <w:sz w:val="28"/>
-          <w:szCs w:val="28"/>
-          <w:lang w:val="uk-UA"/>
-        </w:rPr>
-        <w:t>Index</w:t>
+          <w:sz w:val="28"/>
+          <w:szCs w:val="28"/>
+          <w:lang w:val="uk-UA"/>
+        </w:rPr>
+        <w:t>столбцов</w:t>
       </w:r>
       <w:proofErr w:type="spellEnd"/>
       <w:r>
         <w:rPr>
           <w:rFonts w:ascii="Google Sans" w:hAnsi="Google Sans"/>
-          <w:b/>
-          <w:bCs/>
-          <w:sz w:val="28"/>
-          <w:szCs w:val="28"/>
-          <w:lang w:val="uk-UA"/>
-        </w:rPr>
-        <w:t>)</w:t>
-      </w:r>
-      <w:r>
-        <w:rPr>
-          <w:rFonts w:ascii="Google Sans" w:hAnsi="Google Sans"/>
-          <w:sz w:val="28"/>
-          <w:szCs w:val="28"/>
-          <w:lang w:val="uk-UA"/>
-        </w:rPr>
-        <w:t xml:space="preserve">: цей індекс змінює фізичний порядок таблиці та виконує пошук на основі ключа значень. </w:t>
+          <w:sz w:val="28"/>
+          <w:szCs w:val="28"/>
+          <w:lang w:val="uk-UA"/>
+        </w:rPr>
+        <w:t>.</w:t>
+      </w:r>
+    </w:p>
+    <w:p>
+      <w:pPr>
+        <w:ind w:right="284"/>
+        <w:rPr>
+          <w:rFonts w:ascii="Google Sans" w:hAnsi="Google Sans"/>
+          <w:b/>
+          <w:bCs/>
+          <w:sz w:val="28"/>
+          <w:szCs w:val="28"/>
+          <w:lang w:val="uk-UA"/>
+        </w:rPr>
+      </w:pPr>
+    </w:p>
+    <w:p>
+      <w:pPr>
+        <w:ind w:right="284"/>
+        <w:rPr>
+          <w:rFonts w:ascii="Google Sans" w:hAnsi="Google Sans"/>
+          <w:sz w:val="28"/>
+          <w:szCs w:val="28"/>
+          <w:lang w:val="uk-UA"/>
+        </w:rPr>
+      </w:pPr>
+      <w:r>
+        <w:rPr>
+          <w:rFonts w:ascii="Google Sans" w:hAnsi="Google Sans"/>
+          <w:sz w:val="28"/>
+          <w:szCs w:val="28"/>
+          <w:lang w:val="uk-UA"/>
+        </w:rPr>
+        <w:t>14. Питання: Які функції є у SQL Server?</w:t>
+      </w:r>
+    </w:p>
+    <w:p>
+      <w:pPr>
+        <w:ind w:right="284"/>
+        <w:rPr>
+          <w:rFonts w:ascii="Google Sans" w:hAnsi="Google Sans"/>
+          <w:b/>
+          <w:bCs/>
+          <w:sz w:val="28"/>
+          <w:szCs w:val="28"/>
+          <w:lang w:val="uk-UA"/>
+        </w:rPr>
+      </w:pPr>
+      <w:r>
+        <w:rPr>
+          <w:rFonts w:ascii="Google Sans" w:hAnsi="Google Sans"/>
+          <w:b/>
+          <w:bCs/>
+          <w:sz w:val="28"/>
+          <w:szCs w:val="28"/>
+          <w:lang w:val="uk-UA"/>
+        </w:rPr>
+        <w:t>Табличні функції</w:t>
+      </w:r>
+    </w:p>
+    <w:p>
+      <w:pPr>
+        <w:ind w:right="284"/>
+        <w:rPr>
+          <w:rFonts w:ascii="Google Sans" w:hAnsi="Google Sans"/>
+          <w:b/>
+          <w:bCs/>
+          <w:sz w:val="28"/>
+          <w:szCs w:val="28"/>
+          <w:lang w:val="uk-UA"/>
+        </w:rPr>
+      </w:pPr>
+      <w:r>
+        <w:rPr>
+          <w:rFonts w:ascii="Google Sans" w:hAnsi="Google Sans"/>
+          <w:b/>
+          <w:bCs/>
+          <w:sz w:val="28"/>
+          <w:szCs w:val="28"/>
+          <w:lang w:val="uk-UA"/>
+        </w:rPr>
+        <w:t>Скалярні функції</w:t>
+      </w:r>
+    </w:p>
+    <w:p>
+      <w:pPr>
+        <w:ind w:right="284"/>
+        <w:rPr>
+          <w:rFonts w:ascii="Google Sans" w:hAnsi="Google Sans"/>
+          <w:b/>
+          <w:bCs/>
+          <w:sz w:val="28"/>
+          <w:szCs w:val="28"/>
+          <w:lang w:val="uk-UA"/>
+        </w:rPr>
+      </w:pPr>
+      <w:r>
+        <w:rPr>
+          <w:rFonts w:ascii="Google Sans" w:hAnsi="Google Sans"/>
+          <w:b/>
+          <w:bCs/>
+          <w:sz w:val="28"/>
+          <w:szCs w:val="28"/>
+          <w:lang w:val="uk-UA"/>
+        </w:rPr>
+        <w:t>Агрегатні функції</w:t>
+      </w:r>
+    </w:p>
+    <w:p>
+      <w:pPr>
+        <w:ind w:right="284"/>
+        <w:rPr>
+          <w:rFonts w:ascii="Google Sans" w:hAnsi="Google Sans"/>
+          <w:b/>
+          <w:bCs/>
+          <w:sz w:val="28"/>
+          <w:szCs w:val="28"/>
+          <w:lang w:val="uk-UA"/>
+        </w:rPr>
+      </w:pPr>
+      <w:r>
+        <w:rPr>
+          <w:rFonts w:ascii="Google Sans" w:hAnsi="Google Sans"/>
+          <w:b/>
+          <w:bCs/>
+          <w:sz w:val="28"/>
+          <w:szCs w:val="28"/>
+          <w:lang w:val="uk-UA"/>
+        </w:rPr>
+        <w:t>Системні функції</w:t>
+      </w:r>
+    </w:p>
+    <w:p>
+      <w:pPr>
+        <w:ind w:left="720" w:right="284"/>
+        <w:rPr>
+          <w:rFonts w:ascii="Google Sans" w:hAnsi="Google Sans"/>
+          <w:sz w:val="28"/>
+          <w:szCs w:val="28"/>
+          <w:lang w:val="uk-UA"/>
+        </w:rPr>
+      </w:pPr>
+      <w:r>
+        <w:rPr>
+          <w:rFonts w:ascii="Google Sans" w:hAnsi="Google Sans"/>
+          <w:sz w:val="28"/>
+          <w:szCs w:val="28"/>
+          <w:lang w:val="uk-UA"/>
+        </w:rPr>
+        <w:t>Агрегатні функції</w:t>
+      </w:r>
+    </w:p>
+    <w:p>
+      <w:pPr>
+        <w:ind w:left="720" w:right="284"/>
+        <w:rPr>
+          <w:rFonts w:ascii="Google Sans" w:hAnsi="Google Sans"/>
+          <w:sz w:val="28"/>
+          <w:szCs w:val="28"/>
+          <w:lang w:val="uk-UA"/>
+        </w:rPr>
+      </w:pPr>
+      <w:r>
+        <w:rPr>
+          <w:rFonts w:ascii="Google Sans" w:hAnsi="Google Sans"/>
+          <w:sz w:val="28"/>
+          <w:szCs w:val="28"/>
+          <w:lang w:val="uk-UA"/>
+        </w:rPr>
+        <w:lastRenderedPageBreak/>
+        <w:t>Функції конфігурації</w:t>
+      </w:r>
+    </w:p>
+    <w:p>
+      <w:pPr>
+        <w:ind w:left="720" w:right="284"/>
+        <w:rPr>
+          <w:rFonts w:ascii="Google Sans" w:hAnsi="Google Sans"/>
+          <w:sz w:val="28"/>
+          <w:szCs w:val="28"/>
+          <w:lang w:val="uk-UA"/>
+        </w:rPr>
+      </w:pPr>
+      <w:r>
+        <w:rPr>
+          <w:rFonts w:ascii="Google Sans" w:hAnsi="Google Sans"/>
+          <w:sz w:val="28"/>
+          <w:szCs w:val="28"/>
+          <w:lang w:val="uk-UA"/>
+        </w:rPr>
+        <w:t>Функції курсору</w:t>
+      </w:r>
+    </w:p>
+    <w:p>
+      <w:pPr>
+        <w:ind w:left="720" w:right="284"/>
+        <w:rPr>
+          <w:rFonts w:ascii="Google Sans" w:hAnsi="Google Sans"/>
+          <w:sz w:val="28"/>
+          <w:szCs w:val="28"/>
+          <w:lang w:val="uk-UA"/>
+        </w:rPr>
+      </w:pPr>
+      <w:r>
+        <w:rPr>
+          <w:rFonts w:ascii="Google Sans" w:hAnsi="Google Sans"/>
+          <w:sz w:val="28"/>
+          <w:szCs w:val="28"/>
+          <w:lang w:val="uk-UA"/>
+        </w:rPr>
+        <w:t>Функції даних та часу</w:t>
+      </w:r>
+    </w:p>
+    <w:p>
+      <w:pPr>
+        <w:ind w:left="720" w:right="284"/>
+        <w:rPr>
+          <w:rFonts w:ascii="Google Sans" w:hAnsi="Google Sans"/>
+          <w:sz w:val="28"/>
+          <w:szCs w:val="28"/>
+          <w:lang w:val="uk-UA"/>
+        </w:rPr>
+      </w:pPr>
+      <w:r>
+        <w:rPr>
+          <w:rFonts w:ascii="Google Sans" w:hAnsi="Google Sans"/>
+          <w:sz w:val="28"/>
+          <w:szCs w:val="28"/>
+          <w:lang w:val="uk-UA"/>
+        </w:rPr>
+        <w:t>Математичні функції</w:t>
+      </w:r>
+    </w:p>
+    <w:p>
+      <w:pPr>
+        <w:ind w:left="720" w:right="284"/>
+        <w:rPr>
+          <w:rFonts w:ascii="Google Sans" w:hAnsi="Google Sans"/>
+          <w:sz w:val="28"/>
+          <w:szCs w:val="28"/>
+          <w:lang w:val="uk-UA"/>
+        </w:rPr>
+      </w:pPr>
+      <w:r>
+        <w:rPr>
+          <w:rFonts w:ascii="Google Sans" w:hAnsi="Google Sans"/>
+          <w:sz w:val="28"/>
+          <w:szCs w:val="28"/>
+          <w:lang w:val="uk-UA"/>
+        </w:rPr>
+        <w:t>Функції метаданих</w:t>
+      </w:r>
+    </w:p>
+    <w:p>
+      <w:pPr>
+        <w:ind w:left="720" w:right="284"/>
+        <w:rPr>
+          <w:rFonts w:ascii="Google Sans" w:hAnsi="Google Sans"/>
+          <w:sz w:val="28"/>
+          <w:szCs w:val="28"/>
+          <w:lang w:val="uk-UA"/>
+        </w:rPr>
+      </w:pPr>
+      <w:r>
+        <w:rPr>
+          <w:rFonts w:ascii="Google Sans" w:hAnsi="Google Sans"/>
+          <w:sz w:val="28"/>
+          <w:szCs w:val="28"/>
+          <w:lang w:val="uk-UA"/>
+        </w:rPr>
+        <w:t>Інші функції</w:t>
+      </w:r>
+    </w:p>
+    <w:p>
+      <w:pPr>
+        <w:ind w:left="720" w:right="284"/>
+        <w:rPr>
+          <w:rFonts w:ascii="Google Sans" w:hAnsi="Google Sans"/>
+          <w:sz w:val="28"/>
+          <w:szCs w:val="28"/>
+          <w:lang w:val="uk-UA"/>
+        </w:rPr>
+      </w:pPr>
+      <w:r>
+        <w:rPr>
+          <w:rFonts w:ascii="Google Sans" w:hAnsi="Google Sans"/>
+          <w:sz w:val="28"/>
+          <w:szCs w:val="28"/>
+          <w:lang w:val="uk-UA"/>
+        </w:rPr>
+        <w:t>Функції ідентифікатора ієрархії</w:t>
+      </w:r>
+    </w:p>
+    <w:p>
+      <w:pPr>
+        <w:ind w:left="720" w:right="284"/>
+        <w:rPr>
+          <w:rFonts w:ascii="Google Sans" w:hAnsi="Google Sans"/>
+          <w:sz w:val="28"/>
+          <w:szCs w:val="28"/>
+          <w:lang w:val="uk-UA"/>
+        </w:rPr>
+      </w:pPr>
+      <w:r>
+        <w:rPr>
+          <w:rFonts w:ascii="Google Sans" w:hAnsi="Google Sans"/>
+          <w:sz w:val="28"/>
+          <w:szCs w:val="28"/>
+          <w:lang w:val="uk-UA"/>
+        </w:rPr>
+        <w:t>Функції набору рядків</w:t>
+      </w:r>
+    </w:p>
+    <w:p>
+      <w:pPr>
+        <w:ind w:left="720" w:right="284"/>
+        <w:rPr>
+          <w:rFonts w:ascii="Google Sans" w:hAnsi="Google Sans"/>
+          <w:sz w:val="28"/>
+          <w:szCs w:val="28"/>
+          <w:lang w:val="uk-UA"/>
+        </w:rPr>
+      </w:pPr>
+      <w:r>
+        <w:rPr>
+          <w:rFonts w:ascii="Google Sans" w:hAnsi="Google Sans"/>
+          <w:sz w:val="28"/>
+          <w:szCs w:val="28"/>
+          <w:lang w:val="uk-UA"/>
+        </w:rPr>
+        <w:t>Функції безпеки</w:t>
+      </w:r>
+    </w:p>
+    <w:p>
+      <w:pPr>
+        <w:ind w:left="720" w:right="284"/>
+        <w:rPr>
+          <w:rFonts w:ascii="Google Sans" w:hAnsi="Google Sans"/>
+          <w:sz w:val="28"/>
+          <w:szCs w:val="28"/>
+          <w:lang w:val="uk-UA"/>
+        </w:rPr>
+      </w:pPr>
+      <w:r>
+        <w:rPr>
+          <w:rFonts w:ascii="Google Sans" w:hAnsi="Google Sans"/>
+          <w:sz w:val="28"/>
+          <w:szCs w:val="28"/>
+          <w:lang w:val="uk-UA"/>
+        </w:rPr>
+        <w:t>Рядкові функції</w:t>
+      </w:r>
+    </w:p>
+    <w:p>
+      <w:pPr>
+        <w:ind w:left="720" w:right="284"/>
+        <w:rPr>
+          <w:rFonts w:ascii="Google Sans" w:hAnsi="Google Sans"/>
+          <w:sz w:val="28"/>
+          <w:szCs w:val="28"/>
+          <w:lang w:val="uk-UA"/>
+        </w:rPr>
+      </w:pPr>
+      <w:r>
+        <w:rPr>
+          <w:rFonts w:ascii="Google Sans" w:hAnsi="Google Sans"/>
+          <w:sz w:val="28"/>
+          <w:szCs w:val="28"/>
+          <w:lang w:val="uk-UA"/>
+        </w:rPr>
+        <w:t>Системні статистичні функції</w:t>
+      </w:r>
+    </w:p>
+    <w:p>
+      <w:pPr>
+        <w:ind w:right="284" w:firstLine="720"/>
+        <w:rPr>
+          <w:rFonts w:ascii="Google Sans" w:hAnsi="Google Sans"/>
+          <w:sz w:val="28"/>
+          <w:szCs w:val="28"/>
+          <w:lang w:val="uk-UA"/>
+        </w:rPr>
+      </w:pPr>
+      <w:r>
+        <w:rPr>
+          <w:rFonts w:ascii="Google Sans" w:hAnsi="Google Sans"/>
+          <w:sz w:val="28"/>
+          <w:szCs w:val="28"/>
+          <w:lang w:val="uk-UA"/>
+        </w:rPr>
+        <w:t>Текстові та графічні функції</w:t>
+      </w:r>
+    </w:p>
+    <w:p>
+      <w:pPr>
+        <w:ind w:right="284"/>
+        <w:rPr>
+          <w:rFonts w:ascii="Google Sans" w:hAnsi="Google Sans"/>
+          <w:sz w:val="28"/>
+          <w:szCs w:val="28"/>
+          <w:lang w:val="uk-UA"/>
+        </w:rPr>
+      </w:pPr>
+    </w:p>
+    <w:p>
+      <w:pPr>
+        <w:ind w:right="284"/>
+        <w:rPr>
+          <w:rFonts w:ascii="Google Sans" w:hAnsi="Google Sans"/>
+          <w:sz w:val="28"/>
+          <w:szCs w:val="28"/>
+          <w:lang w:val="uk-UA"/>
+        </w:rPr>
+      </w:pPr>
+    </w:p>
+    <w:p>
+      <w:pPr>
+        <w:ind w:right="284"/>
+        <w:rPr>
+          <w:rFonts w:ascii="Google Sans" w:hAnsi="Google Sans"/>
+          <w:b/>
+          <w:bCs/>
+          <w:sz w:val="28"/>
+          <w:szCs w:val="28"/>
+          <w:lang w:val="uk-UA"/>
+        </w:rPr>
+      </w:pPr>
+      <w:r>
+        <w:rPr>
+          <w:rFonts w:ascii="Google Sans" w:hAnsi="Google Sans"/>
+          <w:b/>
+          <w:bCs/>
+          <w:sz w:val="28"/>
+          <w:szCs w:val="28"/>
+          <w:lang w:val="uk-UA"/>
+        </w:rPr>
+        <w:t>17. Питання: Розрізняйте команди UNION та UNION ALL.</w:t>
+      </w:r>
+    </w:p>
+    <w:p>
+      <w:pPr>
+        <w:ind w:right="284"/>
+        <w:rPr>
+          <w:rFonts w:ascii="Google Sans" w:hAnsi="Google Sans"/>
+          <w:sz w:val="28"/>
+          <w:szCs w:val="28"/>
+          <w:lang w:val="uk-UA"/>
+        </w:rPr>
+      </w:pPr>
+      <w:r>
+        <w:rPr>
+          <w:rFonts w:ascii="Google Sans" w:hAnsi="Google Sans"/>
+          <w:sz w:val="28"/>
+          <w:szCs w:val="28"/>
+          <w:lang w:val="uk-UA"/>
+        </w:rPr>
+        <w:t>Відповідь: Команда UNION використовується для вибору аналогічної інформації із двох таблиць. Команда UNION ALL робить те саме, але вибирає всі доступні значення і не видаляє рядки, що повторюються.</w:t>
+      </w:r>
+    </w:p>
+    <w:p>
+      <w:pPr>
+        <w:ind w:right="284"/>
+        <w:rPr>
+          <w:rFonts w:ascii="Google Sans" w:hAnsi="Google Sans"/>
+          <w:sz w:val="28"/>
+          <w:szCs w:val="28"/>
+          <w:lang w:val="uk-UA"/>
+        </w:rPr>
+      </w:pPr>
+    </w:p>
+    <w:p>
+      <w:pPr>
+        <w:ind w:right="284"/>
+        <w:rPr>
+          <w:rFonts w:ascii="Google Sans" w:hAnsi="Google Sans"/>
+          <w:b/>
+          <w:bCs/>
+          <w:sz w:val="28"/>
+          <w:szCs w:val="28"/>
+          <w:lang w:val="uk-UA"/>
+        </w:rPr>
+      </w:pPr>
+      <w:r>
+        <w:rPr>
+          <w:rFonts w:ascii="Google Sans" w:hAnsi="Google Sans"/>
+          <w:b/>
+          <w:bCs/>
+          <w:sz w:val="28"/>
+          <w:szCs w:val="28"/>
+          <w:lang w:val="uk-UA"/>
+        </w:rPr>
+        <w:t>24. Питання: Що ви маєте на увазі під тригерами в SQL Server?</w:t>
+      </w:r>
+    </w:p>
+    <w:p>
+      <w:pPr>
+        <w:ind w:right="284"/>
+        <w:rPr>
+          <w:rFonts w:ascii="Google Sans" w:hAnsi="Google Sans"/>
+          <w:sz w:val="28"/>
+          <w:szCs w:val="28"/>
+          <w:lang w:val="uk-UA"/>
+        </w:rPr>
+      </w:pPr>
+      <w:r>
+        <w:rPr>
+          <w:rFonts w:ascii="Google Sans" w:hAnsi="Google Sans"/>
+          <w:sz w:val="28"/>
+          <w:szCs w:val="28"/>
+          <w:lang w:val="uk-UA"/>
+        </w:rPr>
+        <w:t>Відповідь: У SQL Server тригери - це об'єкти бази даних, схожі на процедури, що зберігаються. Ці спеціальні типи процедур, що зберігаються, запускаються, коли у відповідних базах даних відбувається певна подія. Тригери бувають трьох типів:</w:t>
+      </w:r>
+    </w:p>
+    <w:p>
+      <w:pPr>
+        <w:ind w:left="720" w:right="284"/>
+        <w:rPr>
+          <w:rFonts w:ascii="Google Sans" w:hAnsi="Google Sans"/>
+          <w:sz w:val="28"/>
+          <w:szCs w:val="28"/>
+          <w:lang w:val="uk-UA"/>
+        </w:rPr>
+      </w:pPr>
+      <w:r>
+        <w:rPr>
+          <w:rFonts w:ascii="Google Sans" w:hAnsi="Google Sans"/>
+          <w:b/>
+          <w:bCs/>
+          <w:sz w:val="28"/>
+          <w:szCs w:val="28"/>
+          <w:lang w:val="uk-UA"/>
+        </w:rPr>
+        <w:t>Тригер DDL</w:t>
+      </w:r>
+      <w:r>
+        <w:rPr>
+          <w:rFonts w:ascii="Google Sans" w:hAnsi="Google Sans"/>
+          <w:sz w:val="28"/>
+          <w:szCs w:val="28"/>
+          <w:lang w:val="uk-UA"/>
+        </w:rPr>
+        <w:t xml:space="preserve"> – спрацьовує у відповідь на події команди DDL, починаючи з </w:t>
       </w:r>
       <w:proofErr w:type="spellStart"/>
       <w:r>
@@ -9865,7 +10906,7 @@
           <w:szCs w:val="28"/>
           <w:lang w:val="uk-UA"/>
         </w:rPr>
-        <w:t>Каждая</w:t>
+        <w:t>Alter</w:t>
       </w:r>
       <w:proofErr w:type="spellEnd"/>
       <w:r>
@@ -9875,7 +10916,7 @@
           <w:szCs w:val="28"/>
           <w:lang w:val="uk-UA"/>
         </w:rPr>
-        <w:t xml:space="preserve"> таблиця може мати лише один </w:t>
+        <w:t xml:space="preserve">, </w:t>
       </w:r>
       <w:proofErr w:type="spellStart"/>
       <w:r>
@@ -9885,7 +10926,7 @@
           <w:szCs w:val="28"/>
           <w:lang w:val="uk-UA"/>
         </w:rPr>
-        <w:t>кластеризований</w:t>
+        <w:t>Create</w:t>
       </w:r>
       <w:proofErr w:type="spellEnd"/>
       <w:r>
@@ -9895,86 +10936,78 @@
           <w:szCs w:val="28"/>
           <w:lang w:val="uk-UA"/>
         </w:rPr>
-        <w:t xml:space="preserve"> індекс.</w:t>
-      </w:r>
-    </w:p>
-    <w:p>
-      <w:pPr>
-        <w:ind w:right="284"/>
-        <w:rPr>
-          <w:rFonts w:ascii="Google Sans" w:hAnsi="Google Sans"/>
-          <w:sz w:val="28"/>
-          <w:szCs w:val="28"/>
-          <w:lang w:val="uk-UA"/>
-        </w:rPr>
-      </w:pPr>
-      <w:r>
-        <w:rPr>
-          <w:rFonts w:ascii="Google Sans" w:hAnsi="Google Sans"/>
-          <w:b/>
-          <w:bCs/>
-          <w:sz w:val="28"/>
-          <w:szCs w:val="28"/>
-          <w:lang w:val="uk-UA"/>
-        </w:rPr>
-        <w:t>Некластеризований індекс (</w:t>
+        <w:t xml:space="preserve"> та </w:t>
       </w:r>
       <w:proofErr w:type="spellStart"/>
       <w:r>
         <w:rPr>
           <w:rFonts w:ascii="Google Sans" w:hAnsi="Google Sans"/>
-          <w:b/>
-          <w:bCs/>
-          <w:sz w:val="28"/>
-          <w:szCs w:val="28"/>
-          <w:lang w:val="uk-UA"/>
-        </w:rPr>
-        <w:t>Non-Clustered</w:t>
+          <w:sz w:val="28"/>
+          <w:szCs w:val="28"/>
+          <w:lang w:val="uk-UA"/>
+        </w:rPr>
+        <w:t>Drop</w:t>
       </w:r>
       <w:proofErr w:type="spellEnd"/>
       <w:r>
         <w:rPr>
           <w:rFonts w:ascii="Google Sans" w:hAnsi="Google Sans"/>
-          <w:b/>
-          <w:bCs/>
-          <w:sz w:val="28"/>
-          <w:szCs w:val="28"/>
-          <w:lang w:val="uk-UA"/>
-        </w:rPr>
-        <w:t xml:space="preserve"> </w:t>
+          <w:sz w:val="28"/>
+          <w:szCs w:val="28"/>
+          <w:lang w:val="uk-UA"/>
+        </w:rPr>
+        <w:t>.</w:t>
+      </w:r>
+    </w:p>
+    <w:p>
+      <w:pPr>
+        <w:ind w:left="720" w:right="284"/>
+        <w:rPr>
+          <w:rFonts w:ascii="Google Sans" w:hAnsi="Google Sans"/>
+          <w:sz w:val="28"/>
+          <w:szCs w:val="28"/>
+          <w:lang w:val="uk-UA"/>
+        </w:rPr>
+      </w:pPr>
+      <w:r>
+        <w:rPr>
+          <w:rFonts w:ascii="Google Sans" w:hAnsi="Google Sans"/>
+          <w:b/>
+          <w:bCs/>
+          <w:sz w:val="28"/>
+          <w:szCs w:val="28"/>
+          <w:lang w:val="uk-UA"/>
+        </w:rPr>
+        <w:t>Тригер DML</w:t>
+      </w:r>
+      <w:r>
+        <w:rPr>
+          <w:rFonts w:ascii="Google Sans" w:hAnsi="Google Sans"/>
+          <w:sz w:val="28"/>
+          <w:szCs w:val="28"/>
+          <w:lang w:val="uk-UA"/>
+        </w:rPr>
+        <w:t xml:space="preserve"> – спрацьовує у відповідь на події команди DML, що починаються з команд </w:t>
       </w:r>
       <w:proofErr w:type="spellStart"/>
       <w:r>
         <w:rPr>
           <w:rFonts w:ascii="Google Sans" w:hAnsi="Google Sans"/>
-          <w:b/>
-          <w:bCs/>
-          <w:sz w:val="28"/>
-          <w:szCs w:val="28"/>
-          <w:lang w:val="uk-UA"/>
-        </w:rPr>
-        <w:t>Index</w:t>
+          <w:sz w:val="28"/>
+          <w:szCs w:val="28"/>
+          <w:lang w:val="uk-UA"/>
+        </w:rPr>
+        <w:t>Delete</w:t>
       </w:r>
       <w:proofErr w:type="spellEnd"/>
       <w:r>
         <w:rPr>
           <w:rFonts w:ascii="Google Sans" w:hAnsi="Google Sans"/>
-          <w:b/>
-          <w:bCs/>
-          <w:sz w:val="28"/>
-          <w:szCs w:val="28"/>
-          <w:lang w:val="uk-UA"/>
-        </w:rPr>
-        <w:t>)</w:t>
-      </w:r>
-      <w:r>
-        <w:rPr>
-          <w:rFonts w:ascii="Google Sans" w:hAnsi="Google Sans"/>
-          <w:sz w:val="28"/>
-          <w:szCs w:val="28"/>
-          <w:lang w:val="uk-UA"/>
-        </w:rPr>
-        <w:t xml:space="preserve">: не змінює фізичний порядок таблиці та підтримує логічний порядок даних. </w:t>
+          <w:sz w:val="28"/>
+          <w:szCs w:val="28"/>
+          <w:lang w:val="uk-UA"/>
+        </w:rPr>
+        <w:t xml:space="preserve">, </w:t>
       </w:r>
       <w:proofErr w:type="spellStart"/>
       <w:r>
@@ -9984,7 +11017,7 @@
           <w:szCs w:val="28"/>
           <w:lang w:val="uk-UA"/>
         </w:rPr>
-        <w:t>Каждая</w:t>
+        <w:t>Insert</w:t>
       </w:r>
       <w:proofErr w:type="spellEnd"/>
       <w:r>
@@ -9994,7 +11027,7 @@
           <w:szCs w:val="28"/>
           <w:lang w:val="uk-UA"/>
         </w:rPr>
-        <w:t xml:space="preserve"> таблиця може мати багато </w:t>
+        <w:t xml:space="preserve">, </w:t>
       </w:r>
       <w:proofErr w:type="spellStart"/>
       <w:r>
@@ -10004,7 +11037,7 @@
           <w:szCs w:val="28"/>
           <w:lang w:val="uk-UA"/>
         </w:rPr>
-        <w:t>некластеризованих</w:t>
+        <w:t>Update</w:t>
       </w:r>
       <w:proofErr w:type="spellEnd"/>
       <w:r>
@@ -10014,54 +11047,56 @@
           <w:szCs w:val="28"/>
           <w:lang w:val="uk-UA"/>
         </w:rPr>
-        <w:t xml:space="preserve"> індексів.</w:t>
-      </w:r>
-    </w:p>
-    <w:p>
-      <w:pPr>
-        <w:ind w:right="284"/>
-        <w:rPr>
-          <w:rFonts w:ascii="Google Sans" w:hAnsi="Google Sans"/>
-          <w:sz w:val="28"/>
-          <w:szCs w:val="28"/>
-          <w:lang w:val="uk-UA"/>
-        </w:rPr>
-      </w:pPr>
-    </w:p>
-    <w:p>
-      <w:pPr>
-        <w:ind w:right="284"/>
-        <w:rPr>
-          <w:rFonts w:ascii="Google Sans" w:hAnsi="Google Sans"/>
-          <w:sz w:val="28"/>
-          <w:szCs w:val="28"/>
-          <w:lang w:val="uk-UA"/>
-        </w:rPr>
-      </w:pPr>
-    </w:p>
-    <w:p>
-      <w:pPr>
-        <w:ind w:right="284"/>
-        <w:rPr>
-          <w:rFonts w:ascii="Google Sans" w:hAnsi="Google Sans"/>
-          <w:b/>
-          <w:bCs/>
-          <w:sz w:val="28"/>
-          <w:szCs w:val="28"/>
-          <w:lang w:val="uk-UA"/>
-        </w:rPr>
-      </w:pPr>
-      <w:r>
-        <w:rPr>
-          <w:rFonts w:ascii="Google Sans" w:hAnsi="Google Sans"/>
-          <w:b/>
-          <w:bCs/>
-          <w:sz w:val="28"/>
-          <w:szCs w:val="28"/>
-          <w:lang w:val="uk-UA"/>
-        </w:rPr>
-        <w:t xml:space="preserve">Питання 21. У чому </w:t>
-      </w:r>
+        <w:t>.</w:t>
+      </w:r>
+    </w:p>
+    <w:p>
+      <w:pPr>
+        <w:ind w:right="284"/>
+        <w:rPr>
+          <w:rFonts w:ascii="Google Sans" w:hAnsi="Google Sans"/>
+          <w:b/>
+          <w:bCs/>
+          <w:sz w:val="28"/>
+          <w:szCs w:val="28"/>
+          <w:lang w:val="uk-UA"/>
+        </w:rPr>
+      </w:pPr>
+    </w:p>
+    <w:p>
+      <w:pPr>
+        <w:ind w:right="284"/>
+        <w:rPr>
+          <w:rFonts w:ascii="Google Sans" w:hAnsi="Google Sans"/>
+          <w:b/>
+          <w:bCs/>
+          <w:sz w:val="28"/>
+          <w:szCs w:val="28"/>
+          <w:lang w:val="uk-UA"/>
+        </w:rPr>
+      </w:pPr>
+      <w:r>
+        <w:rPr>
+          <w:rFonts w:ascii="Google Sans" w:hAnsi="Google Sans"/>
+          <w:b/>
+          <w:bCs/>
+          <w:sz w:val="28"/>
+          <w:szCs w:val="28"/>
+          <w:lang w:val="uk-UA"/>
+        </w:rPr>
+        <w:t>ВИДИ ІНДЕКСІВ</w:t>
+      </w:r>
+    </w:p>
+    <w:p>
+      <w:pPr>
+        <w:ind w:right="284"/>
+        <w:rPr>
+          <w:rFonts w:ascii="Google Sans" w:hAnsi="Google Sans"/>
+          <w:sz w:val="28"/>
+          <w:szCs w:val="28"/>
+          <w:lang w:val="uk-UA"/>
+        </w:rPr>
+      </w:pPr>
       <w:proofErr w:type="spellStart"/>
       <w:r>
         <w:rPr>
@@ -10072,60 +11107,40 @@
           <w:szCs w:val="28"/>
           <w:lang w:val="uk-UA"/>
         </w:rPr>
-        <w:t>розниця</w:t>
+        <w:t>К</w:t>
+      </w:r>
+      <w:r>
+        <w:rPr>
+          <w:rFonts w:ascii="Google Sans" w:hAnsi="Google Sans"/>
+          <w:b/>
+          <w:bCs/>
+          <w:sz w:val="28"/>
+          <w:szCs w:val="28"/>
+          <w:lang w:val="uk-UA"/>
+        </w:rPr>
+        <w:t>ластеризований</w:t>
       </w:r>
       <w:proofErr w:type="spellEnd"/>
       <w:r>
         <w:rPr>
           <w:rFonts w:ascii="Google Sans" w:hAnsi="Google Sans"/>
-          <w:b/>
-          <w:bCs/>
-          <w:sz w:val="28"/>
-          <w:szCs w:val="28"/>
-          <w:lang w:val="uk-UA"/>
-        </w:rPr>
-        <w:t xml:space="preserve"> між командами DROP і TRUNCATE?</w:t>
-      </w:r>
-    </w:p>
-    <w:p>
-      <w:pPr>
-        <w:ind w:right="284"/>
-        <w:rPr>
-          <w:rFonts w:ascii="Google Sans" w:hAnsi="Google Sans"/>
-          <w:sz w:val="16"/>
-          <w:szCs w:val="16"/>
-          <w:lang w:val="uk-UA"/>
-        </w:rPr>
-      </w:pPr>
-    </w:p>
-    <w:p>
-      <w:pPr>
-        <w:ind w:right="284"/>
-        <w:rPr>
-          <w:rFonts w:ascii="Google Sans" w:hAnsi="Google Sans"/>
-          <w:sz w:val="28"/>
-          <w:szCs w:val="28"/>
-          <w:lang w:val="uk-UA"/>
-        </w:rPr>
-      </w:pPr>
-      <w:r>
-        <w:rPr>
-          <w:rFonts w:ascii="Google Sans" w:hAnsi="Google Sans"/>
-          <w:sz w:val="28"/>
-          <w:szCs w:val="28"/>
-          <w:lang w:val="uk-UA"/>
-        </w:rPr>
-        <w:t xml:space="preserve">Команда DROP видаляє саму таблицю, і не можна виконувати команди </w:t>
+          <w:sz w:val="28"/>
+          <w:szCs w:val="28"/>
+          <w:lang w:val="uk-UA"/>
+        </w:rPr>
+        <w:t xml:space="preserve"> індекс зберігає реальні дані, не можна створити більше одного </w:t>
       </w:r>
       <w:proofErr w:type="spellStart"/>
       <w:r>
         <w:rPr>
           <w:rFonts w:ascii="Google Sans" w:hAnsi="Google Sans"/>
-          <w:sz w:val="28"/>
-          <w:szCs w:val="28"/>
-          <w:lang w:val="uk-UA"/>
-        </w:rPr>
-        <w:t>Rollback</w:t>
+          <w:b/>
+          <w:bCs/>
+          <w:sz w:val="28"/>
+          <w:szCs w:val="28"/>
+          <w:lang w:val="uk-UA"/>
+        </w:rPr>
+        <w:t>кластеризованого</w:t>
       </w:r>
       <w:proofErr w:type="spellEnd"/>
       <w:r>
@@ -10135,133 +11150,189 @@
           <w:szCs w:val="28"/>
           <w:lang w:val="uk-UA"/>
         </w:rPr>
-        <w:t xml:space="preserve">, тоді як команда TRUNCATE видаляє всі рядки з таблиці (прим. переклад: в SQL Server </w:t>
+        <w:t xml:space="preserve"> індексу у таблиці. </w:t>
+      </w:r>
+    </w:p>
+    <w:p>
+      <w:pPr>
+        <w:ind w:right="284"/>
+        <w:rPr>
+          <w:rFonts w:ascii="Google Sans" w:hAnsi="Google Sans"/>
+          <w:sz w:val="28"/>
+          <w:szCs w:val="28"/>
+          <w:lang w:val="uk-UA"/>
+        </w:rPr>
+      </w:pPr>
+      <w:r>
+        <w:rPr>
+          <w:rFonts w:ascii="Google Sans" w:hAnsi="Google Sans"/>
+          <w:b/>
+          <w:bCs/>
+          <w:sz w:val="28"/>
+          <w:szCs w:val="28"/>
+          <w:lang w:val="uk-UA"/>
+        </w:rPr>
+        <w:t>Некластеризований</w:t>
+      </w:r>
+      <w:r>
+        <w:rPr>
+          <w:rFonts w:ascii="Google Sans" w:hAnsi="Google Sans"/>
+          <w:sz w:val="28"/>
+          <w:szCs w:val="28"/>
+          <w:lang w:val="uk-UA"/>
+        </w:rPr>
+        <w:t xml:space="preserve"> індекс не містить реальних даних таблиці у вузлах-листках. Вузли-листя містять один із двох типів інформації про місцезнаходження рядків даних.</w:t>
+      </w:r>
+    </w:p>
+    <w:p>
+      <w:pPr>
+        <w:ind w:right="284"/>
+        <w:rPr>
+          <w:rFonts w:ascii="Google Sans" w:hAnsi="Google Sans"/>
+          <w:sz w:val="28"/>
+          <w:szCs w:val="28"/>
+          <w:lang w:val="uk-UA"/>
+        </w:rPr>
+      </w:pPr>
+    </w:p>
+    <w:p>
+      <w:pPr>
+        <w:ind w:right="284"/>
+        <w:rPr>
+          <w:rFonts w:ascii="Google Sans" w:hAnsi="Google Sans"/>
+          <w:b/>
+          <w:bCs/>
+          <w:sz w:val="28"/>
+          <w:szCs w:val="28"/>
+          <w:lang w:val="uk-UA"/>
+        </w:rPr>
+      </w:pPr>
+      <w:r>
+        <w:rPr>
+          <w:rFonts w:ascii="Google Sans" w:hAnsi="Google Sans"/>
+          <w:b/>
+          <w:bCs/>
+          <w:sz w:val="28"/>
+          <w:szCs w:val="28"/>
+          <w:lang w:val="uk-UA"/>
+        </w:rPr>
+        <w:t xml:space="preserve">32. Питання: Що таке </w:t>
       </w:r>
       <w:proofErr w:type="spellStart"/>
       <w:r>
         <w:rPr>
           <w:rFonts w:ascii="Google Sans" w:hAnsi="Google Sans"/>
-          <w:sz w:val="28"/>
-          <w:szCs w:val="28"/>
-          <w:lang w:val="uk-UA"/>
-        </w:rPr>
-        <w:t>Rollback</w:t>
+          <w:b/>
+          <w:bCs/>
+          <w:sz w:val="28"/>
+          <w:szCs w:val="28"/>
+          <w:lang w:val="uk-UA"/>
+        </w:rPr>
+        <w:t>денормалізація</w:t>
       </w:r>
       <w:proofErr w:type="spellEnd"/>
       <w:r>
         <w:rPr>
           <w:rFonts w:ascii="Google Sans" w:hAnsi="Google Sans"/>
-          <w:sz w:val="28"/>
-          <w:szCs w:val="28"/>
-          <w:lang w:val="uk-UA"/>
-        </w:rPr>
-        <w:t xml:space="preserve"> нормально працює і відкатує DROP).</w:t>
-      </w:r>
-    </w:p>
-    <w:p>
-      <w:pPr>
-        <w:ind w:right="284"/>
-        <w:rPr>
-          <w:rFonts w:ascii="Google Sans" w:hAnsi="Google Sans"/>
-          <w:sz w:val="28"/>
-          <w:szCs w:val="28"/>
-          <w:lang w:val="uk-UA"/>
-        </w:rPr>
-      </w:pPr>
-    </w:p>
-    <w:p>
-      <w:pPr>
-        <w:ind w:right="284"/>
-        <w:rPr>
-          <w:rFonts w:ascii="Google Sans" w:hAnsi="Google Sans"/>
-          <w:sz w:val="28"/>
-          <w:szCs w:val="28"/>
-          <w:lang w:val="uk-UA"/>
-        </w:rPr>
-      </w:pPr>
-    </w:p>
-    <w:p>
-      <w:pPr>
-        <w:ind w:right="284"/>
-        <w:rPr>
-          <w:rFonts w:ascii="Google Sans" w:hAnsi="Google Sans"/>
-          <w:b/>
-          <w:bCs/>
-          <w:sz w:val="28"/>
-          <w:szCs w:val="28"/>
-          <w:lang w:val="uk-UA"/>
-        </w:rPr>
-      </w:pPr>
+          <w:b/>
+          <w:bCs/>
+          <w:sz w:val="28"/>
+          <w:szCs w:val="28"/>
+          <w:lang w:val="uk-UA"/>
+        </w:rPr>
+        <w:t xml:space="preserve"> у базах даних?</w:t>
+      </w:r>
+    </w:p>
+    <w:p>
+      <w:pPr>
+        <w:ind w:right="284"/>
+        <w:rPr>
+          <w:rFonts w:ascii="Google Sans" w:hAnsi="Google Sans"/>
+          <w:sz w:val="28"/>
+          <w:szCs w:val="28"/>
+          <w:lang w:val="uk-UA"/>
+        </w:rPr>
+      </w:pPr>
+      <w:r>
+        <w:rPr>
+          <w:rFonts w:ascii="Google Sans" w:hAnsi="Google Sans"/>
+          <w:sz w:val="28"/>
+          <w:szCs w:val="28"/>
+          <w:lang w:val="uk-UA"/>
+        </w:rPr>
+        <w:t>Відповідь: Денормалізація - це процес навмисного запровадження надлишкових даних у таблиці бази даних для оптимізації продуктивності. У цьому процесі покращення продуктивності читання замінюється деяким погіршенням продуктивності запису.</w:t>
+      </w:r>
+    </w:p>
+    <w:p>
+      <w:pPr>
+        <w:ind w:right="284"/>
+        <w:rPr>
+          <w:rFonts w:ascii="Google Sans" w:hAnsi="Google Sans"/>
+          <w:sz w:val="28"/>
+          <w:szCs w:val="28"/>
+          <w:lang w:val="uk-UA"/>
+        </w:rPr>
+      </w:pPr>
+    </w:p>
+    <w:p>
+      <w:pPr>
+        <w:ind w:right="284"/>
+        <w:rPr>
+          <w:rFonts w:ascii="Google Sans" w:hAnsi="Google Sans"/>
+          <w:sz w:val="28"/>
+          <w:szCs w:val="28"/>
+          <w:lang w:val="uk-UA"/>
+        </w:rPr>
+      </w:pPr>
+      <w:r>
+        <w:rPr>
+          <w:rFonts w:ascii="Google Sans" w:hAnsi="Google Sans"/>
+          <w:sz w:val="28"/>
+          <w:szCs w:val="28"/>
+          <w:lang w:val="uk-UA"/>
+        </w:rPr>
+        <w:t xml:space="preserve">PS – Слід зазначити, що ненормалізовані та </w:t>
+      </w:r>
       <w:proofErr w:type="spellStart"/>
       <w:r>
         <w:rPr>
           <w:rFonts w:ascii="Google Sans" w:hAnsi="Google Sans"/>
-          <w:b/>
-          <w:bCs/>
-          <w:sz w:val="28"/>
-          <w:szCs w:val="28"/>
-          <w:lang w:val="uk-UA"/>
-        </w:rPr>
-        <w:t>Вопрос</w:t>
+          <w:sz w:val="28"/>
+          <w:szCs w:val="28"/>
+          <w:lang w:val="uk-UA"/>
+        </w:rPr>
+        <w:t>денормалізовані</w:t>
       </w:r>
       <w:proofErr w:type="spellEnd"/>
       <w:r>
         <w:rPr>
           <w:rFonts w:ascii="Google Sans" w:hAnsi="Google Sans"/>
-          <w:b/>
-          <w:bCs/>
-          <w:sz w:val="28"/>
-          <w:szCs w:val="28"/>
-          <w:lang w:val="uk-UA"/>
-        </w:rPr>
-        <w:t xml:space="preserve"> 27. У чому </w:t>
+          <w:sz w:val="28"/>
+          <w:szCs w:val="28"/>
+          <w:lang w:val="uk-UA"/>
+        </w:rPr>
+        <w:t xml:space="preserve"> бази даних – це зовсім різні поняття. Ненормалізована база даних - це база даних, яка була нормалізована. З іншого боку, </w:t>
       </w:r>
       <w:proofErr w:type="spellStart"/>
       <w:r>
         <w:rPr>
           <w:rFonts w:ascii="Google Sans" w:hAnsi="Google Sans"/>
-          <w:b/>
-          <w:bCs/>
-          <w:sz w:val="28"/>
-          <w:szCs w:val="28"/>
-          <w:lang w:val="uk-UA"/>
-        </w:rPr>
-        <w:t>розниця</w:t>
+          <w:sz w:val="28"/>
+          <w:szCs w:val="28"/>
+          <w:lang w:val="uk-UA"/>
+        </w:rPr>
+        <w:t>денормалізована</w:t>
       </w:r>
       <w:proofErr w:type="spellEnd"/>
       <w:r>
         <w:rPr>
           <w:rFonts w:ascii="Google Sans" w:hAnsi="Google Sans"/>
-          <w:b/>
-          <w:bCs/>
-          <w:sz w:val="28"/>
-          <w:szCs w:val="28"/>
-          <w:lang w:val="uk-UA"/>
-        </w:rPr>
-        <w:t xml:space="preserve"> між перехресним (перехресним) і природним (природним з'єднанням) з'єднанням?</w:t>
-      </w:r>
-    </w:p>
-    <w:p>
-      <w:pPr>
-        <w:ind w:right="284"/>
-        <w:rPr>
-          <w:rFonts w:ascii="Google Sans" w:hAnsi="Google Sans"/>
-          <w:sz w:val="16"/>
-          <w:szCs w:val="16"/>
-          <w:lang w:val="uk-UA"/>
-        </w:rPr>
-      </w:pPr>
-    </w:p>
-    <w:p>
-      <w:pPr>
-        <w:ind w:right="284"/>
-        <w:rPr>
-          <w:rFonts w:ascii="Google Sans" w:hAnsi="Google Sans"/>
-          <w:sz w:val="28"/>
-          <w:szCs w:val="28"/>
-          <w:lang w:val="uk-UA"/>
-        </w:rPr>
-      </w:pPr>
+          <w:sz w:val="28"/>
+          <w:szCs w:val="28"/>
+          <w:lang w:val="uk-UA"/>
+        </w:rPr>
+        <w:t xml:space="preserve"> база даних - база даних, яка спочатку нормалізується, та був </w:t>
+      </w:r>
       <w:proofErr w:type="spellStart"/>
       <w:r>
         <w:rPr>
@@ -10270,25 +11341,7 @@
           <w:szCs w:val="28"/>
           <w:lang w:val="uk-UA"/>
         </w:rPr>
-        <w:t>Пере</w:t>
-      </w:r>
-      <w:r>
-        <w:rPr>
-          <w:rFonts w:ascii="Google Sans" w:hAnsi="Google Sans"/>
-          <w:sz w:val="28"/>
-          <w:szCs w:val="28"/>
-          <w:lang w:val="uk-UA"/>
-        </w:rPr>
-        <w:t>х</w:t>
-      </w:r>
-      <w:r>
-        <w:rPr>
-          <w:rFonts w:ascii="Google Sans" w:hAnsi="Google Sans"/>
-          <w:sz w:val="28"/>
-          <w:szCs w:val="28"/>
-          <w:lang w:val="uk-UA"/>
-        </w:rPr>
-        <w:t>рестне</w:t>
+        <w:t>денормалізується</w:t>
       </w:r>
       <w:proofErr w:type="spellEnd"/>
       <w:r>
@@ -10298,47 +11351,7 @@
           <w:szCs w:val="28"/>
           <w:lang w:val="uk-UA"/>
         </w:rPr>
-        <w:t xml:space="preserve"> з'єднання створює </w:t>
-      </w:r>
-      <w:proofErr w:type="spellStart"/>
-      <w:r>
-        <w:rPr>
-          <w:rFonts w:ascii="Google Sans" w:hAnsi="Google Sans"/>
-          <w:sz w:val="28"/>
-          <w:szCs w:val="28"/>
-          <w:lang w:val="uk-UA"/>
-        </w:rPr>
-        <w:t>перекрестне</w:t>
-      </w:r>
-      <w:proofErr w:type="spellEnd"/>
-      <w:r>
-        <w:rPr>
-          <w:rFonts w:ascii="Google Sans" w:hAnsi="Google Sans"/>
-          <w:sz w:val="28"/>
-          <w:szCs w:val="28"/>
-          <w:lang w:val="uk-UA"/>
-        </w:rPr>
-        <w:t xml:space="preserve"> або декартове твори двох таблиць, тоді як природне з'єднання засновано на всіх </w:t>
-      </w:r>
-      <w:proofErr w:type="spellStart"/>
-      <w:r>
-        <w:rPr>
-          <w:rFonts w:ascii="Google Sans" w:hAnsi="Google Sans"/>
-          <w:sz w:val="28"/>
-          <w:szCs w:val="28"/>
-          <w:lang w:val="uk-UA"/>
-        </w:rPr>
-        <w:t>столбцях</w:t>
-      </w:r>
-      <w:proofErr w:type="spellEnd"/>
-      <w:r>
-        <w:rPr>
-          <w:rFonts w:ascii="Google Sans" w:hAnsi="Google Sans"/>
-          <w:sz w:val="28"/>
-          <w:szCs w:val="28"/>
-          <w:lang w:val="uk-UA"/>
-        </w:rPr>
-        <w:t>, які мають одне ім'я та типи даних в інших таблицях.</w:t>
+        <w:t>.</w:t>
       </w:r>
     </w:p>
     <w:sectPr>

</xml_diff>

<commit_message>
INTERSECT and EXCEPT added description
</commit_message>
<xml_diff>
--- a/DB theory.docx
+++ b/DB theory.docx
@@ -182,9 +182,35 @@
           <w:b/>
           <w:bCs/>
           <w:color w:val="000000" w:themeColor="text1"/>
-          <w:lang w:val="uk-UA"/>
-        </w:rPr>
-      </w:pPr>
+          <w:sz w:val="28"/>
+          <w:szCs w:val="28"/>
+          <w:lang w:val="en-US"/>
+        </w:rPr>
+      </w:pPr>
+      <w:r>
+        <w:rPr>
+          <w:rFonts w:ascii="Google Sans" w:hAnsi="Google Sans"/>
+          <w:b/>
+          <w:bCs/>
+          <w:color w:val="000000" w:themeColor="text1"/>
+          <w:sz w:val="28"/>
+          <w:szCs w:val="28"/>
+          <w:lang w:val="uk-UA"/>
+        </w:rPr>
+        <w:t>&lt;&gt;</w:t>
+      </w:r>
+      <w:r>
+        <w:rPr>
+          <w:rFonts w:ascii="Google Sans" w:hAnsi="Google Sans"/>
+          <w:b/>
+          <w:bCs/>
+          <w:color w:val="000000" w:themeColor="text1"/>
+          <w:sz w:val="28"/>
+          <w:szCs w:val="28"/>
+          <w:lang w:val="en-US"/>
+        </w:rPr>
+        <w:t xml:space="preserve">  the same as  !=</w:t>
+      </w:r>
     </w:p>
     <w:p>
       <w:pPr>
@@ -5567,6 +5593,7 @@
         </w:rPr>
         <w:t xml:space="preserve"> Autoincrement = </w:t>
       </w:r>
+      <w:proofErr w:type="gramStart"/>
       <w:r>
         <w:rPr>
           <w:rStyle w:val="sqlkeywordcolor"/>
@@ -5588,6 +5615,7 @@
         </w:rPr>
         <w:t>(</w:t>
       </w:r>
+      <w:proofErr w:type="gramEnd"/>
       <w:r>
         <w:rPr>
           <w:rStyle w:val="sqlnumbercolor"/>
@@ -7136,16 +7164,29 @@
           <w:lang w:val="en-US"/>
         </w:rPr>
       </w:pPr>
-      <w:r>
-        <w:rPr>
-          <w:rFonts w:ascii="Google Sans" w:hAnsi="Google Sans"/>
-          <w:b/>
-          <w:bCs/>
-          <w:sz w:val="28"/>
-          <w:szCs w:val="28"/>
-          <w:lang w:val="en-US"/>
-        </w:rPr>
-        <w:t>CHAR(size)</w:t>
+      <w:proofErr w:type="gramStart"/>
+      <w:r>
+        <w:rPr>
+          <w:rFonts w:ascii="Google Sans" w:hAnsi="Google Sans"/>
+          <w:b/>
+          <w:bCs/>
+          <w:sz w:val="28"/>
+          <w:szCs w:val="28"/>
+          <w:lang w:val="en-US"/>
+        </w:rPr>
+        <w:t>CHAR(</w:t>
+      </w:r>
+      <w:proofErr w:type="gramEnd"/>
+      <w:r>
+        <w:rPr>
+          <w:rFonts w:ascii="Google Sans" w:hAnsi="Google Sans"/>
+          <w:b/>
+          <w:bCs/>
+          <w:sz w:val="28"/>
+          <w:szCs w:val="28"/>
+          <w:lang w:val="en-US"/>
+        </w:rPr>
+        <w:t>size)</w:t>
       </w:r>
       <w:r>
         <w:rPr>
@@ -7181,16 +7222,29 @@
           <w:lang w:val="en-US"/>
         </w:rPr>
       </w:pPr>
-      <w:r>
-        <w:rPr>
-          <w:rFonts w:ascii="Google Sans" w:hAnsi="Google Sans"/>
-          <w:b/>
-          <w:bCs/>
-          <w:sz w:val="28"/>
-          <w:szCs w:val="28"/>
-          <w:lang w:val="en-US"/>
-        </w:rPr>
-        <w:t>VARCHAR(size)</w:t>
+      <w:proofErr w:type="gramStart"/>
+      <w:r>
+        <w:rPr>
+          <w:rFonts w:ascii="Google Sans" w:hAnsi="Google Sans"/>
+          <w:b/>
+          <w:bCs/>
+          <w:sz w:val="28"/>
+          <w:szCs w:val="28"/>
+          <w:lang w:val="en-US"/>
+        </w:rPr>
+        <w:t>VARCHAR(</w:t>
+      </w:r>
+      <w:proofErr w:type="gramEnd"/>
+      <w:r>
+        <w:rPr>
+          <w:rFonts w:ascii="Google Sans" w:hAnsi="Google Sans"/>
+          <w:b/>
+          <w:bCs/>
+          <w:sz w:val="28"/>
+          <w:szCs w:val="28"/>
+          <w:lang w:val="en-US"/>
+        </w:rPr>
+        <w:t>size)</w:t>
       </w:r>
       <w:r>
         <w:rPr>
@@ -8419,6 +8473,7 @@
           <w:lang w:val="en-US"/>
         </w:rPr>
       </w:pPr>
+      <w:proofErr w:type="gramStart"/>
       <w:r>
         <w:rPr>
           <w:rFonts w:ascii="Google Sans" w:hAnsi="Google Sans"/>
@@ -8429,6 +8484,7 @@
         <w:lastRenderedPageBreak/>
         <w:t>Joins :</w:t>
       </w:r>
+      <w:proofErr w:type="gramEnd"/>
     </w:p>
     <w:p>
       <w:pPr>
@@ -8811,16 +8867,29 @@
           <w:lang w:val="en-US"/>
         </w:rPr>
       </w:pPr>
-      <w:r>
-        <w:rPr>
-          <w:rFonts w:ascii="Google Sans" w:hAnsi="Google Sans"/>
-          <w:b/>
-          <w:bCs/>
-          <w:sz w:val="28"/>
-          <w:szCs w:val="28"/>
-          <w:lang w:val="en-US"/>
-        </w:rPr>
-        <w:t>DELETE  &amp;&amp;  TRUNCATE</w:t>
+      <w:proofErr w:type="gramStart"/>
+      <w:r>
+        <w:rPr>
+          <w:rFonts w:ascii="Google Sans" w:hAnsi="Google Sans"/>
+          <w:b/>
+          <w:bCs/>
+          <w:sz w:val="28"/>
+          <w:szCs w:val="28"/>
+          <w:lang w:val="en-US"/>
+        </w:rPr>
+        <w:t>DELETE  &amp;</w:t>
+      </w:r>
+      <w:proofErr w:type="gramEnd"/>
+      <w:r>
+        <w:rPr>
+          <w:rFonts w:ascii="Google Sans" w:hAnsi="Google Sans"/>
+          <w:b/>
+          <w:bCs/>
+          <w:sz w:val="28"/>
+          <w:szCs w:val="28"/>
+          <w:lang w:val="en-US"/>
+        </w:rPr>
+        <w:t>&amp;  TRUNCATE</w:t>
       </w:r>
     </w:p>
     <w:p>
@@ -9941,16 +10010,7 @@
           <w:szCs w:val="28"/>
           <w:lang w:val="uk-UA"/>
         </w:rPr>
-        <w:t>ит</w:t>
-      </w:r>
-      <w:r>
-        <w:rPr>
-          <w:rFonts w:ascii="Google Sans" w:hAnsi="Google Sans"/>
-          <w:sz w:val="28"/>
-          <w:szCs w:val="28"/>
-          <w:lang w:val="uk-UA"/>
-        </w:rPr>
-        <w:t>и</w:t>
+        <w:t>ити</w:t>
       </w:r>
       <w:proofErr w:type="spellEnd"/>
       <w:r>
@@ -10057,40 +10117,7 @@
           <w:szCs w:val="28"/>
           <w:lang w:val="uk-UA"/>
         </w:rPr>
-        <w:t>Одностр</w:t>
-      </w:r>
-      <w:r>
-        <w:rPr>
-          <w:rFonts w:ascii="Google Sans" w:hAnsi="Google Sans"/>
-          <w:b/>
-          <w:bCs/>
-          <w:sz w:val="28"/>
-          <w:szCs w:val="28"/>
-          <w:lang w:val="uk-UA"/>
-        </w:rPr>
-        <w:t>і</w:t>
-      </w:r>
-      <w:r>
-        <w:rPr>
-          <w:rFonts w:ascii="Google Sans" w:hAnsi="Google Sans"/>
-          <w:b/>
-          <w:bCs/>
-          <w:sz w:val="28"/>
-          <w:szCs w:val="28"/>
-          <w:lang w:val="uk-UA"/>
-        </w:rPr>
-        <w:t>ч</w:t>
-      </w:r>
-      <w:r>
-        <w:rPr>
-          <w:rFonts w:ascii="Google Sans" w:hAnsi="Google Sans"/>
-          <w:b/>
-          <w:bCs/>
-          <w:sz w:val="28"/>
-          <w:szCs w:val="28"/>
-          <w:lang w:val="uk-UA"/>
-        </w:rPr>
-        <w:t>ковий</w:t>
+        <w:t>Однострічковий</w:t>
       </w:r>
       <w:proofErr w:type="spellEnd"/>
       <w:r>
@@ -10102,40 +10129,7 @@
           <w:szCs w:val="28"/>
           <w:lang w:val="uk-UA"/>
         </w:rPr>
-        <w:t xml:space="preserve"> п</w:t>
-      </w:r>
-      <w:r>
-        <w:rPr>
-          <w:rFonts w:ascii="Google Sans" w:hAnsi="Google Sans"/>
-          <w:b/>
-          <w:bCs/>
-          <w:sz w:val="28"/>
-          <w:szCs w:val="28"/>
-          <w:lang w:val="uk-UA"/>
-        </w:rPr>
-        <w:t>і</w:t>
-      </w:r>
-      <w:r>
-        <w:rPr>
-          <w:rFonts w:ascii="Google Sans" w:hAnsi="Google Sans"/>
-          <w:b/>
-          <w:bCs/>
-          <w:sz w:val="28"/>
-          <w:szCs w:val="28"/>
-          <w:lang w:val="uk-UA"/>
-        </w:rPr>
-        <w:t>дзап</w:t>
-      </w:r>
-      <w:r>
-        <w:rPr>
-          <w:rFonts w:ascii="Google Sans" w:hAnsi="Google Sans"/>
-          <w:b/>
-          <w:bCs/>
-          <w:sz w:val="28"/>
-          <w:szCs w:val="28"/>
-          <w:lang w:val="uk-UA"/>
-        </w:rPr>
-        <w:t>ит</w:t>
+        <w:t xml:space="preserve"> підзапит</w:t>
       </w:r>
       <w:r>
         <w:rPr>
@@ -10166,40 +10160,7 @@
           <w:szCs w:val="28"/>
           <w:lang w:val="uk-UA"/>
         </w:rPr>
-        <w:t>П</w:t>
-      </w:r>
-      <w:r>
-        <w:rPr>
-          <w:rFonts w:ascii="Google Sans" w:hAnsi="Google Sans"/>
-          <w:b/>
-          <w:bCs/>
-          <w:sz w:val="28"/>
-          <w:szCs w:val="28"/>
-          <w:lang w:val="uk-UA"/>
-        </w:rPr>
-        <w:t xml:space="preserve">ідзапит с </w:t>
-      </w:r>
-      <w:r>
-        <w:rPr>
-          <w:rFonts w:ascii="Google Sans" w:hAnsi="Google Sans"/>
-          <w:b/>
-          <w:bCs/>
-          <w:sz w:val="28"/>
-          <w:szCs w:val="28"/>
-          <w:lang w:val="uk-UA"/>
-        </w:rPr>
-        <w:t>декількома</w:t>
-      </w:r>
-      <w:r>
-        <w:rPr>
-          <w:rFonts w:ascii="Google Sans" w:hAnsi="Google Sans"/>
-          <w:b/>
-          <w:bCs/>
-          <w:sz w:val="28"/>
-          <w:szCs w:val="28"/>
-          <w:lang w:val="uk-UA"/>
-        </w:rPr>
-        <w:t xml:space="preserve"> строками</w:t>
+        <w:t>Підзапит с декількома строками</w:t>
       </w:r>
       <w:r>
         <w:rPr>
@@ -10230,62 +10191,7 @@
           <w:szCs w:val="28"/>
           <w:lang w:val="uk-UA"/>
         </w:rPr>
-        <w:t>П</w:t>
-      </w:r>
-      <w:r>
-        <w:rPr>
-          <w:rFonts w:ascii="Google Sans" w:hAnsi="Google Sans"/>
-          <w:b/>
-          <w:bCs/>
-          <w:sz w:val="28"/>
-          <w:szCs w:val="28"/>
-          <w:lang w:val="uk-UA"/>
-        </w:rPr>
-        <w:t>і</w:t>
-      </w:r>
-      <w:r>
-        <w:rPr>
-          <w:rFonts w:ascii="Google Sans" w:hAnsi="Google Sans"/>
-          <w:b/>
-          <w:bCs/>
-          <w:sz w:val="28"/>
-          <w:szCs w:val="28"/>
-          <w:lang w:val="uk-UA"/>
-        </w:rPr>
-        <w:t>дзап</w:t>
-      </w:r>
-      <w:r>
-        <w:rPr>
-          <w:rFonts w:ascii="Google Sans" w:hAnsi="Google Sans"/>
-          <w:b/>
-          <w:bCs/>
-          <w:sz w:val="28"/>
-          <w:szCs w:val="28"/>
-          <w:lang w:val="uk-UA"/>
-        </w:rPr>
-        <w:t>ит</w:t>
-      </w:r>
-      <w:r>
-        <w:rPr>
-          <w:rFonts w:ascii="Google Sans" w:hAnsi="Google Sans"/>
-          <w:b/>
-          <w:bCs/>
-          <w:sz w:val="28"/>
-          <w:szCs w:val="28"/>
-          <w:lang w:val="uk-UA"/>
-        </w:rPr>
-        <w:t xml:space="preserve"> с декількома </w:t>
-      </w:r>
-      <w:r>
-        <w:rPr>
-          <w:rFonts w:ascii="Google Sans" w:hAnsi="Google Sans"/>
-          <w:b/>
-          <w:bCs/>
-          <w:sz w:val="28"/>
-          <w:szCs w:val="28"/>
-          <w:lang w:val="uk-UA"/>
-        </w:rPr>
-        <w:t>атрибутами</w:t>
+        <w:t>Підзапит с декількома атрибутами</w:t>
       </w:r>
       <w:r>
         <w:rPr>
@@ -11352,6 +11258,1957 @@
           <w:lang w:val="uk-UA"/>
         </w:rPr>
         <w:t>.</w:t>
+      </w:r>
+    </w:p>
+    <w:p>
+      <w:pPr>
+        <w:ind w:right="284"/>
+        <w:rPr>
+          <w:rFonts w:ascii="Google Sans" w:hAnsi="Google Sans"/>
+          <w:sz w:val="28"/>
+          <w:szCs w:val="28"/>
+          <w:lang w:val="uk-UA"/>
+        </w:rPr>
+      </w:pPr>
+    </w:p>
+    <w:p>
+      <w:pPr>
+        <w:ind w:right="284"/>
+        <w:rPr>
+          <w:rFonts w:ascii="Google Sans" w:hAnsi="Google Sans"/>
+          <w:b/>
+          <w:bCs/>
+          <w:sz w:val="28"/>
+          <w:szCs w:val="28"/>
+          <w:lang w:val="en-US"/>
+        </w:rPr>
+      </w:pPr>
+      <w:r>
+        <w:rPr>
+          <w:rFonts w:ascii="Google Sans" w:hAnsi="Google Sans"/>
+          <w:b/>
+          <w:bCs/>
+          <w:sz w:val="28"/>
+          <w:szCs w:val="28"/>
+          <w:lang w:val="en-US"/>
+        </w:rPr>
+        <w:t>NULL</w:t>
+      </w:r>
+    </w:p>
+    <w:p>
+      <w:pPr>
+        <w:ind w:right="284"/>
+        <w:rPr>
+          <w:rFonts w:ascii="Google Sans" w:hAnsi="Google Sans"/>
+          <w:sz w:val="28"/>
+          <w:szCs w:val="28"/>
+          <w:lang w:val="uk-UA"/>
+        </w:rPr>
+      </w:pPr>
+      <w:r>
+        <w:rPr>
+          <w:rFonts w:ascii="Google Sans" w:hAnsi="Google Sans"/>
+          <w:sz w:val="28"/>
+          <w:szCs w:val="28"/>
+          <w:lang w:val="uk-UA"/>
+        </w:rPr>
+        <w:t>в SQL це означає лише те, що ми не знаємо цього значення.</w:t>
+      </w:r>
+      <w:r>
+        <w:rPr>
+          <w:rFonts w:ascii="Google Sans" w:hAnsi="Google Sans"/>
+          <w:sz w:val="28"/>
+          <w:szCs w:val="28"/>
+          <w:lang w:val="en-US"/>
+        </w:rPr>
+        <w:t xml:space="preserve"> </w:t>
+      </w:r>
+      <w:r>
+        <w:rPr>
+          <w:rFonts w:ascii="Google Sans" w:hAnsi="Google Sans"/>
+          <w:sz w:val="28"/>
+          <w:szCs w:val="28"/>
+          <w:lang w:val="uk-UA"/>
+        </w:rPr>
+        <w:t>Б</w:t>
+      </w:r>
+      <w:r>
+        <w:rPr>
+          <w:rFonts w:ascii="Google Sans" w:hAnsi="Google Sans"/>
+          <w:sz w:val="28"/>
+          <w:szCs w:val="28"/>
+          <w:lang w:val="uk-UA"/>
+        </w:rPr>
+        <w:t xml:space="preserve">удь-яке порівняння з NULL повертає </w:t>
+      </w:r>
+      <w:proofErr w:type="spellStart"/>
+      <w:r>
+        <w:rPr>
+          <w:rFonts w:ascii="Google Sans" w:hAnsi="Google Sans"/>
+          <w:sz w:val="28"/>
+          <w:szCs w:val="28"/>
+          <w:lang w:val="uk-UA"/>
+        </w:rPr>
+        <w:t>false</w:t>
+      </w:r>
+      <w:proofErr w:type="spellEnd"/>
+      <w:r>
+        <w:rPr>
+          <w:rFonts w:ascii="Google Sans" w:hAnsi="Google Sans"/>
+          <w:sz w:val="28"/>
+          <w:szCs w:val="28"/>
+          <w:lang w:val="uk-UA"/>
+        </w:rPr>
+        <w:t>.</w:t>
+      </w:r>
+    </w:p>
+    <w:p>
+      <w:pPr>
+        <w:ind w:right="284"/>
+        <w:rPr>
+          <w:rFonts w:ascii="Google Sans" w:hAnsi="Google Sans"/>
+          <w:sz w:val="28"/>
+          <w:szCs w:val="28"/>
+          <w:lang w:val="uk-UA"/>
+        </w:rPr>
+      </w:pPr>
+    </w:p>
+    <w:p>
+      <w:pPr>
+        <w:ind w:right="284"/>
+        <w:rPr>
+          <w:rFonts w:ascii="Google Sans" w:hAnsi="Google Sans"/>
+          <w:b/>
+          <w:bCs/>
+          <w:sz w:val="28"/>
+          <w:szCs w:val="28"/>
+          <w:lang w:val="uk-UA"/>
+        </w:rPr>
+      </w:pPr>
+      <w:r>
+        <w:rPr>
+          <w:rFonts w:ascii="Google Sans" w:hAnsi="Google Sans"/>
+          <w:b/>
+          <w:bCs/>
+          <w:sz w:val="28"/>
+          <w:szCs w:val="28"/>
+          <w:lang w:val="uk-UA"/>
+        </w:rPr>
+        <w:t xml:space="preserve">Яка різниця між TRUNCATE TABLE </w:t>
+      </w:r>
+      <w:proofErr w:type="spellStart"/>
+      <w:r>
+        <w:rPr>
+          <w:rFonts w:ascii="Google Sans" w:hAnsi="Google Sans"/>
+          <w:b/>
+          <w:bCs/>
+          <w:sz w:val="28"/>
+          <w:szCs w:val="28"/>
+          <w:lang w:val="uk-UA"/>
+        </w:rPr>
+        <w:t>table_name</w:t>
+      </w:r>
+      <w:proofErr w:type="spellEnd"/>
+      <w:r>
+        <w:rPr>
+          <w:rFonts w:ascii="Google Sans" w:hAnsi="Google Sans"/>
+          <w:b/>
+          <w:bCs/>
+          <w:sz w:val="28"/>
+          <w:szCs w:val="28"/>
+          <w:lang w:val="uk-UA"/>
+        </w:rPr>
+        <w:t xml:space="preserve"> і DELETE FROM </w:t>
+      </w:r>
+      <w:proofErr w:type="spellStart"/>
+      <w:r>
+        <w:rPr>
+          <w:rFonts w:ascii="Google Sans" w:hAnsi="Google Sans"/>
+          <w:b/>
+          <w:bCs/>
+          <w:sz w:val="28"/>
+          <w:szCs w:val="28"/>
+          <w:lang w:val="uk-UA"/>
+        </w:rPr>
+        <w:t>table_name</w:t>
+      </w:r>
+      <w:proofErr w:type="spellEnd"/>
+      <w:r>
+        <w:rPr>
+          <w:rFonts w:ascii="Google Sans" w:hAnsi="Google Sans"/>
+          <w:b/>
+          <w:bCs/>
+          <w:sz w:val="28"/>
+          <w:szCs w:val="28"/>
+          <w:lang w:val="uk-UA"/>
+        </w:rPr>
+        <w:t>?</w:t>
+      </w:r>
+    </w:p>
+    <w:p>
+      <w:pPr>
+        <w:ind w:left="720" w:right="284"/>
+        <w:rPr>
+          <w:rFonts w:ascii="Google Sans" w:hAnsi="Google Sans"/>
+          <w:sz w:val="28"/>
+          <w:szCs w:val="28"/>
+          <w:lang w:val="uk-UA"/>
+        </w:rPr>
+      </w:pPr>
+      <w:r>
+        <w:rPr>
+          <w:rFonts w:ascii="Google Sans" w:hAnsi="Google Sans"/>
+          <w:sz w:val="28"/>
+          <w:szCs w:val="28"/>
+          <w:lang w:val="uk-UA"/>
+        </w:rPr>
+        <w:t xml:space="preserve">Насправді ці команди викликають видалення всіх рядків із таблиці під назвою </w:t>
+      </w:r>
+      <w:proofErr w:type="spellStart"/>
+      <w:r>
+        <w:rPr>
+          <w:rFonts w:ascii="Google Sans" w:hAnsi="Google Sans"/>
+          <w:sz w:val="28"/>
+          <w:szCs w:val="28"/>
+          <w:lang w:val="uk-UA"/>
+        </w:rPr>
+        <w:t>table_name</w:t>
+      </w:r>
+      <w:proofErr w:type="spellEnd"/>
+      <w:r>
+        <w:rPr>
+          <w:rFonts w:ascii="Google Sans" w:hAnsi="Google Sans"/>
+          <w:sz w:val="28"/>
+          <w:szCs w:val="28"/>
+          <w:lang w:val="uk-UA"/>
+        </w:rPr>
+        <w:t>, але ось відбувається це зовсім інакше:</w:t>
+      </w:r>
+    </w:p>
+    <w:p>
+      <w:pPr>
+        <w:ind w:left="720" w:right="284"/>
+        <w:rPr>
+          <w:rFonts w:ascii="Google Sans" w:hAnsi="Google Sans"/>
+          <w:sz w:val="28"/>
+          <w:szCs w:val="28"/>
+          <w:lang w:val="uk-UA"/>
+        </w:rPr>
+      </w:pPr>
+    </w:p>
+    <w:p>
+      <w:pPr>
+        <w:ind w:left="720" w:right="284"/>
+        <w:rPr>
+          <w:rFonts w:ascii="Google Sans" w:hAnsi="Google Sans"/>
+          <w:sz w:val="28"/>
+          <w:szCs w:val="28"/>
+          <w:lang w:val="uk-UA"/>
+        </w:rPr>
+      </w:pPr>
+      <w:r>
+        <w:rPr>
+          <w:rFonts w:ascii="Google Sans" w:hAnsi="Google Sans"/>
+          <w:sz w:val="28"/>
+          <w:szCs w:val="28"/>
+          <w:lang w:val="uk-UA"/>
+        </w:rPr>
+        <w:lastRenderedPageBreak/>
+        <w:t>При виклику команди TRUNCATE таблиця повністю знімається і створюється знову, тоді як команда DELETE видаляє кожен рядок таблиці окремо. Із-за цього TRUNCATE виробляє значно швидше.</w:t>
+      </w:r>
+    </w:p>
+    <w:p>
+      <w:pPr>
+        <w:ind w:left="720" w:right="284"/>
+        <w:rPr>
+          <w:rFonts w:ascii="Google Sans" w:hAnsi="Google Sans"/>
+          <w:sz w:val="28"/>
+          <w:szCs w:val="28"/>
+          <w:lang w:val="uk-UA"/>
+        </w:rPr>
+      </w:pPr>
+      <w:r>
+        <w:rPr>
+          <w:rFonts w:ascii="Google Sans" w:hAnsi="Google Sans"/>
+          <w:sz w:val="28"/>
+          <w:szCs w:val="28"/>
+          <w:lang w:val="uk-UA"/>
+        </w:rPr>
+        <w:t>Як слідство першого пункту, команда TRUNCATE не викликає обробку тригерів і правильні зміни зовнішніх ключів, тож очищаючи таблицю таким чином, можна не боятися каскадного видалення або даних в інших таблицях.</w:t>
+      </w:r>
+    </w:p>
+    <w:p>
+      <w:pPr>
+        <w:ind w:left="720" w:right="284"/>
+        <w:rPr>
+          <w:rFonts w:ascii="Google Sans" w:hAnsi="Google Sans"/>
+          <w:sz w:val="28"/>
+          <w:szCs w:val="28"/>
+          <w:lang w:val="uk-UA"/>
+        </w:rPr>
+      </w:pPr>
+      <w:r>
+        <w:rPr>
+          <w:rFonts w:ascii="Google Sans" w:hAnsi="Google Sans"/>
+          <w:sz w:val="28"/>
+          <w:szCs w:val="28"/>
+          <w:lang w:val="uk-UA"/>
+        </w:rPr>
+        <w:t>На відміну від команди DELETE</w:t>
+      </w:r>
+      <w:r>
+        <w:rPr>
+          <w:rFonts w:ascii="Google Sans" w:hAnsi="Google Sans"/>
+          <w:sz w:val="28"/>
+          <w:szCs w:val="28"/>
+          <w:lang w:val="en-US"/>
+        </w:rPr>
+        <w:t xml:space="preserve"> -</w:t>
+      </w:r>
+      <w:r>
+        <w:rPr>
+          <w:rFonts w:ascii="Google Sans" w:hAnsi="Google Sans"/>
+          <w:sz w:val="28"/>
+          <w:szCs w:val="28"/>
+          <w:lang w:val="uk-UA"/>
+        </w:rPr>
+        <w:t xml:space="preserve"> TRUNCATE не є </w:t>
+      </w:r>
+      <w:proofErr w:type="spellStart"/>
+      <w:r>
+        <w:rPr>
+          <w:rFonts w:ascii="Google Sans" w:hAnsi="Google Sans"/>
+          <w:sz w:val="28"/>
+          <w:szCs w:val="28"/>
+          <w:lang w:val="uk-UA"/>
+        </w:rPr>
+        <w:t>транзакційною</w:t>
+      </w:r>
+      <w:proofErr w:type="spellEnd"/>
+      <w:r>
+        <w:rPr>
+          <w:rFonts w:ascii="Google Sans" w:hAnsi="Google Sans"/>
+          <w:sz w:val="28"/>
+          <w:szCs w:val="28"/>
+          <w:lang w:val="uk-UA"/>
+        </w:rPr>
+        <w:t xml:space="preserve">. Тобто, якщо в момент її виклику таблиця </w:t>
+      </w:r>
+      <w:proofErr w:type="spellStart"/>
+      <w:r>
+        <w:rPr>
+          <w:rFonts w:ascii="Google Sans" w:hAnsi="Google Sans"/>
+          <w:sz w:val="28"/>
+          <w:szCs w:val="28"/>
+          <w:lang w:val="uk-UA"/>
+        </w:rPr>
+        <w:t>table_name</w:t>
+      </w:r>
+      <w:proofErr w:type="spellEnd"/>
+      <w:r>
+        <w:rPr>
+          <w:rFonts w:ascii="Google Sans" w:hAnsi="Google Sans"/>
+          <w:sz w:val="28"/>
+          <w:szCs w:val="28"/>
+          <w:lang w:val="uk-UA"/>
+        </w:rPr>
+        <w:t xml:space="preserve"> буде заблокована будь-якою транзакцією — може виникнути помилка.</w:t>
+      </w:r>
+    </w:p>
+    <w:p>
+      <w:pPr>
+        <w:ind w:right="284"/>
+        <w:rPr>
+          <w:rFonts w:ascii="Google Sans" w:hAnsi="Google Sans"/>
+          <w:sz w:val="28"/>
+          <w:szCs w:val="28"/>
+          <w:lang w:val="uk-UA"/>
+        </w:rPr>
+      </w:pPr>
+    </w:p>
+    <w:p>
+      <w:pPr>
+        <w:ind w:right="284"/>
+        <w:rPr>
+          <w:rFonts w:ascii="Google Sans" w:hAnsi="Google Sans"/>
+          <w:b/>
+          <w:bCs/>
+          <w:sz w:val="28"/>
+          <w:szCs w:val="28"/>
+          <w:lang w:val="uk-UA"/>
+        </w:rPr>
+      </w:pPr>
+      <w:r>
+        <w:rPr>
+          <w:rFonts w:ascii="Google Sans" w:hAnsi="Google Sans"/>
+          <w:b/>
+          <w:bCs/>
+          <w:sz w:val="28"/>
+          <w:szCs w:val="28"/>
+          <w:lang w:val="uk-UA"/>
+        </w:rPr>
+        <w:t>8. Яка різниця між типами VARCHAR і NVARCHAR?</w:t>
+      </w:r>
+    </w:p>
+    <w:p>
+      <w:pPr>
+        <w:ind w:left="720" w:right="284"/>
+        <w:rPr>
+          <w:rFonts w:ascii="Google Sans" w:hAnsi="Google Sans"/>
+          <w:sz w:val="28"/>
+          <w:szCs w:val="28"/>
+          <w:lang w:val="uk-UA"/>
+        </w:rPr>
+      </w:pPr>
+      <w:r>
+        <w:rPr>
+          <w:rFonts w:ascii="Google Sans" w:hAnsi="Google Sans"/>
+          <w:sz w:val="28"/>
+          <w:szCs w:val="28"/>
+          <w:lang w:val="uk-UA"/>
+        </w:rPr>
+        <w:t xml:space="preserve">Тип NVARCHAR, пожалуй, самий універсальний із </w:t>
+      </w:r>
+      <w:proofErr w:type="spellStart"/>
+      <w:r>
+        <w:rPr>
+          <w:rFonts w:ascii="Google Sans" w:hAnsi="Google Sans"/>
+          <w:sz w:val="28"/>
+          <w:szCs w:val="28"/>
+          <w:lang w:val="uk-UA"/>
+        </w:rPr>
+        <w:t>строчних</w:t>
+      </w:r>
+      <w:proofErr w:type="spellEnd"/>
+      <w:r>
+        <w:rPr>
+          <w:rFonts w:ascii="Google Sans" w:hAnsi="Google Sans"/>
+          <w:sz w:val="28"/>
+          <w:szCs w:val="28"/>
+          <w:lang w:val="uk-UA"/>
+        </w:rPr>
+        <w:t xml:space="preserve"> типів даних у БД. Він дозволяє зберігати рядки змінної довжини у форматі </w:t>
+      </w:r>
+      <w:proofErr w:type="spellStart"/>
+      <w:r>
+        <w:rPr>
+          <w:rFonts w:ascii="Google Sans" w:hAnsi="Google Sans"/>
+          <w:sz w:val="28"/>
+          <w:szCs w:val="28"/>
+          <w:lang w:val="uk-UA"/>
+        </w:rPr>
+        <w:t>Unicode</w:t>
+      </w:r>
+      <w:proofErr w:type="spellEnd"/>
+      <w:r>
+        <w:rPr>
+          <w:rFonts w:ascii="Google Sans" w:hAnsi="Google Sans"/>
+          <w:sz w:val="28"/>
+          <w:szCs w:val="28"/>
+          <w:lang w:val="uk-UA"/>
+        </w:rPr>
+        <w:t xml:space="preserve">. У цьому форматі кожен символ займає 2 </w:t>
+      </w:r>
+      <w:proofErr w:type="spellStart"/>
+      <w:r>
+        <w:rPr>
+          <w:rFonts w:ascii="Google Sans" w:hAnsi="Google Sans"/>
+          <w:sz w:val="28"/>
+          <w:szCs w:val="28"/>
+          <w:lang w:val="uk-UA"/>
+        </w:rPr>
+        <w:t>байта</w:t>
+      </w:r>
+      <w:proofErr w:type="spellEnd"/>
+      <w:r>
+        <w:rPr>
+          <w:rFonts w:ascii="Google Sans" w:hAnsi="Google Sans"/>
+          <w:sz w:val="28"/>
+          <w:szCs w:val="28"/>
+          <w:lang w:val="uk-UA"/>
+        </w:rPr>
+        <w:t xml:space="preserve">, а сама кодування містить 65 536 символів і включає в себе всі мови світу, в тому числі </w:t>
+      </w:r>
+      <w:proofErr w:type="spellStart"/>
+      <w:r>
+        <w:rPr>
+          <w:rFonts w:ascii="Google Sans" w:hAnsi="Google Sans"/>
+          <w:sz w:val="28"/>
+          <w:szCs w:val="28"/>
+          <w:lang w:val="uk-UA"/>
+        </w:rPr>
+        <w:t>іерогліфи</w:t>
+      </w:r>
+      <w:proofErr w:type="spellEnd"/>
+      <w:r>
+        <w:rPr>
+          <w:rFonts w:ascii="Google Sans" w:hAnsi="Google Sans"/>
+          <w:sz w:val="28"/>
+          <w:szCs w:val="28"/>
+          <w:lang w:val="uk-UA"/>
+        </w:rPr>
+        <w:t>.</w:t>
+      </w:r>
+    </w:p>
+    <w:p>
+      <w:pPr>
+        <w:ind w:left="720" w:right="284"/>
+        <w:rPr>
+          <w:rFonts w:ascii="Google Sans" w:hAnsi="Google Sans"/>
+          <w:sz w:val="28"/>
+          <w:szCs w:val="28"/>
+          <w:lang w:val="uk-UA"/>
+        </w:rPr>
+      </w:pPr>
+      <w:r>
+        <w:rPr>
+          <w:rFonts w:ascii="Google Sans" w:hAnsi="Google Sans"/>
+          <w:sz w:val="28"/>
+          <w:szCs w:val="28"/>
+          <w:lang w:val="uk-UA"/>
+        </w:rPr>
+        <w:t>Тип VARCHAR містить дані у форматі SACII. У цьому форматі кожен символ займає 1 байт, але готельна кодування містить всього 256 символів. Із-за цього для кожної світової мови виділяється своя кодування.</w:t>
+      </w:r>
+    </w:p>
+    <w:p>
+      <w:pPr>
+        <w:ind w:left="720" w:right="284"/>
+        <w:rPr>
+          <w:rFonts w:ascii="Google Sans" w:hAnsi="Google Sans"/>
+          <w:sz w:val="28"/>
+          <w:szCs w:val="28"/>
+          <w:lang w:val="uk-UA"/>
+        </w:rPr>
+      </w:pPr>
+      <w:r>
+        <w:rPr>
+          <w:rFonts w:ascii="Google Sans" w:hAnsi="Google Sans"/>
+          <w:sz w:val="28"/>
+          <w:szCs w:val="28"/>
+          <w:lang w:val="uk-UA"/>
+        </w:rPr>
+        <w:t xml:space="preserve">Таким чином, у форматі VARCHAR можна зберігати дані, які точно не доведеться перекладати (наприклад, адресу електронної пошти). Для інших випадків більше </w:t>
+      </w:r>
+      <w:proofErr w:type="spellStart"/>
+      <w:r>
+        <w:rPr>
+          <w:rFonts w:ascii="Google Sans" w:hAnsi="Google Sans"/>
+          <w:sz w:val="28"/>
+          <w:szCs w:val="28"/>
+          <w:lang w:val="uk-UA"/>
+        </w:rPr>
+        <w:t>підійде</w:t>
+      </w:r>
+      <w:proofErr w:type="spellEnd"/>
+      <w:r>
+        <w:rPr>
+          <w:rFonts w:ascii="Google Sans" w:hAnsi="Google Sans"/>
+          <w:sz w:val="28"/>
+          <w:szCs w:val="28"/>
+          <w:lang w:val="uk-UA"/>
+        </w:rPr>
+        <w:t xml:space="preserve"> NVARCHAR.</w:t>
+      </w:r>
+    </w:p>
+    <w:p>
+      <w:pPr>
+        <w:ind w:right="284"/>
+        <w:rPr>
+          <w:rFonts w:ascii="Google Sans" w:hAnsi="Google Sans"/>
+          <w:sz w:val="28"/>
+          <w:szCs w:val="28"/>
+          <w:lang w:val="uk-UA"/>
+        </w:rPr>
+      </w:pPr>
+    </w:p>
+    <w:p>
+      <w:pPr>
+        <w:ind w:right="284"/>
+        <w:rPr>
+          <w:rFonts w:ascii="Google Sans" w:hAnsi="Google Sans"/>
+          <w:b/>
+          <w:bCs/>
+          <w:sz w:val="28"/>
+          <w:szCs w:val="28"/>
+          <w:lang w:val="uk-UA"/>
+        </w:rPr>
+      </w:pPr>
+      <w:r>
+        <w:rPr>
+          <w:rFonts w:ascii="Google Sans" w:hAnsi="Google Sans"/>
+          <w:b/>
+          <w:bCs/>
+          <w:sz w:val="28"/>
+          <w:szCs w:val="28"/>
+          <w:lang w:val="uk-UA"/>
+        </w:rPr>
+        <w:t>10. Яка різниця між виразами WHERE та HAVING?</w:t>
+      </w:r>
+    </w:p>
+    <w:p>
+      <w:pPr>
+        <w:ind w:right="284"/>
+        <w:rPr>
+          <w:rFonts w:ascii="Google Sans" w:hAnsi="Google Sans"/>
+          <w:sz w:val="28"/>
+          <w:szCs w:val="28"/>
+          <w:lang w:val="uk-UA"/>
+        </w:rPr>
+      </w:pPr>
+      <w:r>
+        <w:rPr>
+          <w:rFonts w:ascii="Google Sans" w:hAnsi="Google Sans"/>
+          <w:sz w:val="28"/>
+          <w:szCs w:val="28"/>
+          <w:lang w:val="uk-UA"/>
+        </w:rPr>
+        <w:t>Ну і нарешті, питання, яке ставлять практично на кожній співбесіді щодо баз даних: про HAVING.</w:t>
+      </w:r>
+    </w:p>
+    <w:p>
+      <w:pPr>
+        <w:ind w:right="284"/>
+        <w:rPr>
+          <w:rFonts w:ascii="Google Sans" w:hAnsi="Google Sans"/>
+          <w:sz w:val="28"/>
+          <w:szCs w:val="28"/>
+          <w:lang w:val="uk-UA"/>
+        </w:rPr>
+      </w:pPr>
+      <w:r>
+        <w:rPr>
+          <w:rFonts w:ascii="Google Sans" w:hAnsi="Google Sans"/>
+          <w:sz w:val="28"/>
+          <w:szCs w:val="28"/>
+          <w:lang w:val="uk-UA"/>
+        </w:rPr>
+        <w:t xml:space="preserve">Вирази WHERE та HAVING використовуються для фільтрації результату запиту і очікують після себе деяку умову, за якою </w:t>
+      </w:r>
+      <w:r>
+        <w:rPr>
+          <w:rFonts w:ascii="Google Sans" w:hAnsi="Google Sans"/>
+          <w:sz w:val="28"/>
+          <w:szCs w:val="28"/>
+          <w:lang w:val="uk-UA"/>
+        </w:rPr>
+        <w:lastRenderedPageBreak/>
+        <w:t>потрібно відфільтрувати дані. Але, якщо WHERE працює саме по собі і фільтрує дані кожного рядка результату окремо, то вираз HAVING має сенс лише у поєднанні з виразом GROUP BY та фільтрує вже згруповані значення.</w:t>
+      </w:r>
+    </w:p>
+    <w:p>
+      <w:pPr>
+        <w:ind w:right="284"/>
+        <w:rPr>
+          <w:rFonts w:ascii="Google Sans" w:hAnsi="Google Sans"/>
+          <w:sz w:val="28"/>
+          <w:szCs w:val="28"/>
+          <w:lang w:val="uk-UA"/>
+        </w:rPr>
+      </w:pPr>
+    </w:p>
+    <w:p>
+      <w:pPr>
+        <w:ind w:right="284"/>
+        <w:rPr>
+          <w:rFonts w:ascii="Google Sans" w:hAnsi="Google Sans"/>
+          <w:sz w:val="28"/>
+          <w:szCs w:val="28"/>
+          <w:lang w:val="uk-UA"/>
+        </w:rPr>
+      </w:pPr>
+      <w:proofErr w:type="spellStart"/>
+      <w:r>
+        <w:rPr>
+          <w:rFonts w:ascii="Google Sans" w:hAnsi="Google Sans"/>
+          <w:b/>
+          <w:bCs/>
+          <w:sz w:val="28"/>
+          <w:szCs w:val="28"/>
+          <w:lang w:val="uk-UA"/>
+        </w:rPr>
+        <w:t>Збер</w:t>
+      </w:r>
+      <w:r>
+        <w:rPr>
+          <w:rFonts w:ascii="Google Sans" w:hAnsi="Google Sans"/>
+          <w:b/>
+          <w:bCs/>
+          <w:sz w:val="28"/>
+          <w:szCs w:val="28"/>
+          <w:lang w:val="uk-UA"/>
+        </w:rPr>
+        <w:t>ежувальна</w:t>
+      </w:r>
+      <w:proofErr w:type="spellEnd"/>
+      <w:r>
+        <w:rPr>
+          <w:rFonts w:ascii="Google Sans" w:hAnsi="Google Sans"/>
+          <w:b/>
+          <w:bCs/>
+          <w:sz w:val="28"/>
+          <w:szCs w:val="28"/>
+          <w:lang w:val="uk-UA"/>
+        </w:rPr>
+        <w:t xml:space="preserve"> процедура</w:t>
+      </w:r>
+      <w:r>
+        <w:rPr>
+          <w:rFonts w:ascii="Google Sans" w:hAnsi="Google Sans"/>
+          <w:sz w:val="28"/>
+          <w:szCs w:val="28"/>
+          <w:lang w:val="uk-UA"/>
+        </w:rPr>
+        <w:t xml:space="preserve"> - це група операторів, яка виконує певне завдання. Ми можемо використовувати процедуру, що зберігається, особливо коли ми хочемо виконати один і той же набір операторів кілька разів, просто викликаючи ім'я процедури. Його можна використовувати разом з тригерами та іншими процедурами, що зберігаються. Це покращує продуктивність та знижує трафік.</w:t>
+      </w:r>
+    </w:p>
+    <w:p>
+      <w:pPr>
+        <w:ind w:right="284"/>
+        <w:rPr>
+          <w:rFonts w:ascii="Google Sans" w:hAnsi="Google Sans"/>
+          <w:sz w:val="28"/>
+          <w:szCs w:val="28"/>
+          <w:lang w:val="uk-UA"/>
+        </w:rPr>
+      </w:pPr>
+    </w:p>
+    <w:p>
+      <w:pPr>
+        <w:ind w:right="284"/>
+        <w:rPr>
+          <w:rFonts w:ascii="Google Sans" w:hAnsi="Google Sans"/>
+          <w:sz w:val="28"/>
+          <w:szCs w:val="28"/>
+          <w:lang w:val="uk-UA"/>
+        </w:rPr>
+      </w:pPr>
+      <w:r>
+        <w:rPr>
+          <w:rFonts w:ascii="Google Sans" w:hAnsi="Google Sans"/>
+          <w:b/>
+          <w:bCs/>
+          <w:sz w:val="28"/>
+          <w:szCs w:val="28"/>
+          <w:lang w:val="uk-UA"/>
+        </w:rPr>
+        <w:t>Підзапит</w:t>
+      </w:r>
+      <w:r>
+        <w:rPr>
+          <w:rFonts w:ascii="Google Sans" w:hAnsi="Google Sans"/>
+          <w:sz w:val="28"/>
+          <w:szCs w:val="28"/>
+          <w:lang w:val="uk-UA"/>
+        </w:rPr>
+        <w:t xml:space="preserve"> – запит у середині іншого запиту</w:t>
+      </w:r>
+      <w:r>
+        <w:rPr>
+          <w:rFonts w:ascii="Google Sans" w:hAnsi="Google Sans"/>
+          <w:sz w:val="28"/>
+          <w:szCs w:val="28"/>
+          <w:lang w:val="en-US"/>
+        </w:rPr>
+        <w:t xml:space="preserve">; </w:t>
+      </w:r>
+      <w:r>
+        <w:rPr>
+          <w:rFonts w:ascii="Google Sans" w:hAnsi="Google Sans"/>
+          <w:sz w:val="28"/>
+          <w:szCs w:val="28"/>
+          <w:lang w:val="uk-UA"/>
+        </w:rPr>
+        <w:t>він виконується перший</w:t>
+      </w:r>
+    </w:p>
+    <w:p>
+      <w:pPr>
+        <w:ind w:right="284"/>
+        <w:rPr>
+          <w:rFonts w:ascii="Google Sans" w:hAnsi="Google Sans"/>
+          <w:sz w:val="28"/>
+          <w:szCs w:val="28"/>
+          <w:lang w:val="uk-UA"/>
+        </w:rPr>
+      </w:pPr>
+    </w:p>
+    <w:p>
+      <w:pPr>
+        <w:ind w:right="284"/>
+        <w:rPr>
+          <w:rFonts w:ascii="Google Sans" w:hAnsi="Google Sans"/>
+          <w:b/>
+          <w:bCs/>
+          <w:sz w:val="28"/>
+          <w:szCs w:val="28"/>
+          <w:lang w:val="uk-UA"/>
+        </w:rPr>
+      </w:pPr>
+      <w:r>
+        <w:rPr>
+          <w:rFonts w:ascii="Google Sans" w:hAnsi="Google Sans"/>
+          <w:b/>
+          <w:bCs/>
+          <w:sz w:val="28"/>
+          <w:szCs w:val="28"/>
+          <w:lang w:val="uk-UA"/>
+        </w:rPr>
+        <w:t>Що таке RDBMS?</w:t>
+      </w:r>
+    </w:p>
+    <w:p>
+      <w:pPr>
+        <w:ind w:right="284"/>
+        <w:rPr>
+          <w:rFonts w:ascii="Google Sans" w:hAnsi="Google Sans"/>
+          <w:sz w:val="28"/>
+          <w:szCs w:val="28"/>
+          <w:lang w:val="uk-UA"/>
+        </w:rPr>
+      </w:pPr>
+      <w:r>
+        <w:rPr>
+          <w:rFonts w:ascii="Google Sans" w:hAnsi="Google Sans"/>
+          <w:sz w:val="28"/>
+          <w:szCs w:val="28"/>
+          <w:lang w:val="uk-UA"/>
+        </w:rPr>
+        <w:t xml:space="preserve">RDBMS означає R </w:t>
+      </w:r>
+      <w:proofErr w:type="spellStart"/>
+      <w:r>
+        <w:rPr>
+          <w:rFonts w:ascii="Google Sans" w:hAnsi="Google Sans"/>
+          <w:sz w:val="28"/>
+          <w:szCs w:val="28"/>
+          <w:lang w:val="uk-UA"/>
+        </w:rPr>
+        <w:t>elational</w:t>
+      </w:r>
+      <w:proofErr w:type="spellEnd"/>
+      <w:r>
+        <w:rPr>
+          <w:rFonts w:ascii="Google Sans" w:hAnsi="Google Sans"/>
+          <w:sz w:val="28"/>
+          <w:szCs w:val="28"/>
+          <w:lang w:val="uk-UA"/>
+        </w:rPr>
+        <w:t xml:space="preserve"> D .</w:t>
+      </w:r>
+      <w:proofErr w:type="spellStart"/>
+      <w:r>
+        <w:rPr>
+          <w:rFonts w:ascii="Google Sans" w:hAnsi="Google Sans"/>
+          <w:sz w:val="28"/>
+          <w:szCs w:val="28"/>
+          <w:lang w:val="uk-UA"/>
+        </w:rPr>
+        <w:t>atabase</w:t>
+      </w:r>
+      <w:proofErr w:type="spellEnd"/>
+      <w:r>
+        <w:rPr>
+          <w:rFonts w:ascii="Google Sans" w:hAnsi="Google Sans"/>
+          <w:sz w:val="28"/>
+          <w:szCs w:val="28"/>
+          <w:lang w:val="uk-UA"/>
+        </w:rPr>
+        <w:t xml:space="preserve"> M система управління. РСУБД це система управління базами даних (СУБД), заснована на реляційній моделі. Доступ до даних із реляційної бази даних можна отримати за допомогою мови структурованих запитів (SQL)</w:t>
+      </w:r>
+    </w:p>
+    <w:p>
+      <w:pPr>
+        <w:ind w:right="284"/>
+        <w:rPr>
+          <w:rFonts w:ascii="Google Sans" w:hAnsi="Google Sans"/>
+          <w:sz w:val="28"/>
+          <w:szCs w:val="28"/>
+          <w:lang w:val="uk-UA"/>
+        </w:rPr>
+      </w:pPr>
+    </w:p>
+    <w:p>
+      <w:pPr>
+        <w:ind w:right="284"/>
+        <w:rPr>
+          <w:rFonts w:ascii="Google Sans" w:hAnsi="Google Sans"/>
+          <w:b/>
+          <w:bCs/>
+          <w:sz w:val="28"/>
+          <w:szCs w:val="28"/>
+          <w:lang w:val="uk-UA"/>
+        </w:rPr>
+      </w:pPr>
+      <w:r>
+        <w:rPr>
+          <w:rFonts w:ascii="Google Sans" w:hAnsi="Google Sans"/>
+          <w:b/>
+          <w:bCs/>
+          <w:sz w:val="28"/>
+          <w:szCs w:val="28"/>
+          <w:lang w:val="uk-UA"/>
+        </w:rPr>
+        <w:t>Які різні команди DCL у SQL?</w:t>
+      </w:r>
+    </w:p>
+    <w:p>
+      <w:pPr>
+        <w:ind w:right="284"/>
+        <w:rPr>
+          <w:rFonts w:ascii="Google Sans" w:hAnsi="Google Sans"/>
+          <w:sz w:val="28"/>
+          <w:szCs w:val="28"/>
+          <w:lang w:val="uk-UA"/>
+        </w:rPr>
+      </w:pPr>
+      <w:r>
+        <w:rPr>
+          <w:rFonts w:ascii="Google Sans" w:hAnsi="Google Sans"/>
+          <w:sz w:val="28"/>
+          <w:szCs w:val="28"/>
+          <w:lang w:val="uk-UA"/>
+        </w:rPr>
+        <w:t>Команди DCL використовуються для створення ролей, надання дозволів та керування доступом до об'єктів бази даних.</w:t>
+      </w:r>
+    </w:p>
+    <w:p>
+      <w:pPr>
+        <w:ind w:left="720" w:right="284"/>
+        <w:rPr>
+          <w:rFonts w:ascii="Google Sans" w:hAnsi="Google Sans"/>
+          <w:sz w:val="28"/>
+          <w:szCs w:val="28"/>
+          <w:lang w:val="uk-UA"/>
+        </w:rPr>
+      </w:pPr>
+      <w:r>
+        <w:rPr>
+          <w:rFonts w:ascii="Google Sans" w:hAnsi="Google Sans"/>
+          <w:sz w:val="28"/>
+          <w:szCs w:val="28"/>
+          <w:lang w:val="uk-UA"/>
+        </w:rPr>
+        <w:t>GRANT: щоб надати користувачеві доступ.</w:t>
+      </w:r>
+    </w:p>
+    <w:p>
+      <w:pPr>
+        <w:ind w:left="720" w:right="284"/>
+        <w:rPr>
+          <w:rFonts w:ascii="Google Sans" w:hAnsi="Google Sans"/>
+          <w:sz w:val="28"/>
+          <w:szCs w:val="28"/>
+          <w:lang w:val="uk-UA"/>
+        </w:rPr>
+      </w:pPr>
+      <w:r>
+        <w:rPr>
+          <w:rFonts w:ascii="Google Sans" w:hAnsi="Google Sans"/>
+          <w:sz w:val="28"/>
+          <w:szCs w:val="28"/>
+          <w:lang w:val="uk-UA"/>
+        </w:rPr>
+        <w:t>DENY: заборонити користувачам дозволи.</w:t>
+      </w:r>
+    </w:p>
+    <w:p>
+      <w:pPr>
+        <w:ind w:left="720" w:right="284"/>
+        <w:rPr>
+          <w:rFonts w:ascii="Google Sans" w:hAnsi="Google Sans"/>
+          <w:sz w:val="28"/>
+          <w:szCs w:val="28"/>
+          <w:lang w:val="uk-UA"/>
+        </w:rPr>
+      </w:pPr>
+      <w:r>
+        <w:rPr>
+          <w:rFonts w:ascii="Google Sans" w:hAnsi="Google Sans"/>
+          <w:sz w:val="28"/>
+          <w:szCs w:val="28"/>
+          <w:lang w:val="uk-UA"/>
+        </w:rPr>
+        <w:t>REVOKE: заборонити доступ користувача.</w:t>
+      </w:r>
+    </w:p>
+    <w:p>
+      <w:pPr>
+        <w:ind w:right="284"/>
+        <w:rPr>
+          <w:rFonts w:ascii="Google Sans" w:hAnsi="Google Sans"/>
+          <w:sz w:val="28"/>
+          <w:szCs w:val="28"/>
+          <w:lang w:val="uk-UA"/>
+        </w:rPr>
+      </w:pPr>
+    </w:p>
+    <w:p>
+      <w:pPr>
+        <w:ind w:right="284"/>
+        <w:rPr>
+          <w:rFonts w:ascii="Google Sans" w:hAnsi="Google Sans"/>
+          <w:sz w:val="28"/>
+          <w:szCs w:val="28"/>
+          <w:lang w:val="uk-UA"/>
+        </w:rPr>
+      </w:pPr>
+    </w:p>
+    <w:p>
+      <w:pPr>
+        <w:ind w:right="284"/>
+        <w:rPr>
+          <w:rFonts w:ascii="Google Sans" w:hAnsi="Google Sans"/>
+          <w:sz w:val="28"/>
+          <w:szCs w:val="28"/>
+          <w:lang w:val="uk-UA"/>
+        </w:rPr>
+      </w:pPr>
+    </w:p>
+    <w:p>
+      <w:pPr>
+        <w:ind w:right="284"/>
+        <w:rPr>
+          <w:rFonts w:ascii="Google Sans" w:hAnsi="Google Sans"/>
+          <w:sz w:val="28"/>
+          <w:szCs w:val="28"/>
+          <w:lang w:val="uk-UA"/>
+        </w:rPr>
+      </w:pPr>
+    </w:p>
+    <w:p>
+      <w:pPr>
+        <w:ind w:right="284"/>
+        <w:rPr>
+          <w:rFonts w:ascii="Google Sans" w:hAnsi="Google Sans"/>
+          <w:b/>
+          <w:bCs/>
+          <w:sz w:val="28"/>
+          <w:szCs w:val="28"/>
+          <w:lang w:val="uk-UA"/>
+        </w:rPr>
+      </w:pPr>
+      <w:r>
+        <w:rPr>
+          <w:rFonts w:ascii="Google Sans" w:hAnsi="Google Sans"/>
+          <w:b/>
+          <w:bCs/>
+          <w:sz w:val="28"/>
+          <w:szCs w:val="28"/>
+          <w:lang w:val="uk-UA"/>
+        </w:rPr>
+        <w:lastRenderedPageBreak/>
+        <w:t>Які різні команди TCL у SQL?</w:t>
+      </w:r>
+    </w:p>
+    <w:p>
+      <w:pPr>
+        <w:ind w:right="284"/>
+        <w:rPr>
+          <w:rFonts w:ascii="Google Sans" w:hAnsi="Google Sans"/>
+          <w:sz w:val="28"/>
+          <w:szCs w:val="28"/>
+          <w:lang w:val="uk-UA"/>
+        </w:rPr>
+      </w:pPr>
+      <w:r>
+        <w:rPr>
+          <w:rFonts w:ascii="Google Sans" w:hAnsi="Google Sans"/>
+          <w:sz w:val="28"/>
+          <w:szCs w:val="28"/>
+          <w:lang w:val="uk-UA"/>
+        </w:rPr>
+        <w:t>Команди TCL використовуються для керування змінами, внесеними операторами DML.</w:t>
+      </w:r>
+    </w:p>
+    <w:p>
+      <w:pPr>
+        <w:ind w:left="720" w:right="284"/>
+        <w:rPr>
+          <w:rFonts w:ascii="Google Sans" w:hAnsi="Google Sans"/>
+          <w:sz w:val="28"/>
+          <w:szCs w:val="28"/>
+          <w:lang w:val="uk-UA"/>
+        </w:rPr>
+      </w:pPr>
+      <w:r>
+        <w:rPr>
+          <w:rFonts w:ascii="Google Sans" w:hAnsi="Google Sans"/>
+          <w:sz w:val="28"/>
+          <w:szCs w:val="28"/>
+          <w:lang w:val="uk-UA"/>
+        </w:rPr>
+        <w:t>COMMIT: для запису та збереження змін у базі даних.</w:t>
+      </w:r>
+    </w:p>
+    <w:p>
+      <w:pPr>
+        <w:ind w:left="720" w:right="284"/>
+        <w:rPr>
+          <w:rFonts w:ascii="Google Sans" w:hAnsi="Google Sans"/>
+          <w:sz w:val="28"/>
+          <w:szCs w:val="28"/>
+          <w:lang w:val="uk-UA"/>
+        </w:rPr>
+      </w:pPr>
+      <w:r>
+        <w:rPr>
+          <w:rFonts w:ascii="Google Sans" w:hAnsi="Google Sans"/>
+          <w:sz w:val="28"/>
+          <w:szCs w:val="28"/>
+          <w:lang w:val="uk-UA"/>
+        </w:rPr>
+        <w:t>ROLLBACK: відновлення бази даних з моменту останньої фіксації</w:t>
+      </w:r>
+    </w:p>
+    <w:p>
+      <w:pPr>
+        <w:ind w:right="284"/>
+        <w:rPr>
+          <w:rFonts w:ascii="Google Sans" w:hAnsi="Google Sans"/>
+          <w:sz w:val="28"/>
+          <w:szCs w:val="28"/>
+          <w:lang w:val="uk-UA"/>
+        </w:rPr>
+      </w:pPr>
+    </w:p>
+    <w:p>
+      <w:pPr>
+        <w:ind w:right="284"/>
+        <w:rPr>
+          <w:rFonts w:ascii="Google Sans" w:hAnsi="Google Sans"/>
+          <w:b/>
+          <w:bCs/>
+          <w:sz w:val="28"/>
+          <w:szCs w:val="28"/>
+          <w:lang w:val="uk-UA"/>
+        </w:rPr>
+      </w:pPr>
+      <w:r>
+        <w:rPr>
+          <w:rFonts w:ascii="Google Sans" w:hAnsi="Google Sans"/>
+          <w:b/>
+          <w:bCs/>
+          <w:sz w:val="28"/>
+          <w:szCs w:val="28"/>
+          <w:lang w:val="uk-UA"/>
+        </w:rPr>
+        <w:t xml:space="preserve">Які переваги </w:t>
+      </w:r>
+      <w:r>
+        <w:rPr>
+          <w:rFonts w:ascii="Google Sans" w:hAnsi="Google Sans"/>
+          <w:b/>
+          <w:bCs/>
+          <w:sz w:val="28"/>
+          <w:szCs w:val="28"/>
+          <w:lang w:val="en-US"/>
+        </w:rPr>
+        <w:t>VIEW</w:t>
+      </w:r>
+      <w:r>
+        <w:rPr>
+          <w:rFonts w:ascii="Google Sans" w:hAnsi="Google Sans"/>
+          <w:b/>
+          <w:bCs/>
+          <w:sz w:val="28"/>
+          <w:szCs w:val="28"/>
+          <w:lang w:val="uk-UA"/>
+        </w:rPr>
+        <w:t>?</w:t>
+      </w:r>
+    </w:p>
+    <w:p>
+      <w:pPr>
+        <w:ind w:right="284"/>
+        <w:rPr>
+          <w:rFonts w:ascii="Google Sans" w:hAnsi="Google Sans"/>
+          <w:sz w:val="28"/>
+          <w:szCs w:val="28"/>
+          <w:lang w:val="uk-UA"/>
+        </w:rPr>
+      </w:pPr>
+      <w:r>
+        <w:rPr>
+          <w:rFonts w:ascii="Google Sans" w:hAnsi="Google Sans"/>
+          <w:sz w:val="28"/>
+          <w:szCs w:val="28"/>
+          <w:lang w:val="uk-UA"/>
+        </w:rPr>
+        <w:t>Деякі з переваг VIEW:</w:t>
+      </w:r>
+    </w:p>
+    <w:p>
+      <w:pPr>
+        <w:ind w:right="284"/>
+        <w:rPr>
+          <w:rFonts w:ascii="Google Sans" w:hAnsi="Google Sans"/>
+          <w:sz w:val="28"/>
+          <w:szCs w:val="28"/>
+          <w:lang w:val="uk-UA"/>
+        </w:rPr>
+      </w:pPr>
+    </w:p>
+    <w:p>
+      <w:pPr>
+        <w:ind w:left="720" w:right="284"/>
+        <w:rPr>
+          <w:rFonts w:ascii="Google Sans" w:hAnsi="Google Sans"/>
+          <w:sz w:val="28"/>
+          <w:szCs w:val="28"/>
+          <w:lang w:val="uk-UA"/>
+        </w:rPr>
+      </w:pPr>
+      <w:r>
+        <w:rPr>
+          <w:rFonts w:ascii="Google Sans" w:hAnsi="Google Sans"/>
+          <w:sz w:val="28"/>
+          <w:szCs w:val="28"/>
+          <w:lang w:val="uk-UA"/>
+        </w:rPr>
+        <w:t>VIEW</w:t>
+      </w:r>
+      <w:r>
+        <w:rPr>
+          <w:rFonts w:ascii="Google Sans" w:hAnsi="Google Sans"/>
+          <w:sz w:val="28"/>
+          <w:szCs w:val="28"/>
+          <w:lang w:val="uk-UA"/>
+        </w:rPr>
+        <w:t xml:space="preserve"> </w:t>
+      </w:r>
+      <w:r>
+        <w:rPr>
+          <w:rFonts w:ascii="Google Sans" w:hAnsi="Google Sans"/>
+          <w:sz w:val="28"/>
+          <w:szCs w:val="28"/>
+          <w:lang w:val="uk-UA"/>
+        </w:rPr>
+        <w:t>не займають місця</w:t>
+      </w:r>
+    </w:p>
+    <w:p>
+      <w:pPr>
+        <w:ind w:left="720" w:right="284"/>
+        <w:rPr>
+          <w:rFonts w:ascii="Google Sans" w:hAnsi="Google Sans"/>
+          <w:sz w:val="28"/>
+          <w:szCs w:val="28"/>
+          <w:lang w:val="uk-UA"/>
+        </w:rPr>
+      </w:pPr>
+      <w:r>
+        <w:rPr>
+          <w:rFonts w:ascii="Google Sans" w:hAnsi="Google Sans"/>
+          <w:sz w:val="28"/>
+          <w:szCs w:val="28"/>
+          <w:lang w:val="uk-UA"/>
+        </w:rPr>
+        <w:t>VIEW</w:t>
+      </w:r>
+      <w:r>
+        <w:rPr>
+          <w:rFonts w:ascii="Google Sans" w:hAnsi="Google Sans"/>
+          <w:sz w:val="28"/>
+          <w:szCs w:val="28"/>
+          <w:lang w:val="uk-UA"/>
+        </w:rPr>
+        <w:t xml:space="preserve"> </w:t>
+      </w:r>
+      <w:r>
+        <w:rPr>
+          <w:rFonts w:ascii="Google Sans" w:hAnsi="Google Sans"/>
+          <w:sz w:val="28"/>
+          <w:szCs w:val="28"/>
+          <w:lang w:val="uk-UA"/>
+        </w:rPr>
+        <w:t>використовуються просто отримати результати складних запитів, які необхідно часто виконувати.</w:t>
+      </w:r>
+    </w:p>
+    <w:p>
+      <w:pPr>
+        <w:ind w:left="720" w:right="284"/>
+        <w:rPr>
+          <w:rFonts w:ascii="Google Sans" w:hAnsi="Google Sans"/>
+          <w:sz w:val="28"/>
+          <w:szCs w:val="28"/>
+          <w:lang w:val="uk-UA"/>
+        </w:rPr>
+      </w:pPr>
+      <w:r>
+        <w:rPr>
+          <w:rFonts w:ascii="Google Sans" w:hAnsi="Google Sans"/>
+          <w:sz w:val="28"/>
+          <w:szCs w:val="28"/>
+          <w:lang w:val="uk-UA"/>
+        </w:rPr>
+        <w:t>VIEW</w:t>
+      </w:r>
+      <w:r>
+        <w:rPr>
+          <w:rFonts w:ascii="Google Sans" w:hAnsi="Google Sans"/>
+          <w:sz w:val="28"/>
+          <w:szCs w:val="28"/>
+          <w:lang w:val="uk-UA"/>
+        </w:rPr>
+        <w:t xml:space="preserve"> </w:t>
+      </w:r>
+      <w:r>
+        <w:rPr>
+          <w:rFonts w:ascii="Google Sans" w:hAnsi="Google Sans"/>
+          <w:sz w:val="28"/>
+          <w:szCs w:val="28"/>
+          <w:lang w:val="uk-UA"/>
+        </w:rPr>
+        <w:t>використовуються для обмеження доступу до бази даних або приховування складності даних.</w:t>
+      </w:r>
+    </w:p>
+    <w:p>
+      <w:pPr>
+        <w:ind w:right="284"/>
+        <w:rPr>
+          <w:rFonts w:ascii="Google Sans" w:hAnsi="Google Sans"/>
+          <w:sz w:val="28"/>
+          <w:szCs w:val="28"/>
+          <w:lang w:val="uk-UA"/>
+        </w:rPr>
+      </w:pPr>
+    </w:p>
+    <w:p>
+      <w:pPr>
+        <w:ind w:right="284"/>
+        <w:rPr>
+          <w:rFonts w:ascii="Google Sans" w:hAnsi="Google Sans"/>
+          <w:b/>
+          <w:bCs/>
+          <w:sz w:val="28"/>
+          <w:szCs w:val="28"/>
+          <w:lang w:val="en-US"/>
+        </w:rPr>
+      </w:pPr>
+      <w:r>
+        <w:rPr>
+          <w:rFonts w:ascii="Google Sans" w:hAnsi="Google Sans"/>
+          <w:b/>
+          <w:bCs/>
+          <w:sz w:val="28"/>
+          <w:szCs w:val="28"/>
+          <w:lang w:val="en-US"/>
+        </w:rPr>
+        <w:t>SELECT INTO</w:t>
+      </w:r>
+    </w:p>
+    <w:p>
+      <w:pPr>
+        <w:ind w:right="284"/>
+        <w:rPr>
+          <w:rFonts w:ascii="Google Sans" w:hAnsi="Google Sans"/>
+          <w:sz w:val="28"/>
+          <w:szCs w:val="28"/>
+          <w:lang w:val="ru-RU"/>
+        </w:rPr>
+      </w:pPr>
+      <w:r>
+        <w:rPr>
+          <w:rFonts w:ascii="Google Sans" w:hAnsi="Google Sans"/>
+          <w:sz w:val="28"/>
+          <w:szCs w:val="28"/>
+          <w:lang w:val="ru-RU"/>
+        </w:rPr>
+        <w:t>Оператор SELECT INTO копирует данные из одной таблицы в новую таблицу. Новая таблица будет создана с именами столбцов и типами, определенными в старой таблице. Вы можете создавать новые имена столбцов с помощью предложения AS.</w:t>
+      </w:r>
+    </w:p>
+    <w:p>
+      <w:pPr>
+        <w:ind w:right="284"/>
+        <w:rPr>
+          <w:rFonts w:ascii="Raleway" w:hAnsi="Raleway"/>
+          <w:b/>
+          <w:bCs/>
+          <w:color w:val="000000"/>
+          <w:spacing w:val="8"/>
+        </w:rPr>
+      </w:pPr>
+      <w:r>
+        <w:rPr>
+          <w:rFonts w:ascii="Raleway" w:hAnsi="Raleway"/>
+          <w:b/>
+          <w:bCs/>
+          <w:color w:val="000000"/>
+          <w:spacing w:val="8"/>
+        </w:rPr>
+        <w:t xml:space="preserve">SELECT * INTO </w:t>
+      </w:r>
+      <w:proofErr w:type="spellStart"/>
+      <w:r>
+        <w:rPr>
+          <w:rFonts w:ascii="Raleway" w:hAnsi="Raleway"/>
+          <w:b/>
+          <w:bCs/>
+          <w:color w:val="000000"/>
+          <w:spacing w:val="8"/>
+        </w:rPr>
+        <w:t>newtable</w:t>
+      </w:r>
+      <w:proofErr w:type="spellEnd"/>
+      <w:r>
+        <w:rPr>
+          <w:rFonts w:ascii="Raleway" w:hAnsi="Raleway"/>
+          <w:b/>
+          <w:bCs/>
+          <w:color w:val="000000"/>
+          <w:spacing w:val="8"/>
+        </w:rPr>
+        <w:t xml:space="preserve"> FROM </w:t>
+      </w:r>
+      <w:proofErr w:type="spellStart"/>
+      <w:r>
+        <w:rPr>
+          <w:rFonts w:ascii="Raleway" w:hAnsi="Raleway"/>
+          <w:b/>
+          <w:bCs/>
+          <w:color w:val="000000"/>
+          <w:spacing w:val="8"/>
+        </w:rPr>
+        <w:t>oldtable</w:t>
+      </w:r>
+      <w:proofErr w:type="spellEnd"/>
+      <w:r>
+        <w:rPr>
+          <w:rFonts w:ascii="Raleway" w:hAnsi="Raleway"/>
+          <w:b/>
+          <w:bCs/>
+          <w:color w:val="000000"/>
+          <w:spacing w:val="8"/>
+        </w:rPr>
+        <w:t xml:space="preserve"> WHERE </w:t>
+      </w:r>
+      <w:proofErr w:type="spellStart"/>
+      <w:r>
+        <w:rPr>
+          <w:rFonts w:ascii="Raleway" w:hAnsi="Raleway"/>
+          <w:b/>
+          <w:bCs/>
+          <w:color w:val="000000"/>
+          <w:spacing w:val="8"/>
+        </w:rPr>
+        <w:t>condition</w:t>
+      </w:r>
+      <w:proofErr w:type="spellEnd"/>
+      <w:r>
+        <w:rPr>
+          <w:rFonts w:ascii="Raleway" w:hAnsi="Raleway"/>
+          <w:b/>
+          <w:bCs/>
+          <w:color w:val="000000"/>
+          <w:spacing w:val="8"/>
+        </w:rPr>
+        <w:t>;</w:t>
+      </w:r>
+    </w:p>
+    <w:p>
+      <w:pPr>
+        <w:ind w:right="284"/>
+        <w:rPr>
+          <w:rFonts w:ascii="Raleway" w:hAnsi="Raleway"/>
+          <w:b/>
+          <w:bCs/>
+          <w:color w:val="000000"/>
+          <w:spacing w:val="8"/>
+        </w:rPr>
+      </w:pPr>
+    </w:p>
+    <w:p>
+      <w:pPr>
+        <w:ind w:right="284"/>
+        <w:rPr>
+          <w:rFonts w:ascii="Raleway" w:hAnsi="Raleway"/>
+          <w:b/>
+          <w:bCs/>
+          <w:color w:val="000000"/>
+          <w:spacing w:val="8"/>
+        </w:rPr>
+      </w:pPr>
+    </w:p>
+    <w:p>
+      <w:pPr>
+        <w:ind w:right="284"/>
+        <w:rPr>
+          <w:rFonts w:ascii="Google Sans" w:hAnsi="Google Sans"/>
+          <w:b/>
+          <w:bCs/>
+          <w:sz w:val="28"/>
+          <w:szCs w:val="28"/>
+          <w:lang w:val="en-US"/>
+        </w:rPr>
+      </w:pPr>
+      <w:proofErr w:type="spellStart"/>
+      <w:r>
+        <w:rPr>
+          <w:rFonts w:ascii="Google Sans" w:hAnsi="Google Sans"/>
+          <w:b/>
+          <w:bCs/>
+          <w:sz w:val="28"/>
+          <w:szCs w:val="28"/>
+          <w:lang w:val="en-US"/>
+        </w:rPr>
+        <w:t>Який</w:t>
+      </w:r>
+      <w:proofErr w:type="spellEnd"/>
+      <w:r>
+        <w:rPr>
+          <w:rFonts w:ascii="Google Sans" w:hAnsi="Google Sans"/>
+          <w:b/>
+          <w:bCs/>
+          <w:sz w:val="28"/>
+          <w:szCs w:val="28"/>
+          <w:lang w:val="en-US"/>
+        </w:rPr>
+        <w:t xml:space="preserve"> </w:t>
+      </w:r>
+      <w:proofErr w:type="spellStart"/>
+      <w:r>
+        <w:rPr>
+          <w:rFonts w:ascii="Google Sans" w:hAnsi="Google Sans"/>
+          <w:b/>
+          <w:bCs/>
+          <w:sz w:val="28"/>
+          <w:szCs w:val="28"/>
+          <w:lang w:val="en-US"/>
+        </w:rPr>
+        <w:t>порядок</w:t>
+      </w:r>
+      <w:proofErr w:type="spellEnd"/>
+      <w:r>
+        <w:rPr>
+          <w:rFonts w:ascii="Google Sans" w:hAnsi="Google Sans"/>
+          <w:b/>
+          <w:bCs/>
+          <w:sz w:val="28"/>
+          <w:szCs w:val="28"/>
+          <w:lang w:val="en-US"/>
+        </w:rPr>
+        <w:t xml:space="preserve"> SQL SELECT?</w:t>
+      </w:r>
+    </w:p>
+    <w:p>
+      <w:pPr>
+        <w:ind w:right="284"/>
+        <w:rPr>
+          <w:rFonts w:ascii="Google Sans" w:hAnsi="Google Sans"/>
+          <w:sz w:val="28"/>
+          <w:szCs w:val="28"/>
+          <w:lang w:val="en-US"/>
+        </w:rPr>
+      </w:pPr>
+      <w:r>
+        <w:rPr>
+          <w:rFonts w:ascii="Google Sans" w:hAnsi="Google Sans"/>
+          <w:sz w:val="28"/>
+          <w:szCs w:val="28"/>
+          <w:lang w:val="en-US"/>
+        </w:rPr>
+        <w:t>SELECT, FROM, WHERE, GROUP BY, HAVING, ORDER BY.</w:t>
+      </w:r>
+    </w:p>
+    <w:p>
+      <w:pPr>
+        <w:ind w:right="284"/>
+        <w:rPr>
+          <w:rFonts w:ascii="Google Sans" w:hAnsi="Google Sans"/>
+          <w:sz w:val="28"/>
+          <w:szCs w:val="28"/>
+          <w:lang w:val="en-US"/>
+        </w:rPr>
+      </w:pPr>
+    </w:p>
+    <w:p>
+      <w:pPr>
+        <w:ind w:right="284"/>
+        <w:rPr>
+          <w:rFonts w:ascii="Google Sans" w:hAnsi="Google Sans"/>
+          <w:sz w:val="28"/>
+          <w:szCs w:val="28"/>
+          <w:lang w:val="en-US"/>
+        </w:rPr>
+      </w:pPr>
+    </w:p>
+    <w:p>
+      <w:pPr>
+        <w:ind w:right="284"/>
+        <w:rPr>
+          <w:rFonts w:ascii="Google Sans" w:hAnsi="Google Sans"/>
+          <w:sz w:val="28"/>
+          <w:szCs w:val="28"/>
+          <w:lang w:val="en-US"/>
+        </w:rPr>
+      </w:pPr>
+    </w:p>
+    <w:p>
+      <w:pPr>
+        <w:ind w:right="284"/>
+        <w:rPr>
+          <w:rFonts w:ascii="Google Sans" w:hAnsi="Google Sans"/>
+          <w:b/>
+          <w:bCs/>
+          <w:sz w:val="28"/>
+          <w:szCs w:val="28"/>
+          <w:lang w:val="en-US"/>
+        </w:rPr>
+      </w:pPr>
+      <w:r>
+        <w:rPr>
+          <w:rFonts w:ascii="Google Sans" w:hAnsi="Google Sans"/>
+          <w:b/>
+          <w:bCs/>
+          <w:sz w:val="28"/>
+          <w:szCs w:val="28"/>
+          <w:lang w:val="en-US"/>
+        </w:rPr>
+        <w:lastRenderedPageBreak/>
+        <w:t xml:space="preserve">У </w:t>
+      </w:r>
+      <w:proofErr w:type="spellStart"/>
+      <w:r>
+        <w:rPr>
+          <w:rFonts w:ascii="Google Sans" w:hAnsi="Google Sans"/>
+          <w:b/>
+          <w:bCs/>
+          <w:sz w:val="28"/>
+          <w:szCs w:val="28"/>
+          <w:lang w:val="en-US"/>
+        </w:rPr>
+        <w:t>чому</w:t>
+      </w:r>
+      <w:proofErr w:type="spellEnd"/>
+      <w:r>
+        <w:rPr>
+          <w:rFonts w:ascii="Google Sans" w:hAnsi="Google Sans"/>
+          <w:b/>
+          <w:bCs/>
+          <w:sz w:val="28"/>
+          <w:szCs w:val="28"/>
+          <w:lang w:val="en-US"/>
+        </w:rPr>
+        <w:t xml:space="preserve"> </w:t>
+      </w:r>
+      <w:proofErr w:type="spellStart"/>
+      <w:r>
+        <w:rPr>
+          <w:rFonts w:ascii="Google Sans" w:hAnsi="Google Sans"/>
+          <w:b/>
+          <w:bCs/>
+          <w:sz w:val="28"/>
+          <w:szCs w:val="28"/>
+          <w:lang w:val="en-US"/>
+        </w:rPr>
+        <w:t>різниця</w:t>
+      </w:r>
+      <w:proofErr w:type="spellEnd"/>
+      <w:r>
+        <w:rPr>
+          <w:rFonts w:ascii="Google Sans" w:hAnsi="Google Sans"/>
+          <w:b/>
+          <w:bCs/>
+          <w:sz w:val="28"/>
+          <w:szCs w:val="28"/>
+          <w:lang w:val="en-US"/>
+        </w:rPr>
+        <w:t xml:space="preserve"> </w:t>
+      </w:r>
+      <w:proofErr w:type="spellStart"/>
+      <w:r>
+        <w:rPr>
+          <w:rFonts w:ascii="Google Sans" w:hAnsi="Google Sans"/>
+          <w:b/>
+          <w:bCs/>
+          <w:sz w:val="28"/>
+          <w:szCs w:val="28"/>
+          <w:lang w:val="en-US"/>
+        </w:rPr>
+        <w:t>між</w:t>
+      </w:r>
+      <w:proofErr w:type="spellEnd"/>
+      <w:r>
+        <w:rPr>
+          <w:rFonts w:ascii="Google Sans" w:hAnsi="Google Sans"/>
+          <w:b/>
+          <w:bCs/>
+          <w:sz w:val="28"/>
+          <w:szCs w:val="28"/>
+          <w:lang w:val="en-US"/>
+        </w:rPr>
+        <w:t xml:space="preserve"> </w:t>
+      </w:r>
+      <w:proofErr w:type="spellStart"/>
+      <w:r>
+        <w:rPr>
+          <w:rFonts w:ascii="Google Sans" w:hAnsi="Google Sans"/>
+          <w:b/>
+          <w:bCs/>
+          <w:sz w:val="28"/>
+          <w:szCs w:val="28"/>
+          <w:lang w:val="en-US"/>
+        </w:rPr>
+        <w:t>функцією</w:t>
+      </w:r>
+      <w:proofErr w:type="spellEnd"/>
+      <w:r>
+        <w:rPr>
+          <w:rFonts w:ascii="Google Sans" w:hAnsi="Google Sans"/>
+          <w:b/>
+          <w:bCs/>
+          <w:sz w:val="28"/>
+          <w:szCs w:val="28"/>
+          <w:lang w:val="en-US"/>
+        </w:rPr>
+        <w:t xml:space="preserve"> NVL, </w:t>
+      </w:r>
+      <w:proofErr w:type="spellStart"/>
+      <w:r>
+        <w:rPr>
+          <w:rFonts w:ascii="Google Sans" w:hAnsi="Google Sans"/>
+          <w:b/>
+          <w:bCs/>
+          <w:sz w:val="28"/>
+          <w:szCs w:val="28"/>
+          <w:lang w:val="en-US"/>
+        </w:rPr>
+        <w:t>функцією</w:t>
+      </w:r>
+      <w:proofErr w:type="spellEnd"/>
+      <w:r>
+        <w:rPr>
+          <w:rFonts w:ascii="Google Sans" w:hAnsi="Google Sans"/>
+          <w:b/>
+          <w:bCs/>
+          <w:sz w:val="28"/>
+          <w:szCs w:val="28"/>
+          <w:lang w:val="en-US"/>
+        </w:rPr>
+        <w:t xml:space="preserve"> IFNULL </w:t>
+      </w:r>
+      <w:proofErr w:type="spellStart"/>
+      <w:r>
+        <w:rPr>
+          <w:rFonts w:ascii="Google Sans" w:hAnsi="Google Sans"/>
+          <w:b/>
+          <w:bCs/>
+          <w:sz w:val="28"/>
+          <w:szCs w:val="28"/>
+          <w:lang w:val="en-US"/>
+        </w:rPr>
+        <w:t>та</w:t>
+      </w:r>
+      <w:proofErr w:type="spellEnd"/>
+      <w:r>
+        <w:rPr>
+          <w:rFonts w:ascii="Google Sans" w:hAnsi="Google Sans"/>
+          <w:b/>
+          <w:bCs/>
+          <w:sz w:val="28"/>
+          <w:szCs w:val="28"/>
+          <w:lang w:val="en-US"/>
+        </w:rPr>
+        <w:t xml:space="preserve"> </w:t>
+      </w:r>
+      <w:proofErr w:type="spellStart"/>
+      <w:r>
+        <w:rPr>
+          <w:rFonts w:ascii="Google Sans" w:hAnsi="Google Sans"/>
+          <w:b/>
+          <w:bCs/>
+          <w:sz w:val="28"/>
+          <w:szCs w:val="28"/>
+          <w:lang w:val="en-US"/>
+        </w:rPr>
+        <w:t>функцією</w:t>
+      </w:r>
+      <w:proofErr w:type="spellEnd"/>
+      <w:r>
+        <w:rPr>
+          <w:rFonts w:ascii="Google Sans" w:hAnsi="Google Sans"/>
+          <w:b/>
+          <w:bCs/>
+          <w:sz w:val="28"/>
+          <w:szCs w:val="28"/>
+          <w:lang w:val="en-US"/>
+        </w:rPr>
+        <w:t xml:space="preserve"> ISNULL?</w:t>
+      </w:r>
+    </w:p>
+    <w:p>
+      <w:pPr>
+        <w:ind w:right="284"/>
+        <w:rPr>
+          <w:rFonts w:ascii="Google Sans" w:hAnsi="Google Sans"/>
+          <w:sz w:val="28"/>
+          <w:szCs w:val="28"/>
+          <w:lang w:val="uk-UA"/>
+        </w:rPr>
+      </w:pPr>
+      <w:r>
+        <w:rPr>
+          <w:rFonts w:ascii="Google Sans" w:hAnsi="Google Sans"/>
+          <w:sz w:val="28"/>
+          <w:szCs w:val="28"/>
+          <w:lang w:val="uk-UA"/>
+        </w:rPr>
+        <w:t xml:space="preserve">Ці три функції працюють однаково. Ці функції використовуються для заміни значення NULL іншим значенням. Розробники </w:t>
+      </w:r>
+      <w:proofErr w:type="spellStart"/>
+      <w:r>
+        <w:rPr>
+          <w:rFonts w:ascii="Google Sans" w:hAnsi="Google Sans"/>
+          <w:sz w:val="28"/>
+          <w:szCs w:val="28"/>
+          <w:lang w:val="uk-UA"/>
+        </w:rPr>
+        <w:t>Oracle</w:t>
+      </w:r>
+      <w:proofErr w:type="spellEnd"/>
+      <w:r>
+        <w:rPr>
+          <w:rFonts w:ascii="Google Sans" w:hAnsi="Google Sans"/>
+          <w:sz w:val="28"/>
+          <w:szCs w:val="28"/>
+          <w:lang w:val="uk-UA"/>
+        </w:rPr>
+        <w:t xml:space="preserve"> використовують функцію NVL, розробники </w:t>
+      </w:r>
+      <w:proofErr w:type="spellStart"/>
+      <w:r>
+        <w:rPr>
+          <w:rFonts w:ascii="Google Sans" w:hAnsi="Google Sans"/>
+          <w:sz w:val="28"/>
+          <w:szCs w:val="28"/>
+          <w:lang w:val="uk-UA"/>
+        </w:rPr>
+        <w:t>MySQL</w:t>
+      </w:r>
+      <w:proofErr w:type="spellEnd"/>
+      <w:r>
+        <w:rPr>
+          <w:rFonts w:ascii="Google Sans" w:hAnsi="Google Sans"/>
+          <w:sz w:val="28"/>
+          <w:szCs w:val="28"/>
+          <w:lang w:val="uk-UA"/>
+        </w:rPr>
+        <w:t xml:space="preserve"> використовують функцію IFNULL, а розробники SQL Server використовують функцію ISNULL.</w:t>
+      </w:r>
+    </w:p>
+    <w:p>
+      <w:pPr>
+        <w:ind w:right="284"/>
+        <w:rPr>
+          <w:rFonts w:ascii="Google Sans" w:hAnsi="Google Sans"/>
+          <w:sz w:val="28"/>
+          <w:szCs w:val="28"/>
+          <w:lang w:val="uk-UA"/>
+        </w:rPr>
+      </w:pPr>
+      <w:r>
+        <w:rPr>
+          <w:rFonts w:ascii="Google Sans" w:hAnsi="Google Sans"/>
+          <w:sz w:val="28"/>
+          <w:szCs w:val="28"/>
+          <w:lang w:val="uk-UA"/>
+        </w:rPr>
+        <w:t>Припустимо, деякі з значень у стовпці — NULL.</w:t>
+      </w:r>
+    </w:p>
+    <w:p>
+      <w:pPr>
+        <w:ind w:right="284"/>
+        <w:rPr>
+          <w:rFonts w:ascii="Google Sans" w:hAnsi="Google Sans"/>
+          <w:sz w:val="28"/>
+          <w:szCs w:val="28"/>
+          <w:lang w:val="uk-UA"/>
+        </w:rPr>
+      </w:pPr>
+      <w:r>
+        <w:rPr>
+          <w:rFonts w:ascii="Google Sans" w:hAnsi="Google Sans"/>
+          <w:sz w:val="28"/>
+          <w:szCs w:val="28"/>
+          <w:lang w:val="uk-UA"/>
+        </w:rPr>
+        <w:t>Якщо ви запустите інструкцію нижче, ви отримаєте результат як ПУСТО</w:t>
+      </w:r>
+    </w:p>
+    <w:p>
+      <w:pPr>
+        <w:ind w:right="284"/>
+        <w:rPr>
+          <w:rFonts w:ascii="Google Sans" w:hAnsi="Google Sans"/>
+          <w:sz w:val="28"/>
+          <w:szCs w:val="28"/>
+          <w:lang w:val="uk-UA"/>
+        </w:rPr>
+      </w:pPr>
+    </w:p>
+    <w:p>
+      <w:pPr>
+        <w:ind w:right="284"/>
+        <w:rPr>
+          <w:rFonts w:ascii="Google Sans" w:hAnsi="Google Sans"/>
+          <w:b/>
+          <w:bCs/>
+          <w:sz w:val="28"/>
+          <w:szCs w:val="28"/>
+          <w:lang w:val="uk-UA"/>
+        </w:rPr>
+      </w:pPr>
+      <w:r>
+        <w:rPr>
+          <w:rFonts w:ascii="Google Sans" w:hAnsi="Google Sans"/>
+          <w:b/>
+          <w:bCs/>
+          <w:sz w:val="28"/>
+          <w:szCs w:val="28"/>
+          <w:lang w:val="uk-UA"/>
+        </w:rPr>
+        <w:t>Що таке тестування бази даних?</w:t>
+      </w:r>
+    </w:p>
+    <w:p>
+      <w:pPr>
+        <w:ind w:right="284"/>
+        <w:rPr>
+          <w:rFonts w:ascii="Google Sans" w:hAnsi="Google Sans"/>
+          <w:sz w:val="28"/>
+          <w:szCs w:val="28"/>
+          <w:lang w:val="uk-UA"/>
+        </w:rPr>
+      </w:pPr>
+      <w:r>
+        <w:rPr>
+          <w:rFonts w:ascii="Google Sans" w:hAnsi="Google Sans"/>
+          <w:sz w:val="28"/>
+          <w:szCs w:val="28"/>
+          <w:lang w:val="uk-UA"/>
+        </w:rPr>
+        <w:t>Це також відоме як внутрішнє тестування чи тестування даних.</w:t>
+      </w:r>
+    </w:p>
+    <w:p>
+      <w:pPr>
+        <w:ind w:right="284"/>
+        <w:rPr>
+          <w:rFonts w:ascii="Google Sans" w:hAnsi="Google Sans"/>
+          <w:sz w:val="28"/>
+          <w:szCs w:val="28"/>
+          <w:lang w:val="uk-UA"/>
+        </w:rPr>
+      </w:pPr>
+      <w:r>
+        <w:rPr>
+          <w:rFonts w:ascii="Google Sans" w:hAnsi="Google Sans"/>
+          <w:sz w:val="28"/>
+          <w:szCs w:val="28"/>
+          <w:lang w:val="uk-UA"/>
+        </w:rPr>
+        <w:t>Тестування бази даних включає перевірку цілісності даних у зовнішньому інтерфейсі з даними, присутніми в серверній частині. Він перевіряє схему, таблиці бази даних, стовпці, індекси, процедури, що зберігаються, тригери, дублювання даних, втрачені записи, небажані записи. Він включає оновлення записів у базі даних і їх перевірку в зовнішньому інтерфейсі.</w:t>
       </w:r>
     </w:p>
     <w:sectPr>
@@ -14410,6 +16267,29 @@
       <w:szCs w:val="26"/>
     </w:rPr>
   </w:style>
+  <w:style w:type="paragraph" w:styleId="3">
+    <w:name w:val="heading 3"/>
+    <w:basedOn w:val="a"/>
+    <w:next w:val="a"/>
+    <w:link w:val="30"/>
+    <w:uiPriority w:val="9"/>
+    <w:semiHidden/>
+    <w:unhideWhenUsed/>
+    <w:qFormat/>
+    <w:rsid w:val="00F5321B"/>
+    <w:pPr>
+      <w:keepNext/>
+      <w:keepLines/>
+      <w:spacing w:before="40" w:after="0"/>
+      <w:outlineLvl w:val="2"/>
+    </w:pPr>
+    <w:rPr>
+      <w:rFonts w:asciiTheme="majorHAnsi" w:eastAsiaTheme="majorEastAsia" w:hAnsiTheme="majorHAnsi" w:cstheme="majorBidi"/>
+      <w:color w:val="1F3763" w:themeColor="accent1" w:themeShade="7F"/>
+      <w:sz w:val="24"/>
+      <w:szCs w:val="24"/>
+    </w:rPr>
+  </w:style>
   <w:style w:type="character" w:default="1" w:styleId="a0">
     <w:name w:val="Default Paragraph Font"/>
     <w:uiPriority w:val="1"/>
@@ -14546,6 +16426,20 @@
     <w:name w:val="sqlnumbercolor"/>
     <w:basedOn w:val="a0"/>
     <w:rsid w:val="00395384"/>
+  </w:style>
+  <w:style w:type="character" w:customStyle="1" w:styleId="30">
+    <w:name w:val="Заголовок 3 Знак"/>
+    <w:basedOn w:val="a0"/>
+    <w:link w:val="3"/>
+    <w:uiPriority w:val="9"/>
+    <w:semiHidden/>
+    <w:rsid w:val="00F5321B"/>
+    <w:rPr>
+      <w:rFonts w:asciiTheme="majorHAnsi" w:eastAsiaTheme="majorEastAsia" w:hAnsiTheme="majorHAnsi" w:cstheme="majorBidi"/>
+      <w:color w:val="1F3763" w:themeColor="accent1" w:themeShade="7F"/>
+      <w:sz w:val="24"/>
+      <w:szCs w:val="24"/>
+    </w:rPr>
   </w:style>
 </w:styles>
 </file>

</xml_diff>